<commit_message>
Project Phase 1 checkpoint
</commit_message>
<xml_diff>
--- a/ProjectPhase1/MichaelJanke_CSC555_Phase1_Queries.docx
+++ b/ProjectPhase1/MichaelJanke_CSC555_Phase1_Queries.docx
@@ -1,6 +1,6 @@
 
 <file path=word/document.xml><?xml version="1.0" encoding="utf-8"?>
-<w:document xmlns:wpc="http://schemas.microsoft.com/office/word/2010/wordprocessingCanvas" xmlns:mc="http://schemas.openxmlformats.org/markup-compatibility/2006" xmlns:o="urn:schemas-microsoft-com:office:office" xmlns:r="http://schemas.openxmlformats.org/officeDocument/2006/relationships" xmlns:m="http://schemas.openxmlformats.org/officeDocument/2006/math" xmlns:v="urn:schemas-microsoft-com:vml" xmlns:wp14="http://schemas.microsoft.com/office/word/2010/wordprocessingDrawing" xmlns:wp="http://schemas.openxmlformats.org/drawingml/2006/wordprocessingDrawing" xmlns:w10="urn:schemas-microsoft-com:office:word" xmlns:w="http://schemas.openxmlformats.org/wordprocessingml/2006/main" xmlns:w14="http://schemas.microsoft.com/office/word/2010/wordml" xmlns:wpg="http://schemas.microsoft.com/office/word/2010/wordprocessingGroup" xmlns:wpi="http://schemas.microsoft.com/office/word/2010/wordprocessingInk" xmlns:wne="http://schemas.microsoft.com/office/word/2006/wordml" xmlns:wps="http://schemas.microsoft.com/office/word/2010/wordprocessingShape" mc:Ignorable="w14 wp14">
+<w:document xmlns:wpc="http://schemas.microsoft.com/office/word/2010/wordprocessingCanvas" xmlns:cx="http://schemas.microsoft.com/office/drawing/2014/chartex" xmlns:cx1="http://schemas.microsoft.com/office/drawing/2015/9/8/chartex" xmlns:cx2="http://schemas.microsoft.com/office/drawing/2015/10/21/chartex" xmlns:cx3="http://schemas.microsoft.com/office/drawing/2016/5/9/chartex" xmlns:cx4="http://schemas.microsoft.com/office/drawing/2016/5/10/chartex" xmlns:cx5="http://schemas.microsoft.com/office/drawing/2016/5/11/chartex" xmlns:cx6="http://schemas.microsoft.com/office/drawing/2016/5/12/chartex" xmlns:cx7="http://schemas.microsoft.com/office/drawing/2016/5/13/chartex" xmlns:cx8="http://schemas.microsoft.com/office/drawing/2016/5/14/chartex" xmlns:mc="http://schemas.openxmlformats.org/markup-compatibility/2006" xmlns:aink="http://schemas.microsoft.com/office/drawing/2016/ink" xmlns:am3d="http://schemas.microsoft.com/office/drawing/2017/model3d" xmlns:o="urn:schemas-microsoft-com:office:office" xmlns:r="http://schemas.openxmlformats.org/officeDocument/2006/relationships" xmlns:m="http://schemas.openxmlformats.org/officeDocument/2006/math" xmlns:v="urn:schemas-microsoft-com:vml" xmlns:wp14="http://schemas.microsoft.com/office/word/2010/wordprocessingDrawing" xmlns:wp="http://schemas.openxmlformats.org/drawingml/2006/wordprocessingDrawing" xmlns:w10="urn:schemas-microsoft-com:office:word" xmlns:w="http://schemas.openxmlformats.org/wordprocessingml/2006/main" xmlns:w14="http://schemas.microsoft.com/office/word/2010/wordml" xmlns:w15="http://schemas.microsoft.com/office/word/2012/wordml" xmlns:w16cid="http://schemas.microsoft.com/office/word/2016/wordml/cid" xmlns:w16se="http://schemas.microsoft.com/office/word/2015/wordml/symex" xmlns:wpg="http://schemas.microsoft.com/office/word/2010/wordprocessingGroup" xmlns:wpi="http://schemas.microsoft.com/office/word/2010/wordprocessingInk" xmlns:wne="http://schemas.microsoft.com/office/word/2006/wordml" xmlns:wps="http://schemas.microsoft.com/office/word/2010/wordprocessingShape" mc:Ignorable="w14 w15 w16se w16cid wp14">
   <w:body>
     <w:p>
       <w:pPr>
@@ -343,7 +343,23 @@
           <w:sz w:val="24"/>
           <w:szCs w:val="24"/>
         </w:rPr>
-        <w:t xml:space="preserve">– lineorder is the largest </w:t>
+        <w:t xml:space="preserve">– </w:t>
+      </w:r>
+      <w:proofErr w:type="spellStart"/>
+      <w:r>
+        <w:rPr>
+          <w:sz w:val="24"/>
+          <w:szCs w:val="24"/>
+        </w:rPr>
+        <w:t>lineorder</w:t>
+      </w:r>
+      <w:proofErr w:type="spellEnd"/>
+      <w:r>
+        <w:rPr>
+          <w:sz w:val="24"/>
+          <w:szCs w:val="24"/>
+        </w:rPr>
+        <w:t xml:space="preserve"> is the largest </w:t>
       </w:r>
       <w:r>
         <w:rPr>
@@ -371,18 +387,34 @@
           <w:sz w:val="24"/>
           <w:szCs w:val="24"/>
         </w:rPr>
-        <w:t xml:space="preserve"> You can use wget to download the following links. Keep in mind that data is |-separated (not csv).</w:t>
-      </w:r>
-    </w:p>
-    <w:p>
-      <w:pPr>
-        <w:pStyle w:val="NoSpacing"/>
-        <w:rPr>
-          <w:sz w:val="24"/>
-          <w:szCs w:val="24"/>
-        </w:rPr>
-      </w:pPr>
-      <w:hyperlink r:id="rId8" w:history="1">
+        <w:t xml:space="preserve"> You can use </w:t>
+      </w:r>
+      <w:proofErr w:type="spellStart"/>
+      <w:r>
+        <w:rPr>
+          <w:sz w:val="24"/>
+          <w:szCs w:val="24"/>
+        </w:rPr>
+        <w:t>wget</w:t>
+      </w:r>
+      <w:proofErr w:type="spellEnd"/>
+      <w:r>
+        <w:rPr>
+          <w:sz w:val="24"/>
+          <w:szCs w:val="24"/>
+        </w:rPr>
+        <w:t xml:space="preserve"> to download the following links. Keep in mind that data is |-separated (not csv).</w:t>
+      </w:r>
+    </w:p>
+    <w:p>
+      <w:pPr>
+        <w:pStyle w:val="NoSpacing"/>
+        <w:rPr>
+          <w:sz w:val="24"/>
+          <w:szCs w:val="24"/>
+        </w:rPr>
+      </w:pPr>
+      <w:hyperlink r:id="rId7" w:history="1">
         <w:r>
           <w:rPr>
             <w:rStyle w:val="Hyperlink"/>
@@ -408,7 +440,7 @@
           <w:szCs w:val="24"/>
         </w:rPr>
       </w:pPr>
-      <w:hyperlink r:id="rId9" w:history="1">
+      <w:hyperlink r:id="rId8" w:history="1">
         <w:r>
           <w:rPr>
             <w:rStyle w:val="Hyperlink"/>
@@ -427,7 +459,7 @@
           <w:szCs w:val="24"/>
         </w:rPr>
       </w:pPr>
-      <w:hyperlink r:id="rId10" w:history="1">
+      <w:hyperlink r:id="rId9" w:history="1">
         <w:r>
           <w:rPr>
             <w:rStyle w:val="Hyperlink"/>
@@ -446,7 +478,7 @@
           <w:szCs w:val="24"/>
         </w:rPr>
       </w:pPr>
-      <w:hyperlink r:id="rId11" w:history="1">
+      <w:hyperlink r:id="rId10" w:history="1">
         <w:r>
           <w:rPr>
             <w:rStyle w:val="Hyperlink"/>
@@ -465,7 +497,7 @@
           <w:szCs w:val="24"/>
         </w:rPr>
       </w:pPr>
-      <w:hyperlink r:id="rId12" w:history="1">
+      <w:hyperlink r:id="rId11" w:history="1">
         <w:r>
           <w:rPr>
             <w:rStyle w:val="Hyperlink"/>
@@ -821,7 +853,27 @@
           <w:sz w:val="24"/>
           <w:szCs w:val="24"/>
         </w:rPr>
-        <w:t xml:space="preserve">When creating a node I recommend changing the default 8G hard drive to </w:t>
+        <w:t xml:space="preserve">When creating a </w:t>
+      </w:r>
+      <w:proofErr w:type="gramStart"/>
+      <w:r>
+        <w:rPr>
+          <w:rFonts w:ascii="Times New Roman" w:hAnsi="Times New Roman"/>
+          <w:b/>
+          <w:sz w:val="24"/>
+          <w:szCs w:val="24"/>
+        </w:rPr>
+        <w:t>node</w:t>
+      </w:r>
+      <w:proofErr w:type="gramEnd"/>
+      <w:r>
+        <w:rPr>
+          <w:rFonts w:ascii="Times New Roman" w:hAnsi="Times New Roman"/>
+          <w:b/>
+          <w:sz w:val="24"/>
+          <w:szCs w:val="24"/>
+        </w:rPr>
+        <w:t xml:space="preserve"> I recommend changing the default 8G hard drive to </w:t>
       </w:r>
       <w:r>
         <w:rPr>
@@ -922,7 +974,25 @@
           <w:sz w:val="24"/>
           <w:szCs w:val="24"/>
         </w:rPr>
-        <w:t>set 0-64000 range opening up all ports</w:t>
+        <w:t xml:space="preserve">set 0-64000 range </w:t>
+      </w:r>
+      <w:proofErr w:type="gramStart"/>
+      <w:r>
+        <w:rPr>
+          <w:rFonts w:ascii="Times New Roman" w:hAnsi="Times New Roman"/>
+          <w:sz w:val="24"/>
+          <w:szCs w:val="24"/>
+        </w:rPr>
+        <w:t>opening up</w:t>
+      </w:r>
+      <w:proofErr w:type="gramEnd"/>
+      <w:r>
+        <w:rPr>
+          <w:rFonts w:ascii="Times New Roman" w:hAnsi="Times New Roman"/>
+          <w:sz w:val="24"/>
+          <w:szCs w:val="24"/>
+        </w:rPr>
+        <w:t xml:space="preserve"> all ports</w:t>
       </w:r>
       <w:r>
         <w:rPr>
@@ -1001,7 +1071,7 @@
                     </pic:cNvPicPr>
                   </pic:nvPicPr>
                   <pic:blipFill>
-                    <a:blip r:embed="rId13">
+                    <a:blip r:embed="rId12">
                       <a:extLst>
                         <a:ext uri="{28A0092B-C50C-407E-A947-70E740481C1C}">
                           <a14:useLocalDpi xmlns:a14="http://schemas.microsoft.com/office/drawing/2010/main" val="0"/>
@@ -1067,7 +1137,23 @@
           <w:lang w:val="en"/>
         </w:rPr>
         <w:lastRenderedPageBreak/>
-        <w:t>Note that the first line below is opening port 50070. The second line below is the default (port 22 is required for regular SSH connections). The third line opens all ports but ONLY for the same security group (assuming that all of your nodes in the cluster share the same security group – that will happen automatically if you use the “create more like this” option when creating instances as specified in part 1-c below). We had some issues with machines being hacked and disabled without that last limitation, so make sure you include it.</w:t>
+        <w:t>Note that the first line below is opening port 50070. The second line below is the default (port 22 is required for regular SSH connections). The third line opens all ports but ONLY for the same security group (</w:t>
+      </w:r>
+      <w:proofErr w:type="gramStart"/>
+      <w:r>
+        <w:rPr>
+          <w:rFonts w:cs="Calibri"/>
+          <w:lang w:val="en"/>
+        </w:rPr>
+        <w:t>assuming that</w:t>
+      </w:r>
+      <w:proofErr w:type="gramEnd"/>
+      <w:r>
+        <w:rPr>
+          <w:rFonts w:cs="Calibri"/>
+          <w:lang w:val="en"/>
+        </w:rPr>
+        <w:t xml:space="preserve"> all of your nodes in the cluster share the same security group – that will happen automatically if you use the “create more like this” option when creating instances as specified in part 1-c below). We had some issues with machines being hacked and disabled without that last limitation, so make sure you include it.</w:t>
       </w:r>
     </w:p>
     <w:p>
@@ -1103,7 +1189,7 @@
                     </pic:cNvPicPr>
                   </pic:nvPicPr>
                   <pic:blipFill>
-                    <a:blip r:embed="rId14">
+                    <a:blip r:embed="rId13">
                       <a:extLst>
                         <a:ext uri="{28A0092B-C50C-407E-A947-70E740481C1C}">
                           <a14:useLocalDpi xmlns:a14="http://schemas.microsoft.com/office/drawing/2010/main" val="0"/>
@@ -1284,6 +1370,7 @@
         </w:rPr>
         <w:t xml:space="preserve">Configure core-site.xml, adding the </w:t>
       </w:r>
+      <w:proofErr w:type="spellStart"/>
       <w:r>
         <w:rPr>
           <w:rFonts w:ascii="Times New Roman" w:hAnsi="Times New Roman"/>
@@ -1293,6 +1380,7 @@
         </w:rPr>
         <w:t>PrivateIP</w:t>
       </w:r>
+      <w:proofErr w:type="spellEnd"/>
       <w:r>
         <w:rPr>
           <w:rFonts w:ascii="Times New Roman" w:hAnsi="Times New Roman"/>
@@ -1334,7 +1422,7 @@
                     </pic:cNvPicPr>
                   </pic:nvPicPr>
                   <pic:blipFill>
-                    <a:blip r:embed="rId15">
+                    <a:blip r:embed="rId14">
                       <a:extLst>
                         <a:ext uri="{28A0092B-C50C-407E-A947-70E740481C1C}">
                           <a14:useLocalDpi xmlns:a14="http://schemas.microsoft.com/office/drawing/2010/main" val="0"/>
@@ -1396,7 +1484,25 @@
           <w:sz w:val="24"/>
           <w:szCs w:val="24"/>
         </w:rPr>
-        <w:t>Configure hdfs-site and set replication factor to 2.</w:t>
+        <w:t xml:space="preserve">Configure </w:t>
+      </w:r>
+      <w:proofErr w:type="spellStart"/>
+      <w:r>
+        <w:rPr>
+          <w:rFonts w:ascii="Times New Roman" w:hAnsi="Times New Roman"/>
+          <w:sz w:val="24"/>
+          <w:szCs w:val="24"/>
+        </w:rPr>
+        <w:t>hdfs</w:t>
+      </w:r>
+      <w:proofErr w:type="spellEnd"/>
+      <w:r>
+        <w:rPr>
+          <w:rFonts w:ascii="Times New Roman" w:hAnsi="Times New Roman"/>
+          <w:sz w:val="24"/>
+          <w:szCs w:val="24"/>
+        </w:rPr>
+        <w:t>-site and set replication factor to 2.</w:t>
       </w:r>
     </w:p>
     <w:p>
@@ -1435,7 +1541,7 @@
                     </pic:cNvPicPr>
                   </pic:nvPicPr>
                   <pic:blipFill>
-                    <a:blip r:embed="rId16">
+                    <a:blip r:embed="rId15">
                       <a:extLst>
                         <a:ext uri="{28A0092B-C50C-407E-A947-70E740481C1C}">
                           <a14:useLocalDpi xmlns:a14="http://schemas.microsoft.com/office/drawing/2010/main" val="0"/>
@@ -1497,7 +1603,97 @@
           <w:sz w:val="24"/>
           <w:szCs w:val="24"/>
         </w:rPr>
-        <w:t>cp hadoop-2.6.4/etc/hadoop/mapred-site.xml.template  hadoop-2.6.4/etc/hadoop/mapred-site.xml</w:t>
+        <w:t>cp hadoop-2.6.4/</w:t>
+      </w:r>
+      <w:proofErr w:type="spellStart"/>
+      <w:r>
+        <w:rPr>
+          <w:rFonts w:ascii="Times New Roman" w:hAnsi="Times New Roman"/>
+          <w:sz w:val="24"/>
+          <w:szCs w:val="24"/>
+        </w:rPr>
+        <w:t>etc</w:t>
+      </w:r>
+      <w:proofErr w:type="spellEnd"/>
+      <w:r>
+        <w:rPr>
+          <w:rFonts w:ascii="Times New Roman" w:hAnsi="Times New Roman"/>
+          <w:sz w:val="24"/>
+          <w:szCs w:val="24"/>
+        </w:rPr>
+        <w:t>/</w:t>
+      </w:r>
+      <w:proofErr w:type="spellStart"/>
+      <w:r>
+        <w:rPr>
+          <w:rFonts w:ascii="Times New Roman" w:hAnsi="Times New Roman"/>
+          <w:sz w:val="24"/>
+          <w:szCs w:val="24"/>
+        </w:rPr>
+        <w:t>hadoop</w:t>
+      </w:r>
+      <w:proofErr w:type="spellEnd"/>
+      <w:r>
+        <w:rPr>
+          <w:rFonts w:ascii="Times New Roman" w:hAnsi="Times New Roman"/>
+          <w:sz w:val="24"/>
+          <w:szCs w:val="24"/>
+        </w:rPr>
+        <w:t>/</w:t>
+      </w:r>
+      <w:proofErr w:type="spellStart"/>
+      <w:r>
+        <w:rPr>
+          <w:rFonts w:ascii="Times New Roman" w:hAnsi="Times New Roman"/>
+          <w:sz w:val="24"/>
+          <w:szCs w:val="24"/>
+        </w:rPr>
+        <w:t>mapred-site.xml.template</w:t>
+      </w:r>
+      <w:proofErr w:type="spellEnd"/>
+      <w:r>
+        <w:rPr>
+          <w:rFonts w:ascii="Times New Roman" w:hAnsi="Times New Roman"/>
+          <w:sz w:val="24"/>
+          <w:szCs w:val="24"/>
+        </w:rPr>
+        <w:t xml:space="preserve">  hadoop-2.6.4/</w:t>
+      </w:r>
+      <w:proofErr w:type="spellStart"/>
+      <w:r>
+        <w:rPr>
+          <w:rFonts w:ascii="Times New Roman" w:hAnsi="Times New Roman"/>
+          <w:sz w:val="24"/>
+          <w:szCs w:val="24"/>
+        </w:rPr>
+        <w:t>etc</w:t>
+      </w:r>
+      <w:proofErr w:type="spellEnd"/>
+      <w:r>
+        <w:rPr>
+          <w:rFonts w:ascii="Times New Roman" w:hAnsi="Times New Roman"/>
+          <w:sz w:val="24"/>
+          <w:szCs w:val="24"/>
+        </w:rPr>
+        <w:t>/</w:t>
+      </w:r>
+      <w:proofErr w:type="spellStart"/>
+      <w:r>
+        <w:rPr>
+          <w:rFonts w:ascii="Times New Roman" w:hAnsi="Times New Roman"/>
+          <w:sz w:val="24"/>
+          <w:szCs w:val="24"/>
+        </w:rPr>
+        <w:t>hadoop</w:t>
+      </w:r>
+      <w:proofErr w:type="spellEnd"/>
+      <w:r>
+        <w:rPr>
+          <w:rFonts w:ascii="Times New Roman" w:hAnsi="Times New Roman"/>
+          <w:sz w:val="24"/>
+          <w:szCs w:val="24"/>
+        </w:rPr>
+        <w:t>/mapred-site.xml</w:t>
       </w:r>
       <w:r>
         <w:rPr>
@@ -1543,7 +1739,7 @@
                     </pic:cNvPicPr>
                   </pic:nvPicPr>
                   <pic:blipFill>
-                    <a:blip r:embed="rId17">
+                    <a:blip r:embed="rId16">
                       <a:extLst>
                         <a:ext uri="{28A0092B-C50C-407E-A947-70E740481C1C}">
                           <a14:useLocalDpi xmlns:a14="http://schemas.microsoft.com/office/drawing/2010/main" val="0"/>
@@ -1605,7 +1801,25 @@
           <w:sz w:val="24"/>
           <w:szCs w:val="24"/>
         </w:rPr>
-        <w:t>Configure yarn-site.xml (once again, use PrivateIP of the master)</w:t>
+        <w:t xml:space="preserve">Configure yarn-site.xml (once again, use </w:t>
+      </w:r>
+      <w:proofErr w:type="spellStart"/>
+      <w:r>
+        <w:rPr>
+          <w:rFonts w:ascii="Times New Roman" w:hAnsi="Times New Roman"/>
+          <w:sz w:val="24"/>
+          <w:szCs w:val="24"/>
+        </w:rPr>
+        <w:t>PrivateIP</w:t>
+      </w:r>
+      <w:proofErr w:type="spellEnd"/>
+      <w:r>
+        <w:rPr>
+          <w:rFonts w:ascii="Times New Roman" w:hAnsi="Times New Roman"/>
+          <w:sz w:val="24"/>
+          <w:szCs w:val="24"/>
+        </w:rPr>
+        <w:t xml:space="preserve"> of the master)</w:t>
       </w:r>
     </w:p>
     <w:p>
@@ -1643,7 +1857,7 @@
                     </pic:cNvPicPr>
                   </pic:nvPicPr>
                   <pic:blipFill>
-                    <a:blip r:embed="rId18">
+                    <a:blip r:embed="rId17">
                       <a:extLst>
                         <a:ext uri="{28A0092B-C50C-407E-A947-70E740481C1C}">
                           <a14:useLocalDpi xmlns:a14="http://schemas.microsoft.com/office/drawing/2010/main" val="0"/>
@@ -1742,7 +1956,43 @@
           <w:sz w:val="24"/>
           <w:szCs w:val="24"/>
         </w:rPr>
-        <w:t>[ec2-user@ip-172-31-7-201 ~]$ cat hadoop-2.6.4/etc/hadoop/slaves</w:t>
+        <w:t>[ec2-user@ip-172-31-7-201 ~]$ cat hadoop-2.6.4/</w:t>
+      </w:r>
+      <w:proofErr w:type="spellStart"/>
+      <w:r>
+        <w:rPr>
+          <w:rFonts w:ascii="Times New Roman" w:hAnsi="Times New Roman"/>
+          <w:sz w:val="24"/>
+          <w:szCs w:val="24"/>
+        </w:rPr>
+        <w:t>etc</w:t>
+      </w:r>
+      <w:proofErr w:type="spellEnd"/>
+      <w:r>
+        <w:rPr>
+          <w:rFonts w:ascii="Times New Roman" w:hAnsi="Times New Roman"/>
+          <w:sz w:val="24"/>
+          <w:szCs w:val="24"/>
+        </w:rPr>
+        <w:t>/</w:t>
+      </w:r>
+      <w:proofErr w:type="spellStart"/>
+      <w:r>
+        <w:rPr>
+          <w:rFonts w:ascii="Times New Roman" w:hAnsi="Times New Roman"/>
+          <w:sz w:val="24"/>
+          <w:szCs w:val="24"/>
+        </w:rPr>
+        <w:t>hadoop</w:t>
+      </w:r>
+      <w:proofErr w:type="spellEnd"/>
+      <w:r>
+        <w:rPr>
+          <w:rFonts w:ascii="Times New Roman" w:hAnsi="Times New Roman"/>
+          <w:sz w:val="24"/>
+          <w:szCs w:val="24"/>
+        </w:rPr>
+        <w:t>/slaves</w:t>
       </w:r>
     </w:p>
     <w:p>
@@ -1854,7 +2104,25 @@
           <w:sz w:val="24"/>
           <w:szCs w:val="24"/>
         </w:rPr>
-        <w:t xml:space="preserve"> (private DNS is also ok) for your configuration files (such as conf/masters and conf/slaves or the other 3 config files). The advantage of the Private IP is that it does not change after your instance is stopped (if you use the Public IP, the cluster would need to be reconfigured every time it is stopped). The downside of the Private IP is that it is only meaningful within the Amazon EC2 network. So all nodes in EC2 can talk to each other using Private IP, but you </w:t>
+        <w:t xml:space="preserve"> (private DNS is also ok) for your configuration files (such as conf/masters and conf/slaves or the other 3 config files). The advantage of the Private IP is that it does not change after your instance is stopped (if you use the Public IP, the cluster would need to be reconfigured every time it is stopped). The downside of the Private IP is that it is only meaningful within the Amazon EC2 network. </w:t>
+      </w:r>
+      <w:proofErr w:type="gramStart"/>
+      <w:r>
+        <w:rPr>
+          <w:rFonts w:ascii="Times New Roman" w:hAnsi="Times New Roman"/>
+          <w:sz w:val="24"/>
+          <w:szCs w:val="24"/>
+        </w:rPr>
+        <w:t>So</w:t>
+      </w:r>
+      <w:proofErr w:type="gramEnd"/>
+      <w:r>
+        <w:rPr>
+          <w:rFonts w:ascii="Times New Roman" w:hAnsi="Times New Roman"/>
+          <w:sz w:val="24"/>
+          <w:szCs w:val="24"/>
+        </w:rPr>
+        <w:t xml:space="preserve"> all nodes in EC2 can talk to each other using Private IP, but you </w:t>
       </w:r>
       <w:r>
         <w:rPr>
@@ -1918,7 +2186,25 @@
           <w:sz w:val="24"/>
           <w:szCs w:val="24"/>
         </w:rPr>
-        <w:t>Now, we will pack up and move Hadoop to the workers. All you need to do is to generate and then copy the public key to the worker nodes to achieve passwordless access across your cluster.</w:t>
+        <w:t xml:space="preserve">Now, we will pack up and move Hadoop to the workers. All you need to do is to generate and then copy the public key to the worker nodes to achieve </w:t>
+      </w:r>
+      <w:proofErr w:type="spellStart"/>
+      <w:r>
+        <w:rPr>
+          <w:rFonts w:ascii="Times New Roman" w:hAnsi="Times New Roman"/>
+          <w:sz w:val="24"/>
+          <w:szCs w:val="24"/>
+        </w:rPr>
+        <w:t>passwordless</w:t>
+      </w:r>
+      <w:proofErr w:type="spellEnd"/>
+      <w:r>
+        <w:rPr>
+          <w:rFonts w:ascii="Times New Roman" w:hAnsi="Times New Roman"/>
+          <w:sz w:val="24"/>
+          <w:szCs w:val="24"/>
+        </w:rPr>
+        <w:t xml:space="preserve"> access across your cluster.</w:t>
       </w:r>
     </w:p>
     <w:p>
@@ -1951,7 +2237,43 @@
           <w:sz w:val="24"/>
           <w:szCs w:val="24"/>
         </w:rPr>
-        <w:t xml:space="preserve">Run ssh-keygen -t rsa (and enter empty values for the passphrase) on the </w:t>
+        <w:t xml:space="preserve">Run </w:t>
+      </w:r>
+      <w:proofErr w:type="spellStart"/>
+      <w:r>
+        <w:rPr>
+          <w:rFonts w:ascii="Times New Roman" w:hAnsi="Times New Roman"/>
+          <w:sz w:val="24"/>
+          <w:szCs w:val="24"/>
+        </w:rPr>
+        <w:t>ssh</w:t>
+      </w:r>
+      <w:proofErr w:type="spellEnd"/>
+      <w:r>
+        <w:rPr>
+          <w:rFonts w:ascii="Times New Roman" w:hAnsi="Times New Roman"/>
+          <w:sz w:val="24"/>
+          <w:szCs w:val="24"/>
+        </w:rPr>
+        <w:t xml:space="preserve">-keygen -t </w:t>
+      </w:r>
+      <w:proofErr w:type="spellStart"/>
+      <w:r>
+        <w:rPr>
+          <w:rFonts w:ascii="Times New Roman" w:hAnsi="Times New Roman"/>
+          <w:sz w:val="24"/>
+          <w:szCs w:val="24"/>
+        </w:rPr>
+        <w:t>rsa</w:t>
+      </w:r>
+      <w:proofErr w:type="spellEnd"/>
+      <w:r>
+        <w:rPr>
+          <w:rFonts w:ascii="Times New Roman" w:hAnsi="Times New Roman"/>
+          <w:sz w:val="24"/>
+          <w:szCs w:val="24"/>
+        </w:rPr>
+        <w:t xml:space="preserve"> (and enter empty values for the passphrase) on the </w:t>
       </w:r>
       <w:r>
         <w:rPr>
@@ -1976,7 +2298,115 @@
           <w:sz w:val="24"/>
           <w:szCs w:val="24"/>
         </w:rPr>
-        <w:t xml:space="preserve"> That will generate .ssh/id_rsa and .ssh/id_rsa.pub (private and public key). You now need to manually copy the .ssh/id_rsa.pub and append it to ~/.ssh/authorized_keys </w:t>
+        <w:t xml:space="preserve"> That will generate .</w:t>
+      </w:r>
+      <w:proofErr w:type="spellStart"/>
+      <w:r>
+        <w:rPr>
+          <w:rFonts w:ascii="Times New Roman" w:hAnsi="Times New Roman"/>
+          <w:sz w:val="24"/>
+          <w:szCs w:val="24"/>
+        </w:rPr>
+        <w:t>ssh</w:t>
+      </w:r>
+      <w:proofErr w:type="spellEnd"/>
+      <w:r>
+        <w:rPr>
+          <w:rFonts w:ascii="Times New Roman" w:hAnsi="Times New Roman"/>
+          <w:sz w:val="24"/>
+          <w:szCs w:val="24"/>
+        </w:rPr>
+        <w:t>/</w:t>
+      </w:r>
+      <w:proofErr w:type="spellStart"/>
+      <w:r>
+        <w:rPr>
+          <w:rFonts w:ascii="Times New Roman" w:hAnsi="Times New Roman"/>
+          <w:sz w:val="24"/>
+          <w:szCs w:val="24"/>
+        </w:rPr>
+        <w:t>id_rsa</w:t>
+      </w:r>
+      <w:proofErr w:type="spellEnd"/>
+      <w:r>
+        <w:rPr>
+          <w:rFonts w:ascii="Times New Roman" w:hAnsi="Times New Roman"/>
+          <w:sz w:val="24"/>
+          <w:szCs w:val="24"/>
+        </w:rPr>
+        <w:t xml:space="preserve"> and .</w:t>
+      </w:r>
+      <w:proofErr w:type="spellStart"/>
+      <w:r>
+        <w:rPr>
+          <w:rFonts w:ascii="Times New Roman" w:hAnsi="Times New Roman"/>
+          <w:sz w:val="24"/>
+          <w:szCs w:val="24"/>
+        </w:rPr>
+        <w:t>ssh</w:t>
+      </w:r>
+      <w:proofErr w:type="spellEnd"/>
+      <w:r>
+        <w:rPr>
+          <w:rFonts w:ascii="Times New Roman" w:hAnsi="Times New Roman"/>
+          <w:sz w:val="24"/>
+          <w:szCs w:val="24"/>
+        </w:rPr>
+        <w:t>/id_rsa.pub (private and public key). You now need to manually copy the .</w:t>
+      </w:r>
+      <w:proofErr w:type="spellStart"/>
+      <w:r>
+        <w:rPr>
+          <w:rFonts w:ascii="Times New Roman" w:hAnsi="Times New Roman"/>
+          <w:sz w:val="24"/>
+          <w:szCs w:val="24"/>
+        </w:rPr>
+        <w:t>ssh</w:t>
+      </w:r>
+      <w:proofErr w:type="spellEnd"/>
+      <w:r>
+        <w:rPr>
+          <w:rFonts w:ascii="Times New Roman" w:hAnsi="Times New Roman"/>
+          <w:sz w:val="24"/>
+          <w:szCs w:val="24"/>
+        </w:rPr>
+        <w:t>/id_rsa.pub and append it to ~/.</w:t>
+      </w:r>
+      <w:proofErr w:type="spellStart"/>
+      <w:r>
+        <w:rPr>
+          <w:rFonts w:ascii="Times New Roman" w:hAnsi="Times New Roman"/>
+          <w:sz w:val="24"/>
+          <w:szCs w:val="24"/>
+        </w:rPr>
+        <w:t>ssh</w:t>
+      </w:r>
+      <w:proofErr w:type="spellEnd"/>
+      <w:r>
+        <w:rPr>
+          <w:rFonts w:ascii="Times New Roman" w:hAnsi="Times New Roman"/>
+          <w:sz w:val="24"/>
+          <w:szCs w:val="24"/>
+        </w:rPr>
+        <w:t>/</w:t>
+      </w:r>
+      <w:proofErr w:type="spellStart"/>
+      <w:r>
+        <w:rPr>
+          <w:rFonts w:ascii="Times New Roman" w:hAnsi="Times New Roman"/>
+          <w:sz w:val="24"/>
+          <w:szCs w:val="24"/>
+        </w:rPr>
+        <w:t>authorized_keys</w:t>
+      </w:r>
+      <w:proofErr w:type="spellEnd"/>
+      <w:r>
+        <w:rPr>
+          <w:rFonts w:ascii="Times New Roman" w:hAnsi="Times New Roman"/>
+          <w:sz w:val="24"/>
+          <w:szCs w:val="24"/>
+        </w:rPr>
+        <w:t xml:space="preserve"> </w:t>
       </w:r>
       <w:r>
         <w:rPr>
@@ -2066,7 +2496,25 @@
           <w:sz w:val="24"/>
           <w:szCs w:val="24"/>
         </w:rPr>
-        <w:t xml:space="preserve"> is NOT the master, but one of the workers (ip-172-31-5-246). The first public key is the .pem Amazon half and the 2</w:t>
+        <w:t xml:space="preserve"> is NOT the master, but one of the workers (ip-172-31-5-246). The first public key is the .</w:t>
+      </w:r>
+      <w:proofErr w:type="spellStart"/>
+      <w:r>
+        <w:rPr>
+          <w:rFonts w:ascii="Times New Roman" w:hAnsi="Times New Roman"/>
+          <w:sz w:val="24"/>
+          <w:szCs w:val="24"/>
+        </w:rPr>
+        <w:t>pem</w:t>
+      </w:r>
+      <w:proofErr w:type="spellEnd"/>
+      <w:r>
+        <w:rPr>
+          <w:rFonts w:ascii="Times New Roman" w:hAnsi="Times New Roman"/>
+          <w:sz w:val="24"/>
+          <w:szCs w:val="24"/>
+        </w:rPr>
+        <w:t xml:space="preserve"> Amazon half and the 2</w:t>
       </w:r>
       <w:r>
         <w:rPr>
@@ -2121,7 +2569,7 @@
                     </pic:cNvPicPr>
                   </pic:nvPicPr>
                   <pic:blipFill>
-                    <a:blip r:embed="rId19">
+                    <a:blip r:embed="rId18">
                       <a:extLst>
                         <a:ext uri="{28A0092B-C50C-407E-A947-70E740481C1C}">
                           <a14:useLocalDpi xmlns:a14="http://schemas.microsoft.com/office/drawing/2010/main" val="0"/>
@@ -2222,8 +2670,59 @@
           <w:sz w:val="24"/>
           <w:szCs w:val="24"/>
         </w:rPr>
-        <w:t>cat ~/.ssh/id_rsa.pub &gt;&gt; ~/.ssh/authorized_keys</w:t>
-      </w:r>
+        <w:t>cat ~/.</w:t>
+      </w:r>
+      <w:proofErr w:type="spellStart"/>
+      <w:r>
+        <w:rPr>
+          <w:rFonts w:ascii="Berlin Sans FB" w:hAnsi="Berlin Sans FB" w:cs="UbuntuMono-Bold"/>
+          <w:bCs/>
+          <w:sz w:val="24"/>
+          <w:szCs w:val="24"/>
+        </w:rPr>
+        <w:t>ssh</w:t>
+      </w:r>
+      <w:proofErr w:type="spellEnd"/>
+      <w:r>
+        <w:rPr>
+          <w:rFonts w:ascii="Berlin Sans FB" w:hAnsi="Berlin Sans FB" w:cs="UbuntuMono-Bold"/>
+          <w:bCs/>
+          <w:sz w:val="24"/>
+          <w:szCs w:val="24"/>
+        </w:rPr>
+        <w:t>/id_rsa.pub &gt;&gt; ~/.</w:t>
+      </w:r>
+      <w:proofErr w:type="spellStart"/>
+      <w:r>
+        <w:rPr>
+          <w:rFonts w:ascii="Berlin Sans FB" w:hAnsi="Berlin Sans FB" w:cs="UbuntuMono-Bold"/>
+          <w:bCs/>
+          <w:sz w:val="24"/>
+          <w:szCs w:val="24"/>
+        </w:rPr>
+        <w:t>ssh</w:t>
+      </w:r>
+      <w:proofErr w:type="spellEnd"/>
+      <w:r>
+        <w:rPr>
+          <w:rFonts w:ascii="Berlin Sans FB" w:hAnsi="Berlin Sans FB" w:cs="UbuntuMono-Bold"/>
+          <w:bCs/>
+          <w:sz w:val="24"/>
+          <w:szCs w:val="24"/>
+        </w:rPr>
+        <w:t>/</w:t>
+      </w:r>
+      <w:proofErr w:type="spellStart"/>
+      <w:r>
+        <w:rPr>
+          <w:rFonts w:ascii="Berlin Sans FB" w:hAnsi="Berlin Sans FB" w:cs="UbuntuMono-Bold"/>
+          <w:bCs/>
+          <w:sz w:val="24"/>
+          <w:szCs w:val="24"/>
+        </w:rPr>
+        <w:t>authorized_keys</w:t>
+      </w:r>
+      <w:proofErr w:type="spellEnd"/>
     </w:p>
     <w:p>
       <w:pPr>
@@ -2241,7 +2740,43 @@
           <w:sz w:val="24"/>
           <w:szCs w:val="24"/>
         </w:rPr>
-        <w:t xml:space="preserve">Make sure that you can ssh to all of the nodes </w:t>
+        <w:t xml:space="preserve">Make sure that you can </w:t>
+      </w:r>
+      <w:proofErr w:type="spellStart"/>
+      <w:r>
+        <w:rPr>
+          <w:rFonts w:ascii="Times New Roman" w:hAnsi="Times New Roman"/>
+          <w:sz w:val="24"/>
+          <w:szCs w:val="24"/>
+        </w:rPr>
+        <w:t>ssh</w:t>
+      </w:r>
+      <w:proofErr w:type="spellEnd"/>
+      <w:r>
+        <w:rPr>
+          <w:rFonts w:ascii="Times New Roman" w:hAnsi="Times New Roman"/>
+          <w:sz w:val="24"/>
+          <w:szCs w:val="24"/>
+        </w:rPr>
+        <w:t xml:space="preserve"> to </w:t>
+      </w:r>
+      <w:proofErr w:type="gramStart"/>
+      <w:r>
+        <w:rPr>
+          <w:rFonts w:ascii="Times New Roman" w:hAnsi="Times New Roman"/>
+          <w:sz w:val="24"/>
+          <w:szCs w:val="24"/>
+        </w:rPr>
+        <w:t>all of</w:t>
+      </w:r>
+      <w:proofErr w:type="gramEnd"/>
+      <w:r>
+        <w:rPr>
+          <w:rFonts w:ascii="Times New Roman" w:hAnsi="Times New Roman"/>
+          <w:sz w:val="24"/>
+          <w:szCs w:val="24"/>
+        </w:rPr>
+        <w:t xml:space="preserve"> the nodes </w:t>
       </w:r>
       <w:r>
         <w:rPr>
@@ -2258,8 +2793,18 @@
           <w:sz w:val="24"/>
           <w:szCs w:val="24"/>
         </w:rPr>
-        <w:t xml:space="preserve"> (by running ssh</w:t>
-      </w:r>
+        <w:t xml:space="preserve"> (by running </w:t>
+      </w:r>
+      <w:proofErr w:type="spellStart"/>
+      <w:r>
+        <w:rPr>
+          <w:rFonts w:ascii="Times New Roman" w:hAnsi="Times New Roman"/>
+          <w:sz w:val="24"/>
+          <w:szCs w:val="24"/>
+        </w:rPr>
+        <w:t>ssh</w:t>
+      </w:r>
+      <w:proofErr w:type="spellEnd"/>
       <w:r>
         <w:rPr>
           <w:rFonts w:ascii="Times New Roman" w:hAnsi="Times New Roman"/>
@@ -2315,7 +2860,25 @@
           <w:sz w:val="24"/>
           <w:szCs w:val="24"/>
         </w:rPr>
-        <w:t xml:space="preserve">You can exit after successful ssh connection by typing exit (the command prompt will tell you which machine you are connected to, e.g., </w:t>
+        <w:t xml:space="preserve">You can exit after successful </w:t>
+      </w:r>
+      <w:proofErr w:type="spellStart"/>
+      <w:r>
+        <w:rPr>
+          <w:rFonts w:ascii="Times New Roman" w:hAnsi="Times New Roman"/>
+          <w:sz w:val="24"/>
+          <w:szCs w:val="24"/>
+        </w:rPr>
+        <w:t>ssh</w:t>
+      </w:r>
+      <w:proofErr w:type="spellEnd"/>
+      <w:r>
+        <w:rPr>
+          <w:rFonts w:ascii="Times New Roman" w:hAnsi="Times New Roman"/>
+          <w:sz w:val="24"/>
+          <w:szCs w:val="24"/>
+        </w:rPr>
+        <w:t xml:space="preserve"> connection by typing exit (the command prompt will tell you which machine you are connected to, e.g., </w:t>
       </w:r>
       <w:r>
         <w:rPr>
@@ -2331,7 +2894,25 @@
           <w:sz w:val="24"/>
           <w:szCs w:val="24"/>
         </w:rPr>
-        <w:t>).  Here’s me ssh-ing from master to worker.</w:t>
+        <w:t xml:space="preserve">).  Here’s me </w:t>
+      </w:r>
+      <w:proofErr w:type="spellStart"/>
+      <w:r>
+        <w:rPr>
+          <w:rFonts w:ascii="Times New Roman" w:hAnsi="Times New Roman"/>
+          <w:sz w:val="24"/>
+          <w:szCs w:val="24"/>
+        </w:rPr>
+        <w:t>ssh-ing</w:t>
+      </w:r>
+      <w:proofErr w:type="spellEnd"/>
+      <w:r>
+        <w:rPr>
+          <w:rFonts w:ascii="Times New Roman" w:hAnsi="Times New Roman"/>
+          <w:sz w:val="24"/>
+          <w:szCs w:val="24"/>
+        </w:rPr>
+        <w:t xml:space="preserve"> from master to worker.</w:t>
       </w:r>
     </w:p>
     <w:p>
@@ -2369,7 +2950,7 @@
                     </pic:cNvPicPr>
                   </pic:nvPicPr>
                   <pic:blipFill>
-                    <a:blip r:embed="rId20">
+                    <a:blip r:embed="rId19">
                       <a:extLst>
                         <a:ext uri="{28A0092B-C50C-407E-A947-70E740481C1C}">
                           <a14:useLocalDpi xmlns:a14="http://schemas.microsoft.com/office/drawing/2010/main" val="0"/>
@@ -2444,15 +3025,51 @@
           <w:sz w:val="24"/>
           <w:szCs w:val="24"/>
         </w:rPr>
-        <w:t xml:space="preserve"> verified that you can ssh from the master node to every cluster member</w:t>
-      </w:r>
-      <w:r>
-        <w:rPr>
-          <w:rFonts w:ascii="Times New Roman" w:hAnsi="Times New Roman"/>
-          <w:sz w:val="24"/>
-          <w:szCs w:val="24"/>
-        </w:rPr>
-        <w:t xml:space="preserve"> including the master itself (ssh localhost)</w:t>
+        <w:t xml:space="preserve"> verified that you can </w:t>
+      </w:r>
+      <w:proofErr w:type="spellStart"/>
+      <w:r>
+        <w:rPr>
+          <w:rFonts w:ascii="Times New Roman" w:hAnsi="Times New Roman"/>
+          <w:sz w:val="24"/>
+          <w:szCs w:val="24"/>
+        </w:rPr>
+        <w:t>ssh</w:t>
+      </w:r>
+      <w:proofErr w:type="spellEnd"/>
+      <w:r>
+        <w:rPr>
+          <w:rFonts w:ascii="Times New Roman" w:hAnsi="Times New Roman"/>
+          <w:sz w:val="24"/>
+          <w:szCs w:val="24"/>
+        </w:rPr>
+        <w:t xml:space="preserve"> from the master node to every cluster member</w:t>
+      </w:r>
+      <w:r>
+        <w:rPr>
+          <w:rFonts w:ascii="Times New Roman" w:hAnsi="Times New Roman"/>
+          <w:sz w:val="24"/>
+          <w:szCs w:val="24"/>
+        </w:rPr>
+        <w:t xml:space="preserve"> including the master itself (</w:t>
+      </w:r>
+      <w:proofErr w:type="spellStart"/>
+      <w:r>
+        <w:rPr>
+          <w:rFonts w:ascii="Times New Roman" w:hAnsi="Times New Roman"/>
+          <w:sz w:val="24"/>
+          <w:szCs w:val="24"/>
+        </w:rPr>
+        <w:t>ssh</w:t>
+      </w:r>
+      <w:proofErr w:type="spellEnd"/>
+      <w:r>
+        <w:rPr>
+          <w:rFonts w:ascii="Times New Roman" w:hAnsi="Times New Roman"/>
+          <w:sz w:val="24"/>
+          <w:szCs w:val="24"/>
+        </w:rPr>
+        <w:t xml:space="preserve"> localhost)</w:t>
       </w:r>
       <w:r>
         <w:rPr>
@@ -2524,7 +3141,25 @@
           <w:sz w:val="24"/>
           <w:szCs w:val="24"/>
         </w:rPr>
-        <w:t xml:space="preserve">pack the contents of the hadoop directory </w:t>
+        <w:t xml:space="preserve">pack the contents of the </w:t>
+      </w:r>
+      <w:proofErr w:type="spellStart"/>
+      <w:r>
+        <w:rPr>
+          <w:rFonts w:ascii="Times New Roman" w:hAnsi="Times New Roman"/>
+          <w:sz w:val="24"/>
+          <w:szCs w:val="24"/>
+        </w:rPr>
+        <w:t>hadoop</w:t>
+      </w:r>
+      <w:proofErr w:type="spellEnd"/>
+      <w:r>
+        <w:rPr>
+          <w:rFonts w:ascii="Times New Roman" w:hAnsi="Times New Roman"/>
+          <w:sz w:val="24"/>
+          <w:szCs w:val="24"/>
+        </w:rPr>
+        <w:t xml:space="preserve"> directory </w:t>
       </w:r>
       <w:r>
         <w:rPr>
@@ -2645,7 +3280,25 @@
           <w:sz w:val="24"/>
           <w:szCs w:val="24"/>
         </w:rPr>
-        <w:t>(pack up the entire Hadoop directory into a single file for transfer. You can optionally compress the file with gzip)</w:t>
+        <w:t xml:space="preserve">(pack up the entire Hadoop directory into a single file for transfer. You can optionally compress the file with </w:t>
+      </w:r>
+      <w:proofErr w:type="spellStart"/>
+      <w:r>
+        <w:rPr>
+          <w:rFonts w:ascii="Times New Roman" w:hAnsi="Times New Roman"/>
+          <w:sz w:val="24"/>
+          <w:szCs w:val="24"/>
+        </w:rPr>
+        <w:t>gzip</w:t>
+      </w:r>
+      <w:proofErr w:type="spellEnd"/>
+      <w:r>
+        <w:rPr>
+          <w:rFonts w:ascii="Times New Roman" w:hAnsi="Times New Roman"/>
+          <w:sz w:val="24"/>
+          <w:szCs w:val="24"/>
+        </w:rPr>
+        <w:t>)</w:t>
       </w:r>
     </w:p>
     <w:p>
@@ -2665,7 +3318,25 @@
           <w:szCs w:val="24"/>
         </w:rPr>
         <w:lastRenderedPageBreak/>
-        <w:t>tar cvf myHadoop.tar hadoop-2.6.4</w:t>
+        <w:t xml:space="preserve">tar </w:t>
+      </w:r>
+      <w:proofErr w:type="spellStart"/>
+      <w:r>
+        <w:rPr>
+          <w:rFonts w:ascii="Berlin Sans FB" w:hAnsi="Berlin Sans FB"/>
+          <w:sz w:val="24"/>
+          <w:szCs w:val="24"/>
+        </w:rPr>
+        <w:t>cvf</w:t>
+      </w:r>
+      <w:proofErr w:type="spellEnd"/>
+      <w:r>
+        <w:rPr>
+          <w:rFonts w:ascii="Berlin Sans FB" w:hAnsi="Berlin Sans FB"/>
+          <w:sz w:val="24"/>
+          <w:szCs w:val="24"/>
+        </w:rPr>
+        <w:t xml:space="preserve"> myHadoop.tar hadoop-2.6.4</w:t>
       </w:r>
     </w:p>
     <w:p>
@@ -2781,13 +3452,23 @@
           <w:szCs w:val="24"/>
         </w:rPr>
       </w:pPr>
+      <w:proofErr w:type="spellStart"/>
       <w:r>
         <w:rPr>
           <w:rFonts w:ascii="Berlin Sans FB" w:hAnsi="Berlin Sans FB"/>
           <w:sz w:val="24"/>
           <w:szCs w:val="24"/>
         </w:rPr>
-        <w:t xml:space="preserve">scp myHadoop.tar </w:t>
+        <w:t>scp</w:t>
+      </w:r>
+      <w:proofErr w:type="spellEnd"/>
+      <w:r>
+        <w:rPr>
+          <w:rFonts w:ascii="Berlin Sans FB" w:hAnsi="Berlin Sans FB"/>
+          <w:sz w:val="24"/>
+          <w:szCs w:val="24"/>
+        </w:rPr>
+        <w:t xml:space="preserve"> myHadoop.tar </w:t>
       </w:r>
       <w:r>
         <w:rPr>
@@ -2875,7 +3556,7 @@
                     </pic:cNvPicPr>
                   </pic:nvPicPr>
                   <pic:blipFill>
-                    <a:blip r:embed="rId21">
+                    <a:blip r:embed="rId20">
                       <a:extLst>
                         <a:ext uri="{28A0092B-C50C-407E-A947-70E740481C1C}">
                           <a14:useLocalDpi xmlns:a14="http://schemas.microsoft.com/office/drawing/2010/main" val="0"/>
@@ -2968,7 +3649,43 @@
           <w:sz w:val="24"/>
           <w:szCs w:val="24"/>
         </w:rPr>
-        <w:t xml:space="preserve"> on the master) to untar the hadoop file. We are purposely using a different tar archive name (i.e., </w:t>
+        <w:t xml:space="preserve"> on the master) to </w:t>
+      </w:r>
+      <w:proofErr w:type="spellStart"/>
+      <w:r>
+        <w:rPr>
+          <w:rFonts w:ascii="Times New Roman" w:hAnsi="Times New Roman"/>
+          <w:sz w:val="24"/>
+          <w:szCs w:val="24"/>
+        </w:rPr>
+        <w:t>untar</w:t>
+      </w:r>
+      <w:proofErr w:type="spellEnd"/>
+      <w:r>
+        <w:rPr>
+          <w:rFonts w:ascii="Times New Roman" w:hAnsi="Times New Roman"/>
+          <w:sz w:val="24"/>
+          <w:szCs w:val="24"/>
+        </w:rPr>
+        <w:t xml:space="preserve"> the </w:t>
+      </w:r>
+      <w:proofErr w:type="spellStart"/>
+      <w:r>
+        <w:rPr>
+          <w:rFonts w:ascii="Times New Roman" w:hAnsi="Times New Roman"/>
+          <w:sz w:val="24"/>
+          <w:szCs w:val="24"/>
+        </w:rPr>
+        <w:t>hadoop</w:t>
+      </w:r>
+      <w:proofErr w:type="spellEnd"/>
+      <w:r>
+        <w:rPr>
+          <w:rFonts w:ascii="Times New Roman" w:hAnsi="Times New Roman"/>
+          <w:sz w:val="24"/>
+          <w:szCs w:val="24"/>
+        </w:rPr>
+        <w:t xml:space="preserve"> file. We are purposely using a different tar archive name (i.e., </w:t>
       </w:r>
       <w:r>
         <w:rPr>
@@ -3046,7 +3763,25 @@
           <w:sz w:val="24"/>
           <w:szCs w:val="24"/>
         </w:rPr>
-        <w:t>tar xvf myHadoopWorker.tar</w:t>
+        <w:t xml:space="preserve">tar </w:t>
+      </w:r>
+      <w:proofErr w:type="spellStart"/>
+      <w:r>
+        <w:rPr>
+          <w:rFonts w:ascii="Berlin Sans FB" w:hAnsi="Berlin Sans FB"/>
+          <w:sz w:val="24"/>
+          <w:szCs w:val="24"/>
+        </w:rPr>
+        <w:t>xvf</w:t>
+      </w:r>
+      <w:proofErr w:type="spellEnd"/>
+      <w:r>
+        <w:rPr>
+          <w:rFonts w:ascii="Berlin Sans FB" w:hAnsi="Berlin Sans FB"/>
+          <w:sz w:val="24"/>
+          <w:szCs w:val="24"/>
+        </w:rPr>
+        <w:t xml:space="preserve"> myHadoopWorker.tar</w:t>
       </w:r>
     </w:p>
     <w:p>
@@ -3076,7 +3811,25 @@
           <w:sz w:val="24"/>
           <w:szCs w:val="24"/>
         </w:rPr>
-        <w:t>Once you are done, run this on the master (nothing needs to be done on the workers to format the cluster unless you are re-formatting, in which case you’ll need to delete the dfs directory).</w:t>
+        <w:t xml:space="preserve">Once you are done, run this on the master (nothing needs to be done on the workers to format the cluster unless you are re-formatting, in which case you’ll need to delete the </w:t>
+      </w:r>
+      <w:proofErr w:type="spellStart"/>
+      <w:r>
+        <w:rPr>
+          <w:rFonts w:ascii="Times New Roman" w:hAnsi="Times New Roman"/>
+          <w:sz w:val="24"/>
+          <w:szCs w:val="24"/>
+        </w:rPr>
+        <w:t>dfs</w:t>
+      </w:r>
+      <w:proofErr w:type="spellEnd"/>
+      <w:r>
+        <w:rPr>
+          <w:rFonts w:ascii="Times New Roman" w:hAnsi="Times New Roman"/>
+          <w:sz w:val="24"/>
+          <w:szCs w:val="24"/>
+        </w:rPr>
+        <w:t xml:space="preserve"> directory).</w:t>
       </w:r>
     </w:p>
     <w:p>
@@ -3089,13 +3842,41 @@
           <w:szCs w:val="24"/>
         </w:rPr>
       </w:pPr>
+      <w:proofErr w:type="spellStart"/>
       <w:r>
         <w:rPr>
           <w:rFonts w:ascii="Berlin Sans FB" w:hAnsi="Berlin Sans FB"/>
           <w:sz w:val="24"/>
           <w:szCs w:val="24"/>
         </w:rPr>
-        <w:t>hadoop namenode -format</w:t>
+        <w:t>hadoop</w:t>
+      </w:r>
+      <w:proofErr w:type="spellEnd"/>
+      <w:r>
+        <w:rPr>
+          <w:rFonts w:ascii="Berlin Sans FB" w:hAnsi="Berlin Sans FB"/>
+          <w:sz w:val="24"/>
+          <w:szCs w:val="24"/>
+        </w:rPr>
+        <w:t xml:space="preserve"> </w:t>
+      </w:r>
+      <w:proofErr w:type="spellStart"/>
+      <w:r>
+        <w:rPr>
+          <w:rFonts w:ascii="Berlin Sans FB" w:hAnsi="Berlin Sans FB"/>
+          <w:sz w:val="24"/>
+          <w:szCs w:val="24"/>
+        </w:rPr>
+        <w:t>namenode</w:t>
+      </w:r>
+      <w:proofErr w:type="spellEnd"/>
+      <w:r>
+        <w:rPr>
+          <w:rFonts w:ascii="Berlin Sans FB" w:hAnsi="Berlin Sans FB"/>
+          <w:sz w:val="24"/>
+          <w:szCs w:val="24"/>
+        </w:rPr>
+        <w:t xml:space="preserve"> -format</w:t>
       </w:r>
     </w:p>
     <w:p>
@@ -3296,7 +4077,25 @@
           <w:sz w:val="24"/>
           <w:szCs w:val="24"/>
         </w:rPr>
-        <w:t xml:space="preserve"> nodes under Datanodes tab).</w:t>
+        <w:t xml:space="preserve"> nodes under </w:t>
+      </w:r>
+      <w:proofErr w:type="spellStart"/>
+      <w:r>
+        <w:rPr>
+          <w:rFonts w:ascii="Times New Roman" w:hAnsi="Times New Roman"/>
+          <w:sz w:val="24"/>
+          <w:szCs w:val="24"/>
+        </w:rPr>
+        <w:t>Datanodes</w:t>
+      </w:r>
+      <w:proofErr w:type="spellEnd"/>
+      <w:r>
+        <w:rPr>
+          <w:rFonts w:ascii="Times New Roman" w:hAnsi="Times New Roman"/>
+          <w:sz w:val="24"/>
+          <w:szCs w:val="24"/>
+        </w:rPr>
+        <w:t xml:space="preserve"> tab).</w:t>
       </w:r>
     </w:p>
     <w:p>
@@ -3361,6 +4160,69 @@
       </w:pPr>
       <w:r>
         <w:rPr>
+          <w:noProof/>
+        </w:rPr>
+        <w:lastRenderedPageBreak/>
+        <w:drawing>
+          <wp:inline distT="0" distB="0" distL="0" distR="0" wp14:anchorId="35BB921A" wp14:editId="55C631F3">
+            <wp:extent cx="6400800" cy="4119245"/>
+            <wp:effectExtent l="0" t="0" r="0" b="0"/>
+            <wp:docPr id="10" name="Picture 10"/>
+            <wp:cNvGraphicFramePr>
+              <a:graphicFrameLocks xmlns:a="http://schemas.openxmlformats.org/drawingml/2006/main" noChangeAspect="1"/>
+            </wp:cNvGraphicFramePr>
+            <a:graphic xmlns:a="http://schemas.openxmlformats.org/drawingml/2006/main">
+              <a:graphicData uri="http://schemas.openxmlformats.org/drawingml/2006/picture">
+                <pic:pic xmlns:pic="http://schemas.openxmlformats.org/drawingml/2006/picture">
+                  <pic:nvPicPr>
+                    <pic:cNvPr id="1" name=""/>
+                    <pic:cNvPicPr/>
+                  </pic:nvPicPr>
+                  <pic:blipFill>
+                    <a:blip r:embed="rId21"/>
+                    <a:stretch>
+                      <a:fillRect/>
+                    </a:stretch>
+                  </pic:blipFill>
+                  <pic:spPr>
+                    <a:xfrm>
+                      <a:off x="0" y="0"/>
+                      <a:ext cx="6400800" cy="4119245"/>
+                    </a:xfrm>
+                    <a:prstGeom prst="rect">
+                      <a:avLst/>
+                    </a:prstGeom>
+                  </pic:spPr>
+                </pic:pic>
+              </a:graphicData>
+            </a:graphic>
+          </wp:inline>
+        </w:drawing>
+      </w:r>
+    </w:p>
+    <w:p>
+      <w:pPr>
+        <w:pStyle w:val="NoSpacing"/>
+        <w:ind w:left="720"/>
+        <w:rPr>
+          <w:rFonts w:ascii="Times New Roman" w:hAnsi="Times New Roman"/>
+          <w:sz w:val="24"/>
+          <w:szCs w:val="24"/>
+        </w:rPr>
+      </w:pPr>
+    </w:p>
+    <w:p>
+      <w:pPr>
+        <w:pStyle w:val="NoSpacing"/>
+        <w:ind w:left="720"/>
+        <w:rPr>
+          <w:rFonts w:ascii="Times New Roman" w:hAnsi="Times New Roman"/>
+          <w:sz w:val="24"/>
+          <w:szCs w:val="24"/>
+        </w:rPr>
+      </w:pPr>
+      <w:r>
+        <w:rPr>
           <w:rFonts w:ascii="Times New Roman" w:hAnsi="Times New Roman"/>
           <w:sz w:val="24"/>
           <w:szCs w:val="24"/>
@@ -3384,6 +4246,256 @@
           <w:rFonts w:ascii="Times New Roman" w:hAnsi="Times New Roman"/>
           <w:sz w:val="24"/>
           <w:szCs w:val="24"/>
+        </w:rPr>
+      </w:pPr>
+    </w:p>
+    <w:p>
+      <w:pPr>
+        <w:pStyle w:val="NoSpacing"/>
+        <w:ind w:left="720"/>
+        <w:rPr>
+          <w:rFonts w:ascii="Times New Roman" w:hAnsi="Times New Roman"/>
+          <w:sz w:val="24"/>
+          <w:szCs w:val="24"/>
+        </w:rPr>
+      </w:pPr>
+      <w:r>
+        <w:rPr>
+          <w:noProof/>
+        </w:rPr>
+        <w:lastRenderedPageBreak/>
+        <w:drawing>
+          <wp:inline distT="0" distB="0" distL="0" distR="0" wp14:anchorId="1DE7CBBA" wp14:editId="6E945444">
+            <wp:extent cx="6400800" cy="3524250"/>
+            <wp:effectExtent l="0" t="0" r="0" b="0"/>
+            <wp:docPr id="11" name="Picture 11"/>
+            <wp:cNvGraphicFramePr>
+              <a:graphicFrameLocks xmlns:a="http://schemas.openxmlformats.org/drawingml/2006/main" noChangeAspect="1"/>
+            </wp:cNvGraphicFramePr>
+            <a:graphic xmlns:a="http://schemas.openxmlformats.org/drawingml/2006/main">
+              <a:graphicData uri="http://schemas.openxmlformats.org/drawingml/2006/picture">
+                <pic:pic xmlns:pic="http://schemas.openxmlformats.org/drawingml/2006/picture">
+                  <pic:nvPicPr>
+                    <pic:cNvPr id="1" name=""/>
+                    <pic:cNvPicPr/>
+                  </pic:nvPicPr>
+                  <pic:blipFill>
+                    <a:blip r:embed="rId22"/>
+                    <a:stretch>
+                      <a:fillRect/>
+                    </a:stretch>
+                  </pic:blipFill>
+                  <pic:spPr>
+                    <a:xfrm>
+                      <a:off x="0" y="0"/>
+                      <a:ext cx="6400800" cy="3524250"/>
+                    </a:xfrm>
+                    <a:prstGeom prst="rect">
+                      <a:avLst/>
+                    </a:prstGeom>
+                  </pic:spPr>
+                </pic:pic>
+              </a:graphicData>
+            </a:graphic>
+          </wp:inline>
+        </w:drawing>
+      </w:r>
+    </w:p>
+    <w:p>
+      <w:pPr>
+        <w:pStyle w:val="NoSpacing"/>
+        <w:ind w:left="720"/>
+        <w:rPr>
+          <w:rFonts w:ascii="Times New Roman" w:hAnsi="Times New Roman"/>
+          <w:sz w:val="24"/>
+          <w:szCs w:val="24"/>
+        </w:rPr>
+      </w:pPr>
+    </w:p>
+    <w:p>
+      <w:pPr>
+        <w:pStyle w:val="NoSpacing"/>
+        <w:ind w:left="720"/>
+        <w:rPr>
+          <w:rFonts w:ascii="Times New Roman" w:hAnsi="Times New Roman"/>
+          <w:sz w:val="24"/>
+          <w:szCs w:val="24"/>
+        </w:rPr>
+      </w:pPr>
+      <w:r>
+        <w:rPr>
+          <w:noProof/>
+        </w:rPr>
+        <w:drawing>
+          <wp:inline distT="0" distB="0" distL="0" distR="0" wp14:anchorId="714AC1ED" wp14:editId="7909612E">
+            <wp:extent cx="6400800" cy="3524250"/>
+            <wp:effectExtent l="0" t="0" r="0" b="0"/>
+            <wp:docPr id="12" name="Picture 12"/>
+            <wp:cNvGraphicFramePr>
+              <a:graphicFrameLocks xmlns:a="http://schemas.openxmlformats.org/drawingml/2006/main" noChangeAspect="1"/>
+            </wp:cNvGraphicFramePr>
+            <a:graphic xmlns:a="http://schemas.openxmlformats.org/drawingml/2006/main">
+              <a:graphicData uri="http://schemas.openxmlformats.org/drawingml/2006/picture">
+                <pic:pic xmlns:pic="http://schemas.openxmlformats.org/drawingml/2006/picture">
+                  <pic:nvPicPr>
+                    <pic:cNvPr id="1" name=""/>
+                    <pic:cNvPicPr/>
+                  </pic:nvPicPr>
+                  <pic:blipFill>
+                    <a:blip r:embed="rId23"/>
+                    <a:stretch>
+                      <a:fillRect/>
+                    </a:stretch>
+                  </pic:blipFill>
+                  <pic:spPr>
+                    <a:xfrm>
+                      <a:off x="0" y="0"/>
+                      <a:ext cx="6400800" cy="3524250"/>
+                    </a:xfrm>
+                    <a:prstGeom prst="rect">
+                      <a:avLst/>
+                    </a:prstGeom>
+                  </pic:spPr>
+                </pic:pic>
+              </a:graphicData>
+            </a:graphic>
+          </wp:inline>
+        </w:drawing>
+      </w:r>
+    </w:p>
+    <w:p>
+      <w:pPr>
+        <w:pStyle w:val="NoSpacing"/>
+        <w:ind w:left="720"/>
+        <w:rPr>
+          <w:rFonts w:ascii="Times New Roman" w:hAnsi="Times New Roman"/>
+          <w:sz w:val="24"/>
+          <w:szCs w:val="24"/>
+        </w:rPr>
+      </w:pPr>
+    </w:p>
+    <w:p>
+      <w:pPr>
+        <w:pStyle w:val="NoSpacing"/>
+        <w:ind w:left="720"/>
+        <w:rPr>
+          <w:rFonts w:ascii="Times New Roman" w:hAnsi="Times New Roman"/>
+          <w:sz w:val="24"/>
+          <w:szCs w:val="24"/>
+        </w:rPr>
+      </w:pPr>
+      <w:r>
+        <w:rPr>
+          <w:noProof/>
+        </w:rPr>
+        <w:lastRenderedPageBreak/>
+        <w:drawing>
+          <wp:inline distT="0" distB="0" distL="0" distR="0" wp14:anchorId="0FBBC979" wp14:editId="54639840">
+            <wp:extent cx="6400800" cy="3524250"/>
+            <wp:effectExtent l="0" t="0" r="0" b="0"/>
+            <wp:docPr id="13" name="Picture 13"/>
+            <wp:cNvGraphicFramePr>
+              <a:graphicFrameLocks xmlns:a="http://schemas.openxmlformats.org/drawingml/2006/main" noChangeAspect="1"/>
+            </wp:cNvGraphicFramePr>
+            <a:graphic xmlns:a="http://schemas.openxmlformats.org/drawingml/2006/main">
+              <a:graphicData uri="http://schemas.openxmlformats.org/drawingml/2006/picture">
+                <pic:pic xmlns:pic="http://schemas.openxmlformats.org/drawingml/2006/picture">
+                  <pic:nvPicPr>
+                    <pic:cNvPr id="1" name=""/>
+                    <pic:cNvPicPr/>
+                  </pic:nvPicPr>
+                  <pic:blipFill>
+                    <a:blip r:embed="rId24"/>
+                    <a:stretch>
+                      <a:fillRect/>
+                    </a:stretch>
+                  </pic:blipFill>
+                  <pic:spPr>
+                    <a:xfrm>
+                      <a:off x="0" y="0"/>
+                      <a:ext cx="6400800" cy="3524250"/>
+                    </a:xfrm>
+                    <a:prstGeom prst="rect">
+                      <a:avLst/>
+                    </a:prstGeom>
+                  </pic:spPr>
+                </pic:pic>
+              </a:graphicData>
+            </a:graphic>
+          </wp:inline>
+        </w:drawing>
+      </w:r>
+    </w:p>
+    <w:p>
+      <w:pPr>
+        <w:pStyle w:val="NoSpacing"/>
+        <w:ind w:left="720"/>
+        <w:rPr>
+          <w:rFonts w:ascii="Times New Roman" w:hAnsi="Times New Roman"/>
+          <w:sz w:val="24"/>
+          <w:szCs w:val="24"/>
+        </w:rPr>
+      </w:pPr>
+    </w:p>
+    <w:p>
+      <w:pPr>
+        <w:pStyle w:val="NoSpacing"/>
+        <w:ind w:left="720"/>
+        <w:rPr>
+          <w:rFonts w:ascii="Times New Roman" w:hAnsi="Times New Roman"/>
+          <w:sz w:val="24"/>
+          <w:szCs w:val="24"/>
+        </w:rPr>
+      </w:pPr>
+      <w:r>
+        <w:rPr>
+          <w:noProof/>
+        </w:rPr>
+        <w:drawing>
+          <wp:inline distT="0" distB="0" distL="0" distR="0" wp14:anchorId="01C4069F" wp14:editId="2EE8CC62">
+            <wp:extent cx="6400800" cy="3524250"/>
+            <wp:effectExtent l="0" t="0" r="0" b="0"/>
+            <wp:docPr id="14" name="Picture 14"/>
+            <wp:cNvGraphicFramePr>
+              <a:graphicFrameLocks xmlns:a="http://schemas.openxmlformats.org/drawingml/2006/main" noChangeAspect="1"/>
+            </wp:cNvGraphicFramePr>
+            <a:graphic xmlns:a="http://schemas.openxmlformats.org/drawingml/2006/main">
+              <a:graphicData uri="http://schemas.openxmlformats.org/drawingml/2006/picture">
+                <pic:pic xmlns:pic="http://schemas.openxmlformats.org/drawingml/2006/picture">
+                  <pic:nvPicPr>
+                    <pic:cNvPr id="1" name=""/>
+                    <pic:cNvPicPr/>
+                  </pic:nvPicPr>
+                  <pic:blipFill>
+                    <a:blip r:embed="rId25"/>
+                    <a:stretch>
+                      <a:fillRect/>
+                    </a:stretch>
+                  </pic:blipFill>
+                  <pic:spPr>
+                    <a:xfrm>
+                      <a:off x="0" y="0"/>
+                      <a:ext cx="6400800" cy="3524250"/>
+                    </a:xfrm>
+                    <a:prstGeom prst="rect">
+                      <a:avLst/>
+                    </a:prstGeom>
+                  </pic:spPr>
+                </pic:pic>
+              </a:graphicData>
+            </a:graphic>
+          </wp:inline>
+        </w:drawing>
+      </w:r>
+    </w:p>
+    <w:p>
+      <w:pPr>
+        <w:pStyle w:val="NoSpacing"/>
+        <w:ind w:left="720"/>
+        <w:rPr>
+          <w:rFonts w:ascii="Times New Roman" w:hAnsi="Times New Roman"/>
+          <w:sz w:val="24"/>
+          <w:szCs w:val="24"/>
           <w:u w:val="single"/>
         </w:rPr>
       </w:pPr>
@@ -3422,10 +4534,958 @@
     </w:p>
     <w:p>
       <w:pPr>
+        <w:pStyle w:val="NoSpacing"/>
+        <w:ind w:left="720"/>
+        <w:rPr>
+          <w:rFonts w:ascii="Times New Roman" w:hAnsi="Times New Roman"/>
+          <w:sz w:val="24"/>
+          <w:szCs w:val="24"/>
+        </w:rPr>
+      </w:pPr>
+      <w:r>
+        <w:rPr>
+          <w:rFonts w:ascii="Times New Roman" w:hAnsi="Times New Roman"/>
+          <w:sz w:val="24"/>
+          <w:szCs w:val="24"/>
+        </w:rPr>
+        <w:lastRenderedPageBreak/>
+        <w:t xml:space="preserve">The single-node Hadoop instance from assignment 1 ran the word count job in 1 minute 10.229 seconds. </w:t>
+      </w:r>
+      <w:r>
+        <w:rPr>
+          <w:rFonts w:ascii="Times New Roman" w:hAnsi="Times New Roman"/>
+          <w:sz w:val="24"/>
+          <w:szCs w:val="24"/>
+        </w:rPr>
+        <w:t xml:space="preserve">The four-node instance ran the job 39.190 seconds which is roughly twice as fast. </w:t>
+      </w:r>
+      <w:r>
+        <w:rPr>
+          <w:rFonts w:ascii="Times New Roman" w:hAnsi="Times New Roman"/>
+          <w:sz w:val="24"/>
+          <w:szCs w:val="24"/>
+        </w:rPr>
+        <w:t xml:space="preserve">The speed increase is due to the additional </w:t>
+      </w:r>
+      <w:proofErr w:type="gramStart"/>
+      <w:r>
+        <w:rPr>
+          <w:rFonts w:ascii="Times New Roman" w:hAnsi="Times New Roman"/>
+          <w:sz w:val="24"/>
+          <w:szCs w:val="24"/>
+        </w:rPr>
+        <w:t>nodes,</w:t>
+      </w:r>
+      <w:proofErr w:type="gramEnd"/>
+      <w:r>
+        <w:rPr>
+          <w:rFonts w:ascii="Times New Roman" w:hAnsi="Times New Roman"/>
+          <w:sz w:val="24"/>
+          <w:szCs w:val="24"/>
+        </w:rPr>
+        <w:t xml:space="preserve"> however, I would have expected a more than doubling of speed, based just on the number of nodes. It’s likely that network speed and </w:t>
+      </w:r>
+      <w:r>
+        <w:rPr>
+          <w:rFonts w:ascii="Times New Roman" w:hAnsi="Times New Roman"/>
+          <w:sz w:val="24"/>
+          <w:szCs w:val="24"/>
+        </w:rPr>
+        <w:t xml:space="preserve">block distribution have impacted speed. </w:t>
+      </w:r>
+    </w:p>
+    <w:p>
+      <w:pPr>
+        <w:pStyle w:val="NoSpacing"/>
+        <w:ind w:left="720"/>
+        <w:rPr>
+          <w:rFonts w:ascii="Times New Roman" w:hAnsi="Times New Roman"/>
+          <w:sz w:val="24"/>
+          <w:szCs w:val="24"/>
+        </w:rPr>
+      </w:pPr>
+    </w:p>
+    <w:p>
+      <w:pPr>
+        <w:pStyle w:val="NoSpacing"/>
+        <w:ind w:left="720"/>
+        <w:rPr>
+          <w:rFonts w:ascii="Times New Roman" w:hAnsi="Times New Roman"/>
+          <w:sz w:val="24"/>
+          <w:szCs w:val="24"/>
+        </w:rPr>
+      </w:pPr>
+      <w:r>
+        <w:rPr>
+          <w:rFonts w:ascii="Times New Roman" w:hAnsi="Times New Roman"/>
+          <w:sz w:val="24"/>
+          <w:szCs w:val="24"/>
+        </w:rPr>
+        <w:t>Running the following command shows that the file was only split into two blocks</w:t>
+      </w:r>
+      <w:r>
+        <w:rPr>
+          <w:rFonts w:ascii="Times New Roman" w:hAnsi="Times New Roman"/>
+          <w:sz w:val="24"/>
+          <w:szCs w:val="24"/>
+        </w:rPr>
+        <w:t xml:space="preserve"> and where they are located.</w:t>
+      </w:r>
+    </w:p>
+    <w:p>
+      <w:pPr>
+        <w:pStyle w:val="NoSpacing"/>
+        <w:ind w:left="720"/>
+        <w:rPr>
+          <w:rFonts w:ascii="Times New Roman" w:hAnsi="Times New Roman"/>
+          <w:sz w:val="24"/>
+          <w:szCs w:val="24"/>
+        </w:rPr>
+      </w:pPr>
+    </w:p>
+    <w:p>
+      <w:pPr>
+        <w:pStyle w:val="NoSpacing"/>
+        <w:ind w:left="1440"/>
+        <w:rPr>
+          <w:rFonts w:ascii="Times New Roman" w:hAnsi="Times New Roman"/>
+          <w:sz w:val="24"/>
+          <w:szCs w:val="24"/>
+        </w:rPr>
+      </w:pPr>
+      <w:proofErr w:type="spellStart"/>
+      <w:r>
+        <w:rPr>
+          <w:rFonts w:ascii="Times New Roman" w:hAnsi="Times New Roman"/>
+          <w:sz w:val="24"/>
+          <w:szCs w:val="24"/>
+        </w:rPr>
+        <w:t>hdfs</w:t>
+      </w:r>
+      <w:proofErr w:type="spellEnd"/>
+      <w:r>
+        <w:rPr>
+          <w:rFonts w:ascii="Times New Roman" w:hAnsi="Times New Roman"/>
+          <w:sz w:val="24"/>
+          <w:szCs w:val="24"/>
+        </w:rPr>
+        <w:t xml:space="preserve"> </w:t>
+      </w:r>
+      <w:proofErr w:type="spellStart"/>
+      <w:r>
+        <w:rPr>
+          <w:rFonts w:ascii="Times New Roman" w:hAnsi="Times New Roman"/>
+          <w:sz w:val="24"/>
+          <w:szCs w:val="24"/>
+        </w:rPr>
+        <w:t>fsck</w:t>
+      </w:r>
+      <w:proofErr w:type="spellEnd"/>
+      <w:r>
+        <w:rPr>
+          <w:rFonts w:ascii="Times New Roman" w:hAnsi="Times New Roman"/>
+          <w:sz w:val="24"/>
+          <w:szCs w:val="24"/>
+        </w:rPr>
+        <w:t xml:space="preserve"> /data/bioproject.xml -files -blocks -locations</w:t>
+      </w:r>
+    </w:p>
+    <w:p>
+      <w:pPr>
+        <w:pStyle w:val="NoSpacing"/>
+        <w:ind w:left="1440"/>
+        <w:rPr>
+          <w:rFonts w:ascii="Times New Roman" w:hAnsi="Times New Roman"/>
+          <w:sz w:val="24"/>
+          <w:szCs w:val="24"/>
+        </w:rPr>
+      </w:pPr>
+    </w:p>
+    <w:p>
+      <w:pPr>
+        <w:pStyle w:val="NoSpacing"/>
+        <w:ind w:left="1440"/>
+        <w:rPr>
+          <w:rFonts w:ascii="Times New Roman" w:hAnsi="Times New Roman"/>
+          <w:sz w:val="24"/>
+          <w:szCs w:val="24"/>
+        </w:rPr>
+      </w:pPr>
+      <w:r>
+        <w:rPr>
+          <w:rFonts w:ascii="Times New Roman" w:hAnsi="Times New Roman"/>
+          <w:sz w:val="24"/>
+          <w:szCs w:val="24"/>
+        </w:rPr>
+        <w:t xml:space="preserve">Connecting to </w:t>
+      </w:r>
+      <w:proofErr w:type="spellStart"/>
+      <w:r>
+        <w:rPr>
+          <w:rFonts w:ascii="Times New Roman" w:hAnsi="Times New Roman"/>
+          <w:sz w:val="24"/>
+          <w:szCs w:val="24"/>
+        </w:rPr>
+        <w:t>namenode</w:t>
+      </w:r>
+      <w:proofErr w:type="spellEnd"/>
+      <w:r>
+        <w:rPr>
+          <w:rFonts w:ascii="Times New Roman" w:hAnsi="Times New Roman"/>
+          <w:sz w:val="24"/>
+          <w:szCs w:val="24"/>
+        </w:rPr>
+        <w:t xml:space="preserve"> via http://ip-172-31-14-37.us-east-2.compute.internal:50070</w:t>
+      </w:r>
+    </w:p>
+    <w:p>
+      <w:pPr>
+        <w:pStyle w:val="NoSpacing"/>
+        <w:ind w:left="1440"/>
+        <w:rPr>
+          <w:rFonts w:ascii="Times New Roman" w:hAnsi="Times New Roman"/>
+          <w:sz w:val="24"/>
+          <w:szCs w:val="24"/>
+        </w:rPr>
+      </w:pPr>
+      <w:r>
+        <w:rPr>
+          <w:rFonts w:ascii="Times New Roman" w:hAnsi="Times New Roman"/>
+          <w:sz w:val="24"/>
+          <w:szCs w:val="24"/>
+        </w:rPr>
+        <w:t>FSCK started by ec2-user (</w:t>
+      </w:r>
+      <w:proofErr w:type="spellStart"/>
+      <w:r>
+        <w:rPr>
+          <w:rFonts w:ascii="Times New Roman" w:hAnsi="Times New Roman"/>
+          <w:sz w:val="24"/>
+          <w:szCs w:val="24"/>
+        </w:rPr>
+        <w:t>auth:SIMPLE</w:t>
+      </w:r>
+      <w:proofErr w:type="spellEnd"/>
+      <w:r>
+        <w:rPr>
+          <w:rFonts w:ascii="Times New Roman" w:hAnsi="Times New Roman"/>
+          <w:sz w:val="24"/>
+          <w:szCs w:val="24"/>
+        </w:rPr>
+        <w:t>) from /172.31.14.37 for path /data/bioproject.xml at Wed Feb 20 00:30:53 UTC 2019</w:t>
+      </w:r>
+    </w:p>
+    <w:p>
+      <w:pPr>
+        <w:pStyle w:val="NoSpacing"/>
+        <w:ind w:left="1440"/>
+        <w:rPr>
+          <w:rFonts w:ascii="Times New Roman" w:hAnsi="Times New Roman"/>
+          <w:sz w:val="24"/>
+          <w:szCs w:val="24"/>
+        </w:rPr>
+      </w:pPr>
+      <w:r>
+        <w:rPr>
+          <w:rFonts w:ascii="Times New Roman" w:hAnsi="Times New Roman"/>
+          <w:sz w:val="24"/>
+          <w:szCs w:val="24"/>
+        </w:rPr>
+        <w:t>/data/bioproject.xml 231149003 bytes, 2 block(s):  OK</w:t>
+      </w:r>
+    </w:p>
+    <w:p>
+      <w:pPr>
+        <w:pStyle w:val="NoSpacing"/>
+        <w:ind w:left="1440"/>
+        <w:rPr>
+          <w:rFonts w:ascii="Times New Roman" w:hAnsi="Times New Roman"/>
+          <w:sz w:val="24"/>
+          <w:szCs w:val="24"/>
+        </w:rPr>
+      </w:pPr>
+      <w:r>
+        <w:rPr>
+          <w:rFonts w:ascii="Times New Roman" w:hAnsi="Times New Roman"/>
+          <w:sz w:val="24"/>
+          <w:szCs w:val="24"/>
+        </w:rPr>
+        <w:t xml:space="preserve">0. BP-806142183-172.31.14.37-1550548147742:blk_1073741825_1001 </w:t>
+      </w:r>
+      <w:proofErr w:type="spellStart"/>
+      <w:r>
+        <w:rPr>
+          <w:rFonts w:ascii="Times New Roman" w:hAnsi="Times New Roman"/>
+          <w:sz w:val="24"/>
+          <w:szCs w:val="24"/>
+        </w:rPr>
+        <w:t>len</w:t>
+      </w:r>
+      <w:proofErr w:type="spellEnd"/>
+      <w:r>
+        <w:rPr>
+          <w:rFonts w:ascii="Times New Roman" w:hAnsi="Times New Roman"/>
+          <w:sz w:val="24"/>
+          <w:szCs w:val="24"/>
+        </w:rPr>
+        <w:t xml:space="preserve">=134217728 </w:t>
+      </w:r>
+      <w:proofErr w:type="spellStart"/>
+      <w:r>
+        <w:rPr>
+          <w:rFonts w:ascii="Times New Roman" w:hAnsi="Times New Roman"/>
+          <w:sz w:val="24"/>
+          <w:szCs w:val="24"/>
+        </w:rPr>
+        <w:t>repl</w:t>
+      </w:r>
+      <w:proofErr w:type="spellEnd"/>
+      <w:r>
+        <w:rPr>
+          <w:rFonts w:ascii="Times New Roman" w:hAnsi="Times New Roman"/>
+          <w:sz w:val="24"/>
+          <w:szCs w:val="24"/>
+        </w:rPr>
+        <w:t>=2 [172.31.14.37:50010, 172.31.4.33:50010]</w:t>
+      </w:r>
+    </w:p>
+    <w:p>
+      <w:pPr>
+        <w:pStyle w:val="NoSpacing"/>
+        <w:ind w:left="1440"/>
+        <w:rPr>
+          <w:rFonts w:ascii="Times New Roman" w:hAnsi="Times New Roman"/>
+          <w:sz w:val="24"/>
+          <w:szCs w:val="24"/>
+        </w:rPr>
+      </w:pPr>
+      <w:r>
+        <w:rPr>
+          <w:rFonts w:ascii="Times New Roman" w:hAnsi="Times New Roman"/>
+          <w:sz w:val="24"/>
+          <w:szCs w:val="24"/>
+        </w:rPr>
+        <w:t xml:space="preserve">1. BP-806142183-172.31.14.37-1550548147742:blk_1073741826_1002 </w:t>
+      </w:r>
+      <w:proofErr w:type="spellStart"/>
+      <w:r>
+        <w:rPr>
+          <w:rFonts w:ascii="Times New Roman" w:hAnsi="Times New Roman"/>
+          <w:sz w:val="24"/>
+          <w:szCs w:val="24"/>
+        </w:rPr>
+        <w:t>len</w:t>
+      </w:r>
+      <w:proofErr w:type="spellEnd"/>
+      <w:r>
+        <w:rPr>
+          <w:rFonts w:ascii="Times New Roman" w:hAnsi="Times New Roman"/>
+          <w:sz w:val="24"/>
+          <w:szCs w:val="24"/>
+        </w:rPr>
+        <w:t xml:space="preserve">=96931275 </w:t>
+      </w:r>
+      <w:proofErr w:type="spellStart"/>
+      <w:r>
+        <w:rPr>
+          <w:rFonts w:ascii="Times New Roman" w:hAnsi="Times New Roman"/>
+          <w:sz w:val="24"/>
+          <w:szCs w:val="24"/>
+        </w:rPr>
+        <w:t>repl</w:t>
+      </w:r>
+      <w:proofErr w:type="spellEnd"/>
+      <w:r>
+        <w:rPr>
+          <w:rFonts w:ascii="Times New Roman" w:hAnsi="Times New Roman"/>
+          <w:sz w:val="24"/>
+          <w:szCs w:val="24"/>
+        </w:rPr>
+        <w:t>=2 [172.31.14.37:50010, 172.31.4.33:50010]</w:t>
+      </w:r>
+    </w:p>
+    <w:p>
+      <w:pPr>
+        <w:pStyle w:val="NoSpacing"/>
+        <w:ind w:left="1440"/>
+        <w:rPr>
+          <w:rFonts w:ascii="Times New Roman" w:hAnsi="Times New Roman"/>
+          <w:sz w:val="24"/>
+          <w:szCs w:val="24"/>
+        </w:rPr>
+      </w:pPr>
+    </w:p>
+    <w:p>
+      <w:pPr>
+        <w:pStyle w:val="NoSpacing"/>
+        <w:ind w:left="1440"/>
+        <w:rPr>
+          <w:rFonts w:ascii="Times New Roman" w:hAnsi="Times New Roman"/>
+          <w:sz w:val="24"/>
+          <w:szCs w:val="24"/>
+        </w:rPr>
+      </w:pPr>
+      <w:r>
+        <w:rPr>
+          <w:rFonts w:ascii="Times New Roman" w:hAnsi="Times New Roman"/>
+          <w:sz w:val="24"/>
+          <w:szCs w:val="24"/>
+        </w:rPr>
+        <w:t>Status: HEALTHY</w:t>
+      </w:r>
+    </w:p>
+    <w:p>
+      <w:pPr>
+        <w:pStyle w:val="NoSpacing"/>
+        <w:ind w:left="1440"/>
+        <w:rPr>
+          <w:rFonts w:ascii="Times New Roman" w:hAnsi="Times New Roman"/>
+          <w:sz w:val="24"/>
+          <w:szCs w:val="24"/>
+        </w:rPr>
+      </w:pPr>
+      <w:r>
+        <w:rPr>
+          <w:rFonts w:ascii="Times New Roman" w:hAnsi="Times New Roman"/>
+          <w:sz w:val="24"/>
+          <w:szCs w:val="24"/>
+        </w:rPr>
+        <w:t xml:space="preserve"> Total size:    231149003 B</w:t>
+      </w:r>
+    </w:p>
+    <w:p>
+      <w:pPr>
+        <w:pStyle w:val="NoSpacing"/>
+        <w:ind w:left="1440"/>
+        <w:rPr>
+          <w:rFonts w:ascii="Times New Roman" w:hAnsi="Times New Roman"/>
+          <w:sz w:val="24"/>
+          <w:szCs w:val="24"/>
+        </w:rPr>
+      </w:pPr>
+      <w:r>
+        <w:rPr>
+          <w:rFonts w:ascii="Times New Roman" w:hAnsi="Times New Roman"/>
+          <w:sz w:val="24"/>
+          <w:szCs w:val="24"/>
+        </w:rPr>
+        <w:t xml:space="preserve"> Total </w:t>
+      </w:r>
+      <w:proofErr w:type="spellStart"/>
+      <w:r>
+        <w:rPr>
+          <w:rFonts w:ascii="Times New Roman" w:hAnsi="Times New Roman"/>
+          <w:sz w:val="24"/>
+          <w:szCs w:val="24"/>
+        </w:rPr>
+        <w:t>dirs</w:t>
+      </w:r>
+      <w:proofErr w:type="spellEnd"/>
+      <w:r>
+        <w:rPr>
+          <w:rFonts w:ascii="Times New Roman" w:hAnsi="Times New Roman"/>
+          <w:sz w:val="24"/>
+          <w:szCs w:val="24"/>
+        </w:rPr>
+        <w:t>:    0</w:t>
+      </w:r>
+    </w:p>
+    <w:p>
+      <w:pPr>
+        <w:pStyle w:val="NoSpacing"/>
+        <w:ind w:left="1440"/>
+        <w:rPr>
+          <w:rFonts w:ascii="Times New Roman" w:hAnsi="Times New Roman"/>
+          <w:sz w:val="24"/>
+          <w:szCs w:val="24"/>
+        </w:rPr>
+      </w:pPr>
+      <w:r>
+        <w:rPr>
+          <w:rFonts w:ascii="Times New Roman" w:hAnsi="Times New Roman"/>
+          <w:sz w:val="24"/>
+          <w:szCs w:val="24"/>
+        </w:rPr>
+        <w:t xml:space="preserve"> Total files:   1</w:t>
+      </w:r>
+    </w:p>
+    <w:p>
+      <w:pPr>
+        <w:pStyle w:val="NoSpacing"/>
+        <w:ind w:left="1440"/>
+        <w:rPr>
+          <w:rFonts w:ascii="Times New Roman" w:hAnsi="Times New Roman"/>
+          <w:sz w:val="24"/>
+          <w:szCs w:val="24"/>
+        </w:rPr>
+      </w:pPr>
+      <w:r>
+        <w:rPr>
+          <w:rFonts w:ascii="Times New Roman" w:hAnsi="Times New Roman"/>
+          <w:sz w:val="24"/>
+          <w:szCs w:val="24"/>
+        </w:rPr>
+        <w:t xml:space="preserve"> Total </w:t>
+      </w:r>
+      <w:proofErr w:type="spellStart"/>
+      <w:r>
+        <w:rPr>
+          <w:rFonts w:ascii="Times New Roman" w:hAnsi="Times New Roman"/>
+          <w:sz w:val="24"/>
+          <w:szCs w:val="24"/>
+        </w:rPr>
+        <w:t>symlinks</w:t>
+      </w:r>
+      <w:proofErr w:type="spellEnd"/>
+      <w:r>
+        <w:rPr>
+          <w:rFonts w:ascii="Times New Roman" w:hAnsi="Times New Roman"/>
+          <w:sz w:val="24"/>
+          <w:szCs w:val="24"/>
+        </w:rPr>
+        <w:t>:                0</w:t>
+      </w:r>
+    </w:p>
+    <w:p>
+      <w:pPr>
+        <w:pStyle w:val="NoSpacing"/>
+        <w:ind w:left="1440"/>
+        <w:rPr>
+          <w:rFonts w:ascii="Times New Roman" w:hAnsi="Times New Roman"/>
+          <w:b/>
+          <w:sz w:val="24"/>
+          <w:szCs w:val="24"/>
+        </w:rPr>
+      </w:pPr>
+      <w:r>
+        <w:rPr>
+          <w:rFonts w:ascii="Times New Roman" w:hAnsi="Times New Roman"/>
+          <w:sz w:val="24"/>
+          <w:szCs w:val="24"/>
+        </w:rPr>
+        <w:t xml:space="preserve"> </w:t>
+      </w:r>
+      <w:r>
+        <w:rPr>
+          <w:rFonts w:ascii="Times New Roman" w:hAnsi="Times New Roman"/>
+          <w:b/>
+          <w:sz w:val="24"/>
+          <w:szCs w:val="24"/>
+        </w:rPr>
+        <w:t>Total blocks (validated):      2 (avg. block size 115574501 B)</w:t>
+      </w:r>
+    </w:p>
+    <w:p>
+      <w:pPr>
+        <w:pStyle w:val="NoSpacing"/>
+        <w:ind w:left="1440"/>
+        <w:rPr>
+          <w:rFonts w:ascii="Times New Roman" w:hAnsi="Times New Roman"/>
+          <w:sz w:val="24"/>
+          <w:szCs w:val="24"/>
+        </w:rPr>
+      </w:pPr>
+      <w:r>
+        <w:rPr>
+          <w:rFonts w:ascii="Times New Roman" w:hAnsi="Times New Roman"/>
+          <w:sz w:val="24"/>
+          <w:szCs w:val="24"/>
+        </w:rPr>
+        <w:t xml:space="preserve"> Minimally replicated blocks:   2 (100.0 %)</w:t>
+      </w:r>
+    </w:p>
+    <w:p>
+      <w:pPr>
+        <w:pStyle w:val="NoSpacing"/>
+        <w:ind w:left="1440"/>
+        <w:rPr>
+          <w:rFonts w:ascii="Times New Roman" w:hAnsi="Times New Roman"/>
+          <w:sz w:val="24"/>
+          <w:szCs w:val="24"/>
+        </w:rPr>
+      </w:pPr>
+      <w:r>
+        <w:rPr>
+          <w:rFonts w:ascii="Times New Roman" w:hAnsi="Times New Roman"/>
+          <w:sz w:val="24"/>
+          <w:szCs w:val="24"/>
+        </w:rPr>
+        <w:t xml:space="preserve"> Over-replicated blocks:        0 (0.0 %)</w:t>
+      </w:r>
+    </w:p>
+    <w:p>
+      <w:pPr>
+        <w:pStyle w:val="NoSpacing"/>
+        <w:ind w:left="1440"/>
+        <w:rPr>
+          <w:rFonts w:ascii="Times New Roman" w:hAnsi="Times New Roman"/>
+          <w:sz w:val="24"/>
+          <w:szCs w:val="24"/>
+        </w:rPr>
+      </w:pPr>
+      <w:r>
+        <w:rPr>
+          <w:rFonts w:ascii="Times New Roman" w:hAnsi="Times New Roman"/>
+          <w:sz w:val="24"/>
+          <w:szCs w:val="24"/>
+        </w:rPr>
+        <w:t xml:space="preserve"> Under-replicated blocks:       0 (0.0 %)</w:t>
+      </w:r>
+    </w:p>
+    <w:p>
+      <w:pPr>
+        <w:pStyle w:val="NoSpacing"/>
+        <w:ind w:left="1440"/>
+        <w:rPr>
+          <w:rFonts w:ascii="Times New Roman" w:hAnsi="Times New Roman"/>
+          <w:sz w:val="24"/>
+          <w:szCs w:val="24"/>
+        </w:rPr>
+      </w:pPr>
+      <w:r>
+        <w:rPr>
+          <w:rFonts w:ascii="Times New Roman" w:hAnsi="Times New Roman"/>
+          <w:sz w:val="24"/>
+          <w:szCs w:val="24"/>
+        </w:rPr>
+        <w:t xml:space="preserve"> Mis-replicated blocks:         0 (0.0 %)</w:t>
+      </w:r>
+    </w:p>
+    <w:p>
+      <w:pPr>
+        <w:pStyle w:val="NoSpacing"/>
+        <w:ind w:left="1440"/>
+        <w:rPr>
+          <w:rFonts w:ascii="Times New Roman" w:hAnsi="Times New Roman"/>
+          <w:sz w:val="24"/>
+          <w:szCs w:val="24"/>
+        </w:rPr>
+      </w:pPr>
+      <w:r>
+        <w:rPr>
+          <w:rFonts w:ascii="Times New Roman" w:hAnsi="Times New Roman"/>
+          <w:sz w:val="24"/>
+          <w:szCs w:val="24"/>
+        </w:rPr>
+        <w:t xml:space="preserve"> Default replication factor:    2</w:t>
+      </w:r>
+    </w:p>
+    <w:p>
+      <w:pPr>
+        <w:pStyle w:val="NoSpacing"/>
+        <w:ind w:left="1440"/>
+        <w:rPr>
+          <w:rFonts w:ascii="Times New Roman" w:hAnsi="Times New Roman"/>
+          <w:sz w:val="24"/>
+          <w:szCs w:val="24"/>
+        </w:rPr>
+      </w:pPr>
+      <w:r>
+        <w:rPr>
+          <w:rFonts w:ascii="Times New Roman" w:hAnsi="Times New Roman"/>
+          <w:sz w:val="24"/>
+          <w:szCs w:val="24"/>
+        </w:rPr>
+        <w:t xml:space="preserve"> Average block replication:     2.0</w:t>
+      </w:r>
+    </w:p>
+    <w:p>
+      <w:pPr>
+        <w:pStyle w:val="NoSpacing"/>
+        <w:ind w:left="1440"/>
+        <w:rPr>
+          <w:rFonts w:ascii="Times New Roman" w:hAnsi="Times New Roman"/>
+          <w:sz w:val="24"/>
+          <w:szCs w:val="24"/>
+        </w:rPr>
+      </w:pPr>
+      <w:r>
+        <w:rPr>
+          <w:rFonts w:ascii="Times New Roman" w:hAnsi="Times New Roman"/>
+          <w:sz w:val="24"/>
+          <w:szCs w:val="24"/>
+        </w:rPr>
+        <w:t xml:space="preserve"> Corrupt blocks:                0</w:t>
+      </w:r>
+    </w:p>
+    <w:p>
+      <w:pPr>
+        <w:pStyle w:val="NoSpacing"/>
+        <w:ind w:left="1440"/>
+        <w:rPr>
+          <w:rFonts w:ascii="Times New Roman" w:hAnsi="Times New Roman"/>
+          <w:sz w:val="24"/>
+          <w:szCs w:val="24"/>
+        </w:rPr>
+      </w:pPr>
+      <w:r>
+        <w:rPr>
+          <w:rFonts w:ascii="Times New Roman" w:hAnsi="Times New Roman"/>
+          <w:sz w:val="24"/>
+          <w:szCs w:val="24"/>
+        </w:rPr>
+        <w:t xml:space="preserve"> Missing replicas:              0 (0.0 %)</w:t>
+      </w:r>
+    </w:p>
+    <w:p>
+      <w:pPr>
+        <w:pStyle w:val="NoSpacing"/>
+        <w:ind w:left="1440"/>
+        <w:rPr>
+          <w:rFonts w:ascii="Times New Roman" w:hAnsi="Times New Roman"/>
+          <w:sz w:val="24"/>
+          <w:szCs w:val="24"/>
+        </w:rPr>
+      </w:pPr>
+      <w:r>
+        <w:rPr>
+          <w:rFonts w:ascii="Times New Roman" w:hAnsi="Times New Roman"/>
+          <w:sz w:val="24"/>
+          <w:szCs w:val="24"/>
+        </w:rPr>
+        <w:t xml:space="preserve"> Number of data-nodes:          4</w:t>
+      </w:r>
+    </w:p>
+    <w:p>
+      <w:pPr>
+        <w:pStyle w:val="NoSpacing"/>
+        <w:ind w:left="1440"/>
+        <w:rPr>
+          <w:rFonts w:ascii="Times New Roman" w:hAnsi="Times New Roman"/>
+          <w:sz w:val="24"/>
+          <w:szCs w:val="24"/>
+        </w:rPr>
+      </w:pPr>
+      <w:r>
+        <w:rPr>
+          <w:rFonts w:ascii="Times New Roman" w:hAnsi="Times New Roman"/>
+          <w:sz w:val="24"/>
+          <w:szCs w:val="24"/>
+        </w:rPr>
+        <w:t xml:space="preserve"> Number of racks:               1</w:t>
+      </w:r>
+    </w:p>
+    <w:p>
+      <w:pPr>
+        <w:pStyle w:val="NoSpacing"/>
+        <w:ind w:left="1440"/>
+        <w:rPr>
+          <w:rFonts w:ascii="Times New Roman" w:hAnsi="Times New Roman"/>
+          <w:sz w:val="24"/>
+          <w:szCs w:val="24"/>
+        </w:rPr>
+      </w:pPr>
+      <w:r>
+        <w:rPr>
+          <w:rFonts w:ascii="Times New Roman" w:hAnsi="Times New Roman"/>
+          <w:sz w:val="24"/>
+          <w:szCs w:val="24"/>
+        </w:rPr>
+        <w:t xml:space="preserve">FSCK ended at Wed Feb 20 00:30:53 UTC 2019 in 1 </w:t>
+      </w:r>
+      <w:proofErr w:type="gramStart"/>
+      <w:r>
+        <w:rPr>
+          <w:rFonts w:ascii="Times New Roman" w:hAnsi="Times New Roman"/>
+          <w:sz w:val="24"/>
+          <w:szCs w:val="24"/>
+        </w:rPr>
+        <w:t>milliseconds</w:t>
+      </w:r>
+      <w:proofErr w:type="gramEnd"/>
+    </w:p>
+    <w:p>
+      <w:pPr>
+        <w:pStyle w:val="NoSpacing"/>
+        <w:ind w:left="1440"/>
+        <w:rPr>
+          <w:rFonts w:ascii="Times New Roman" w:hAnsi="Times New Roman"/>
+          <w:sz w:val="24"/>
+          <w:szCs w:val="24"/>
+        </w:rPr>
+      </w:pPr>
+    </w:p>
+    <w:p>
+      <w:pPr>
+        <w:pStyle w:val="NoSpacing"/>
+        <w:ind w:left="720"/>
+        <w:rPr>
+          <w:rFonts w:ascii="Times New Roman" w:hAnsi="Times New Roman"/>
+          <w:sz w:val="24"/>
+          <w:szCs w:val="24"/>
+        </w:rPr>
+      </w:pPr>
+    </w:p>
+    <w:p>
+      <w:pPr>
+        <w:pStyle w:val="NoSpacing"/>
+        <w:ind w:left="1440"/>
+        <w:rPr>
+          <w:rFonts w:ascii="Times New Roman" w:hAnsi="Times New Roman"/>
+          <w:sz w:val="24"/>
+          <w:szCs w:val="24"/>
+        </w:rPr>
+      </w:pPr>
+      <w:r>
+        <w:rPr>
+          <w:rFonts w:ascii="Times New Roman" w:hAnsi="Times New Roman"/>
+          <w:sz w:val="24"/>
+          <w:szCs w:val="24"/>
+        </w:rPr>
+        <w:t>The filesystem under path '/data/bioproject.xml' is HEALTHY</w:t>
+      </w:r>
+      <w:r>
+        <w:rPr>
+          <w:rFonts w:ascii="Times New Roman" w:hAnsi="Times New Roman"/>
+          <w:sz w:val="24"/>
+          <w:szCs w:val="24"/>
+        </w:rPr>
+        <w:t xml:space="preserve"> </w:t>
+      </w:r>
+    </w:p>
+    <w:p>
+      <w:pPr>
+        <w:pStyle w:val="NoSpacing"/>
+        <w:ind w:left="720"/>
+        <w:rPr>
+          <w:rFonts w:ascii="Times New Roman" w:hAnsi="Times New Roman"/>
+          <w:sz w:val="24"/>
+          <w:szCs w:val="24"/>
+        </w:rPr>
+      </w:pPr>
+    </w:p>
+    <w:p>
+      <w:pPr>
+        <w:pStyle w:val="NoSpacing"/>
+        <w:ind w:left="720"/>
+        <w:rPr>
+          <w:rFonts w:ascii="Times New Roman" w:hAnsi="Times New Roman"/>
+          <w:sz w:val="24"/>
+          <w:szCs w:val="24"/>
+        </w:rPr>
+      </w:pPr>
+      <w:r>
+        <w:rPr>
+          <w:rFonts w:ascii="Times New Roman" w:hAnsi="Times New Roman"/>
+          <w:sz w:val="24"/>
+          <w:szCs w:val="24"/>
+        </w:rPr>
+        <w:t>This would explain the half-time only gain in speed.</w:t>
+      </w:r>
+      <w:bookmarkStart w:id="0" w:name="_GoBack"/>
+      <w:bookmarkEnd w:id="0"/>
+    </w:p>
+    <w:p>
+      <w:pPr>
+        <w:pStyle w:val="NoSpacing"/>
+        <w:ind w:left="720"/>
+        <w:rPr>
+          <w:rFonts w:ascii="Times New Roman" w:hAnsi="Times New Roman"/>
+          <w:sz w:val="24"/>
+          <w:szCs w:val="24"/>
+        </w:rPr>
+      </w:pPr>
+    </w:p>
+    <w:p>
+      <w:pPr>
+        <w:pStyle w:val="NoSpacing"/>
+        <w:ind w:left="720"/>
+        <w:rPr>
+          <w:rFonts w:ascii="Times New Roman" w:hAnsi="Times New Roman"/>
+          <w:sz w:val="24"/>
+          <w:szCs w:val="24"/>
+        </w:rPr>
+      </w:pPr>
+      <w:r>
+        <w:rPr>
+          <w:rFonts w:ascii="Times New Roman" w:hAnsi="Times New Roman"/>
+          <w:sz w:val="24"/>
+          <w:szCs w:val="24"/>
+        </w:rPr>
+        <w:t>Here are the times from assignment 1:</w:t>
+      </w:r>
+    </w:p>
+    <w:p>
+      <w:pPr>
+        <w:pStyle w:val="NoSpacing"/>
+        <w:ind w:left="720"/>
+        <w:rPr>
+          <w:rFonts w:ascii="Times New Roman" w:hAnsi="Times New Roman"/>
+          <w:sz w:val="24"/>
+          <w:szCs w:val="24"/>
+        </w:rPr>
+      </w:pPr>
+    </w:p>
+    <w:p>
+      <w:pPr>
+        <w:pStyle w:val="NoSpacing"/>
+        <w:ind w:left="720"/>
+        <w:rPr>
+          <w:rFonts w:ascii="Times New Roman" w:hAnsi="Times New Roman"/>
+          <w:sz w:val="24"/>
+          <w:szCs w:val="24"/>
+        </w:rPr>
+      </w:pPr>
+      <w:r>
+        <w:rPr>
+          <w:noProof/>
+        </w:rPr>
+        <w:lastRenderedPageBreak/>
+        <w:drawing>
+          <wp:inline distT="0" distB="0" distL="0" distR="0">
+            <wp:extent cx="5943600" cy="3533775"/>
+            <wp:effectExtent l="0" t="0" r="0" b="9525"/>
+            <wp:docPr id="15" name="Picture 15"/>
+            <wp:cNvGraphicFramePr>
+              <a:graphicFrameLocks xmlns:a="http://schemas.openxmlformats.org/drawingml/2006/main" noChangeAspect="1"/>
+            </wp:cNvGraphicFramePr>
+            <a:graphic xmlns:a="http://schemas.openxmlformats.org/drawingml/2006/main">
+              <a:graphicData uri="http://schemas.openxmlformats.org/drawingml/2006/picture">
+                <pic:pic xmlns:pic="http://schemas.openxmlformats.org/drawingml/2006/picture">
+                  <pic:nvPicPr>
+                    <pic:cNvPr id="0" name="Picture 1"/>
+                    <pic:cNvPicPr>
+                      <a:picLocks noChangeAspect="1" noChangeArrowheads="1"/>
+                    </pic:cNvPicPr>
+                  </pic:nvPicPr>
+                  <pic:blipFill>
+                    <a:blip r:embed="rId26">
+                      <a:extLst>
+                        <a:ext uri="{28A0092B-C50C-407E-A947-70E740481C1C}">
+                          <a14:useLocalDpi xmlns:a14="http://schemas.microsoft.com/office/drawing/2010/main" val="0"/>
+                        </a:ext>
+                      </a:extLst>
+                    </a:blip>
+                    <a:srcRect/>
+                    <a:stretch>
+                      <a:fillRect/>
+                    </a:stretch>
+                  </pic:blipFill>
+                  <pic:spPr bwMode="auto">
+                    <a:xfrm>
+                      <a:off x="0" y="0"/>
+                      <a:ext cx="5943600" cy="3533775"/>
+                    </a:xfrm>
+                    <a:prstGeom prst="rect">
+                      <a:avLst/>
+                    </a:prstGeom>
+                    <a:noFill/>
+                    <a:ln>
+                      <a:noFill/>
+                    </a:ln>
+                  </pic:spPr>
+                </pic:pic>
+              </a:graphicData>
+            </a:graphic>
+          </wp:inline>
+        </w:drawing>
+      </w:r>
+    </w:p>
+    <w:p>
+      <w:pPr>
         <w:pStyle w:val="Heading1"/>
       </w:pPr>
       <w:r>
-        <w:lastRenderedPageBreak/>
         <w:t>Part 2</w:t>
       </w:r>
       <w:r>
@@ -3451,7 +5511,7 @@
       <w:r>
         <w:t xml:space="preserve"> the time they take to execute:                                                        </w:t>
       </w:r>
-      <w:hyperlink r:id="rId22" w:history="1">
+      <w:hyperlink r:id="rId27" w:history="1">
         <w:r>
           <w:rPr>
             <w:rStyle w:val="Hyperlink"/>
@@ -3499,15 +5559,25 @@
       <w:r>
         <w:t xml:space="preserve">For the </w:t>
       </w:r>
-      <w:r>
-        <w:t xml:space="preserve">c_address column, shorten it to </w:t>
+      <w:proofErr w:type="spellStart"/>
+      <w:r>
+        <w:t>c_address</w:t>
+      </w:r>
+      <w:proofErr w:type="spellEnd"/>
+      <w:r>
+        <w:t xml:space="preserve"> column, shorten it to </w:t>
       </w:r>
       <w:r>
         <w:t>8</w:t>
       </w:r>
       <w:r>
-        <w:t xml:space="preserve"> characters (i.e., if the value is longer, remove extra characters, but otherwise keep it as-is). For c_city</w:t>
-      </w:r>
+        <w:t xml:space="preserve"> characters (i.e., if the value is longer, remove extra characters, but otherwise keep it as-is). For </w:t>
+      </w:r>
+      <w:proofErr w:type="spellStart"/>
+      <w:r>
+        <w:t>c_city</w:t>
+      </w:r>
+      <w:proofErr w:type="spellEnd"/>
       <w:r>
         <w:t>, add a space</w:t>
       </w:r>
@@ -3641,8 +5711,16 @@
         <w:rPr>
           <w:rFonts w:ascii="Berlin Sans FB" w:hAnsi="Berlin Sans FB"/>
         </w:rPr>
-        <w:t>bin/pig -f pig_script.pig</w:t>
-      </w:r>
+        <w:t xml:space="preserve">bin/pig -f </w:t>
+      </w:r>
+      <w:proofErr w:type="spellStart"/>
+      <w:r>
+        <w:rPr>
+          <w:rFonts w:ascii="Berlin Sans FB" w:hAnsi="Berlin Sans FB"/>
+        </w:rPr>
+        <w:t>pig_script.pig</w:t>
+      </w:r>
+      <w:proofErr w:type="spellEnd"/>
       <w:r>
         <w:rPr>
           <w:rFonts w:ascii="Berlin Sans FB" w:hAnsi="Berlin Sans FB"/>
@@ -3781,12 +5859,12 @@
       </w:r>
     </w:p>
     <w:sectPr>
-      <w:headerReference w:type="even" r:id="rId23"/>
-      <w:headerReference w:type="default" r:id="rId24"/>
-      <w:footerReference w:type="even" r:id="rId25"/>
-      <w:footerReference w:type="default" r:id="rId26"/>
-      <w:headerReference w:type="first" r:id="rId27"/>
-      <w:footerReference w:type="first" r:id="rId28"/>
+      <w:headerReference w:type="even" r:id="rId28"/>
+      <w:headerReference w:type="default" r:id="rId29"/>
+      <w:footerReference w:type="even" r:id="rId30"/>
+      <w:footerReference w:type="default" r:id="rId31"/>
+      <w:headerReference w:type="first" r:id="rId32"/>
+      <w:footerReference w:type="first" r:id="rId33"/>
       <w:pgSz w:w="12240" w:h="15840"/>
       <w:pgMar w:top="1440" w:right="1080" w:bottom="1440" w:left="1080" w:header="720" w:footer="720" w:gutter="0"/>
       <w:cols w:space="720"/>
@@ -3797,7 +5875,7 @@
 </file>
 
 <file path=word/endnotes.xml><?xml version="1.0" encoding="utf-8"?>
-<w:endnotes xmlns:wpc="http://schemas.microsoft.com/office/word/2010/wordprocessingCanvas" xmlns:mc="http://schemas.openxmlformats.org/markup-compatibility/2006" xmlns:o="urn:schemas-microsoft-com:office:office" xmlns:r="http://schemas.openxmlformats.org/officeDocument/2006/relationships" xmlns:m="http://schemas.openxmlformats.org/officeDocument/2006/math" xmlns:v="urn:schemas-microsoft-com:vml" xmlns:wp14="http://schemas.microsoft.com/office/word/2010/wordprocessingDrawing" xmlns:wp="http://schemas.openxmlformats.org/drawingml/2006/wordprocessingDrawing" xmlns:w10="urn:schemas-microsoft-com:office:word" xmlns:w="http://schemas.openxmlformats.org/wordprocessingml/2006/main" xmlns:w14="http://schemas.microsoft.com/office/word/2010/wordml" xmlns:wpg="http://schemas.microsoft.com/office/word/2010/wordprocessingGroup" xmlns:wpi="http://schemas.microsoft.com/office/word/2010/wordprocessingInk" xmlns:wne="http://schemas.microsoft.com/office/word/2006/wordml" xmlns:wps="http://schemas.microsoft.com/office/word/2010/wordprocessingShape" mc:Ignorable="w14 wp14">
+<w:endnotes xmlns:wpc="http://schemas.microsoft.com/office/word/2010/wordprocessingCanvas" xmlns:cx="http://schemas.microsoft.com/office/drawing/2014/chartex" xmlns:cx1="http://schemas.microsoft.com/office/drawing/2015/9/8/chartex" xmlns:cx2="http://schemas.microsoft.com/office/drawing/2015/10/21/chartex" xmlns:cx3="http://schemas.microsoft.com/office/drawing/2016/5/9/chartex" xmlns:cx4="http://schemas.microsoft.com/office/drawing/2016/5/10/chartex" xmlns:cx5="http://schemas.microsoft.com/office/drawing/2016/5/11/chartex" xmlns:cx6="http://schemas.microsoft.com/office/drawing/2016/5/12/chartex" xmlns:cx7="http://schemas.microsoft.com/office/drawing/2016/5/13/chartex" xmlns:cx8="http://schemas.microsoft.com/office/drawing/2016/5/14/chartex" xmlns:mc="http://schemas.openxmlformats.org/markup-compatibility/2006" xmlns:aink="http://schemas.microsoft.com/office/drawing/2016/ink" xmlns:am3d="http://schemas.microsoft.com/office/drawing/2017/model3d" xmlns:o="urn:schemas-microsoft-com:office:office" xmlns:r="http://schemas.openxmlformats.org/officeDocument/2006/relationships" xmlns:m="http://schemas.openxmlformats.org/officeDocument/2006/math" xmlns:v="urn:schemas-microsoft-com:vml" xmlns:wp14="http://schemas.microsoft.com/office/word/2010/wordprocessingDrawing" xmlns:wp="http://schemas.openxmlformats.org/drawingml/2006/wordprocessingDrawing" xmlns:w10="urn:schemas-microsoft-com:office:word" xmlns:w="http://schemas.openxmlformats.org/wordprocessingml/2006/main" xmlns:w14="http://schemas.microsoft.com/office/word/2010/wordml" xmlns:w15="http://schemas.microsoft.com/office/word/2012/wordml" xmlns:w16cid="http://schemas.microsoft.com/office/word/2016/wordml/cid" xmlns:w16se="http://schemas.microsoft.com/office/word/2015/wordml/symex" xmlns:wpg="http://schemas.microsoft.com/office/word/2010/wordprocessingGroup" xmlns:wpi="http://schemas.microsoft.com/office/word/2010/wordprocessingInk" xmlns:wne="http://schemas.microsoft.com/office/word/2006/wordml" xmlns:wps="http://schemas.microsoft.com/office/word/2010/wordprocessingShape" mc:Ignorable="w14 w15 w16se w16cid wp14">
   <w:endnote w:type="separator" w:id="-1">
     <w:p>
       <w:pPr>
@@ -3822,7 +5900,7 @@
 </file>
 
 <file path=word/footer1.xml><?xml version="1.0" encoding="utf-8"?>
-<w:ftr xmlns:wpc="http://schemas.microsoft.com/office/word/2010/wordprocessingCanvas" xmlns:mc="http://schemas.openxmlformats.org/markup-compatibility/2006" xmlns:o="urn:schemas-microsoft-com:office:office" xmlns:r="http://schemas.openxmlformats.org/officeDocument/2006/relationships" xmlns:m="http://schemas.openxmlformats.org/officeDocument/2006/math" xmlns:v="urn:schemas-microsoft-com:vml" xmlns:wp14="http://schemas.microsoft.com/office/word/2010/wordprocessingDrawing" xmlns:wp="http://schemas.openxmlformats.org/drawingml/2006/wordprocessingDrawing" xmlns:w10="urn:schemas-microsoft-com:office:word" xmlns:w="http://schemas.openxmlformats.org/wordprocessingml/2006/main" xmlns:w14="http://schemas.microsoft.com/office/word/2010/wordml" xmlns:wpg="http://schemas.microsoft.com/office/word/2010/wordprocessingGroup" xmlns:wpi="http://schemas.microsoft.com/office/word/2010/wordprocessingInk" xmlns:wne="http://schemas.microsoft.com/office/word/2006/wordml" xmlns:wps="http://schemas.microsoft.com/office/word/2010/wordprocessingShape" mc:Ignorable="w14 wp14">
+<w:ftr xmlns:wpc="http://schemas.microsoft.com/office/word/2010/wordprocessingCanvas" xmlns:cx="http://schemas.microsoft.com/office/drawing/2014/chartex" xmlns:cx1="http://schemas.microsoft.com/office/drawing/2015/9/8/chartex" xmlns:cx2="http://schemas.microsoft.com/office/drawing/2015/10/21/chartex" xmlns:cx3="http://schemas.microsoft.com/office/drawing/2016/5/9/chartex" xmlns:cx4="http://schemas.microsoft.com/office/drawing/2016/5/10/chartex" xmlns:cx5="http://schemas.microsoft.com/office/drawing/2016/5/11/chartex" xmlns:cx6="http://schemas.microsoft.com/office/drawing/2016/5/12/chartex" xmlns:cx7="http://schemas.microsoft.com/office/drawing/2016/5/13/chartex" xmlns:cx8="http://schemas.microsoft.com/office/drawing/2016/5/14/chartex" xmlns:mc="http://schemas.openxmlformats.org/markup-compatibility/2006" xmlns:aink="http://schemas.microsoft.com/office/drawing/2016/ink" xmlns:am3d="http://schemas.microsoft.com/office/drawing/2017/model3d" xmlns:o="urn:schemas-microsoft-com:office:office" xmlns:r="http://schemas.openxmlformats.org/officeDocument/2006/relationships" xmlns:m="http://schemas.openxmlformats.org/officeDocument/2006/math" xmlns:v="urn:schemas-microsoft-com:vml" xmlns:wp14="http://schemas.microsoft.com/office/word/2010/wordprocessingDrawing" xmlns:wp="http://schemas.openxmlformats.org/drawingml/2006/wordprocessingDrawing" xmlns:w10="urn:schemas-microsoft-com:office:word" xmlns:w="http://schemas.openxmlformats.org/wordprocessingml/2006/main" xmlns:w14="http://schemas.microsoft.com/office/word/2010/wordml" xmlns:w15="http://schemas.microsoft.com/office/word/2012/wordml" xmlns:w16cid="http://schemas.microsoft.com/office/word/2016/wordml/cid" xmlns:w16se="http://schemas.microsoft.com/office/word/2015/wordml/symex" xmlns:wpg="http://schemas.microsoft.com/office/word/2010/wordprocessingGroup" xmlns:wpi="http://schemas.microsoft.com/office/word/2010/wordprocessingInk" xmlns:wne="http://schemas.microsoft.com/office/word/2006/wordml" xmlns:wps="http://schemas.microsoft.com/office/word/2010/wordprocessingShape" mc:Ignorable="w14 w15 w16se w16cid wp14">
   <w:p>
     <w:pPr>
       <w:pStyle w:val="Footer"/>
@@ -3832,7 +5910,7 @@
 </file>
 
 <file path=word/footer2.xml><?xml version="1.0" encoding="utf-8"?>
-<w:ftr xmlns:wpc="http://schemas.microsoft.com/office/word/2010/wordprocessingCanvas" xmlns:mc="http://schemas.openxmlformats.org/markup-compatibility/2006" xmlns:o="urn:schemas-microsoft-com:office:office" xmlns:r="http://schemas.openxmlformats.org/officeDocument/2006/relationships" xmlns:m="http://schemas.openxmlformats.org/officeDocument/2006/math" xmlns:v="urn:schemas-microsoft-com:vml" xmlns:wp14="http://schemas.microsoft.com/office/word/2010/wordprocessingDrawing" xmlns:wp="http://schemas.openxmlformats.org/drawingml/2006/wordprocessingDrawing" xmlns:w10="urn:schemas-microsoft-com:office:word" xmlns:w="http://schemas.openxmlformats.org/wordprocessingml/2006/main" xmlns:w14="http://schemas.microsoft.com/office/word/2010/wordml" xmlns:wpg="http://schemas.microsoft.com/office/word/2010/wordprocessingGroup" xmlns:wpi="http://schemas.microsoft.com/office/word/2010/wordprocessingInk" xmlns:wne="http://schemas.microsoft.com/office/word/2006/wordml" xmlns:wps="http://schemas.microsoft.com/office/word/2010/wordprocessingShape" mc:Ignorable="w14 wp14">
+<w:ftr xmlns:wpc="http://schemas.microsoft.com/office/word/2010/wordprocessingCanvas" xmlns:cx="http://schemas.microsoft.com/office/drawing/2014/chartex" xmlns:cx1="http://schemas.microsoft.com/office/drawing/2015/9/8/chartex" xmlns:cx2="http://schemas.microsoft.com/office/drawing/2015/10/21/chartex" xmlns:cx3="http://schemas.microsoft.com/office/drawing/2016/5/9/chartex" xmlns:cx4="http://schemas.microsoft.com/office/drawing/2016/5/10/chartex" xmlns:cx5="http://schemas.microsoft.com/office/drawing/2016/5/11/chartex" xmlns:cx6="http://schemas.microsoft.com/office/drawing/2016/5/12/chartex" xmlns:cx7="http://schemas.microsoft.com/office/drawing/2016/5/13/chartex" xmlns:cx8="http://schemas.microsoft.com/office/drawing/2016/5/14/chartex" xmlns:mc="http://schemas.openxmlformats.org/markup-compatibility/2006" xmlns:aink="http://schemas.microsoft.com/office/drawing/2016/ink" xmlns:am3d="http://schemas.microsoft.com/office/drawing/2017/model3d" xmlns:o="urn:schemas-microsoft-com:office:office" xmlns:r="http://schemas.openxmlformats.org/officeDocument/2006/relationships" xmlns:m="http://schemas.openxmlformats.org/officeDocument/2006/math" xmlns:v="urn:schemas-microsoft-com:vml" xmlns:wp14="http://schemas.microsoft.com/office/word/2010/wordprocessingDrawing" xmlns:wp="http://schemas.openxmlformats.org/drawingml/2006/wordprocessingDrawing" xmlns:w10="urn:schemas-microsoft-com:office:word" xmlns:w="http://schemas.openxmlformats.org/wordprocessingml/2006/main" xmlns:w14="http://schemas.microsoft.com/office/word/2010/wordml" xmlns:w15="http://schemas.microsoft.com/office/word/2012/wordml" xmlns:w16cid="http://schemas.microsoft.com/office/word/2016/wordml/cid" xmlns:w16se="http://schemas.microsoft.com/office/word/2015/wordml/symex" xmlns:wpg="http://schemas.microsoft.com/office/word/2010/wordprocessingGroup" xmlns:wpi="http://schemas.microsoft.com/office/word/2010/wordprocessingInk" xmlns:wne="http://schemas.microsoft.com/office/word/2006/wordml" xmlns:wps="http://schemas.microsoft.com/office/word/2010/wordprocessingShape" mc:Ignorable="w14 w15 w16se w16cid wp14">
   <w:p>
     <w:pPr>
       <w:pStyle w:val="Footer"/>
@@ -3842,7 +5920,7 @@
 </file>
 
 <file path=word/footer3.xml><?xml version="1.0" encoding="utf-8"?>
-<w:ftr xmlns:wpc="http://schemas.microsoft.com/office/word/2010/wordprocessingCanvas" xmlns:mc="http://schemas.openxmlformats.org/markup-compatibility/2006" xmlns:o="urn:schemas-microsoft-com:office:office" xmlns:r="http://schemas.openxmlformats.org/officeDocument/2006/relationships" xmlns:m="http://schemas.openxmlformats.org/officeDocument/2006/math" xmlns:v="urn:schemas-microsoft-com:vml" xmlns:wp14="http://schemas.microsoft.com/office/word/2010/wordprocessingDrawing" xmlns:wp="http://schemas.openxmlformats.org/drawingml/2006/wordprocessingDrawing" xmlns:w10="urn:schemas-microsoft-com:office:word" xmlns:w="http://schemas.openxmlformats.org/wordprocessingml/2006/main" xmlns:w14="http://schemas.microsoft.com/office/word/2010/wordml" xmlns:wpg="http://schemas.microsoft.com/office/word/2010/wordprocessingGroup" xmlns:wpi="http://schemas.microsoft.com/office/word/2010/wordprocessingInk" xmlns:wne="http://schemas.microsoft.com/office/word/2006/wordml" xmlns:wps="http://schemas.microsoft.com/office/word/2010/wordprocessingShape" mc:Ignorable="w14 wp14">
+<w:ftr xmlns:wpc="http://schemas.microsoft.com/office/word/2010/wordprocessingCanvas" xmlns:cx="http://schemas.microsoft.com/office/drawing/2014/chartex" xmlns:cx1="http://schemas.microsoft.com/office/drawing/2015/9/8/chartex" xmlns:cx2="http://schemas.microsoft.com/office/drawing/2015/10/21/chartex" xmlns:cx3="http://schemas.microsoft.com/office/drawing/2016/5/9/chartex" xmlns:cx4="http://schemas.microsoft.com/office/drawing/2016/5/10/chartex" xmlns:cx5="http://schemas.microsoft.com/office/drawing/2016/5/11/chartex" xmlns:cx6="http://schemas.microsoft.com/office/drawing/2016/5/12/chartex" xmlns:cx7="http://schemas.microsoft.com/office/drawing/2016/5/13/chartex" xmlns:cx8="http://schemas.microsoft.com/office/drawing/2016/5/14/chartex" xmlns:mc="http://schemas.openxmlformats.org/markup-compatibility/2006" xmlns:aink="http://schemas.microsoft.com/office/drawing/2016/ink" xmlns:am3d="http://schemas.microsoft.com/office/drawing/2017/model3d" xmlns:o="urn:schemas-microsoft-com:office:office" xmlns:r="http://schemas.openxmlformats.org/officeDocument/2006/relationships" xmlns:m="http://schemas.openxmlformats.org/officeDocument/2006/math" xmlns:v="urn:schemas-microsoft-com:vml" xmlns:wp14="http://schemas.microsoft.com/office/word/2010/wordprocessingDrawing" xmlns:wp="http://schemas.openxmlformats.org/drawingml/2006/wordprocessingDrawing" xmlns:w10="urn:schemas-microsoft-com:office:word" xmlns:w="http://schemas.openxmlformats.org/wordprocessingml/2006/main" xmlns:w14="http://schemas.microsoft.com/office/word/2010/wordml" xmlns:w15="http://schemas.microsoft.com/office/word/2012/wordml" xmlns:w16cid="http://schemas.microsoft.com/office/word/2016/wordml/cid" xmlns:w16se="http://schemas.microsoft.com/office/word/2015/wordml/symex" xmlns:wpg="http://schemas.microsoft.com/office/word/2010/wordprocessingGroup" xmlns:wpi="http://schemas.microsoft.com/office/word/2010/wordprocessingInk" xmlns:wne="http://schemas.microsoft.com/office/word/2006/wordml" xmlns:wps="http://schemas.microsoft.com/office/word/2010/wordprocessingShape" mc:Ignorable="w14 w15 w16se w16cid wp14">
   <w:p>
     <w:pPr>
       <w:pStyle w:val="Footer"/>
@@ -3852,7 +5930,7 @@
 </file>
 
 <file path=word/footnotes.xml><?xml version="1.0" encoding="utf-8"?>
-<w:footnotes xmlns:wpc="http://schemas.microsoft.com/office/word/2010/wordprocessingCanvas" xmlns:mc="http://schemas.openxmlformats.org/markup-compatibility/2006" xmlns:o="urn:schemas-microsoft-com:office:office" xmlns:r="http://schemas.openxmlformats.org/officeDocument/2006/relationships" xmlns:m="http://schemas.openxmlformats.org/officeDocument/2006/math" xmlns:v="urn:schemas-microsoft-com:vml" xmlns:wp14="http://schemas.microsoft.com/office/word/2010/wordprocessingDrawing" xmlns:wp="http://schemas.openxmlformats.org/drawingml/2006/wordprocessingDrawing" xmlns:w10="urn:schemas-microsoft-com:office:word" xmlns:w="http://schemas.openxmlformats.org/wordprocessingml/2006/main" xmlns:w14="http://schemas.microsoft.com/office/word/2010/wordml" xmlns:wpg="http://schemas.microsoft.com/office/word/2010/wordprocessingGroup" xmlns:wpi="http://schemas.microsoft.com/office/word/2010/wordprocessingInk" xmlns:wne="http://schemas.microsoft.com/office/word/2006/wordml" xmlns:wps="http://schemas.microsoft.com/office/word/2010/wordprocessingShape" mc:Ignorable="w14 wp14">
+<w:footnotes xmlns:wpc="http://schemas.microsoft.com/office/word/2010/wordprocessingCanvas" xmlns:cx="http://schemas.microsoft.com/office/drawing/2014/chartex" xmlns:cx1="http://schemas.microsoft.com/office/drawing/2015/9/8/chartex" xmlns:cx2="http://schemas.microsoft.com/office/drawing/2015/10/21/chartex" xmlns:cx3="http://schemas.microsoft.com/office/drawing/2016/5/9/chartex" xmlns:cx4="http://schemas.microsoft.com/office/drawing/2016/5/10/chartex" xmlns:cx5="http://schemas.microsoft.com/office/drawing/2016/5/11/chartex" xmlns:cx6="http://schemas.microsoft.com/office/drawing/2016/5/12/chartex" xmlns:cx7="http://schemas.microsoft.com/office/drawing/2016/5/13/chartex" xmlns:cx8="http://schemas.microsoft.com/office/drawing/2016/5/14/chartex" xmlns:mc="http://schemas.openxmlformats.org/markup-compatibility/2006" xmlns:aink="http://schemas.microsoft.com/office/drawing/2016/ink" xmlns:am3d="http://schemas.microsoft.com/office/drawing/2017/model3d" xmlns:o="urn:schemas-microsoft-com:office:office" xmlns:r="http://schemas.openxmlformats.org/officeDocument/2006/relationships" xmlns:m="http://schemas.openxmlformats.org/officeDocument/2006/math" xmlns:v="urn:schemas-microsoft-com:vml" xmlns:wp14="http://schemas.microsoft.com/office/word/2010/wordprocessingDrawing" xmlns:wp="http://schemas.openxmlformats.org/drawingml/2006/wordprocessingDrawing" xmlns:w10="urn:schemas-microsoft-com:office:word" xmlns:w="http://schemas.openxmlformats.org/wordprocessingml/2006/main" xmlns:w14="http://schemas.microsoft.com/office/word/2010/wordml" xmlns:w15="http://schemas.microsoft.com/office/word/2012/wordml" xmlns:w16cid="http://schemas.microsoft.com/office/word/2016/wordml/cid" xmlns:w16se="http://schemas.microsoft.com/office/word/2015/wordml/symex" xmlns:wpg="http://schemas.microsoft.com/office/word/2010/wordprocessingGroup" xmlns:wpi="http://schemas.microsoft.com/office/word/2010/wordprocessingInk" xmlns:wne="http://schemas.microsoft.com/office/word/2006/wordml" xmlns:wps="http://schemas.microsoft.com/office/word/2010/wordprocessingShape" mc:Ignorable="w14 w15 w16se w16cid wp14">
   <w:footnote w:type="separator" w:id="-1">
     <w:p>
       <w:pPr>
@@ -3877,7 +5955,7 @@
 </file>
 
 <file path=word/header1.xml><?xml version="1.0" encoding="utf-8"?>
-<w:hdr xmlns:wpc="http://schemas.microsoft.com/office/word/2010/wordprocessingCanvas" xmlns:mc="http://schemas.openxmlformats.org/markup-compatibility/2006" xmlns:o="urn:schemas-microsoft-com:office:office" xmlns:r="http://schemas.openxmlformats.org/officeDocument/2006/relationships" xmlns:m="http://schemas.openxmlformats.org/officeDocument/2006/math" xmlns:v="urn:schemas-microsoft-com:vml" xmlns:wp14="http://schemas.microsoft.com/office/word/2010/wordprocessingDrawing" xmlns:wp="http://schemas.openxmlformats.org/drawingml/2006/wordprocessingDrawing" xmlns:w10="urn:schemas-microsoft-com:office:word" xmlns:w="http://schemas.openxmlformats.org/wordprocessingml/2006/main" xmlns:w14="http://schemas.microsoft.com/office/word/2010/wordml" xmlns:wpg="http://schemas.microsoft.com/office/word/2010/wordprocessingGroup" xmlns:wpi="http://schemas.microsoft.com/office/word/2010/wordprocessingInk" xmlns:wne="http://schemas.microsoft.com/office/word/2006/wordml" xmlns:wps="http://schemas.microsoft.com/office/word/2010/wordprocessingShape" mc:Ignorable="w14 wp14">
+<w:hdr xmlns:wpc="http://schemas.microsoft.com/office/word/2010/wordprocessingCanvas" xmlns:cx="http://schemas.microsoft.com/office/drawing/2014/chartex" xmlns:cx1="http://schemas.microsoft.com/office/drawing/2015/9/8/chartex" xmlns:cx2="http://schemas.microsoft.com/office/drawing/2015/10/21/chartex" xmlns:cx3="http://schemas.microsoft.com/office/drawing/2016/5/9/chartex" xmlns:cx4="http://schemas.microsoft.com/office/drawing/2016/5/10/chartex" xmlns:cx5="http://schemas.microsoft.com/office/drawing/2016/5/11/chartex" xmlns:cx6="http://schemas.microsoft.com/office/drawing/2016/5/12/chartex" xmlns:cx7="http://schemas.microsoft.com/office/drawing/2016/5/13/chartex" xmlns:cx8="http://schemas.microsoft.com/office/drawing/2016/5/14/chartex" xmlns:mc="http://schemas.openxmlformats.org/markup-compatibility/2006" xmlns:aink="http://schemas.microsoft.com/office/drawing/2016/ink" xmlns:am3d="http://schemas.microsoft.com/office/drawing/2017/model3d" xmlns:o="urn:schemas-microsoft-com:office:office" xmlns:r="http://schemas.openxmlformats.org/officeDocument/2006/relationships" xmlns:m="http://schemas.openxmlformats.org/officeDocument/2006/math" xmlns:v="urn:schemas-microsoft-com:vml" xmlns:wp14="http://schemas.microsoft.com/office/word/2010/wordprocessingDrawing" xmlns:wp="http://schemas.openxmlformats.org/drawingml/2006/wordprocessingDrawing" xmlns:w10="urn:schemas-microsoft-com:office:word" xmlns:w="http://schemas.openxmlformats.org/wordprocessingml/2006/main" xmlns:w14="http://schemas.microsoft.com/office/word/2010/wordml" xmlns:w15="http://schemas.microsoft.com/office/word/2012/wordml" xmlns:w16cid="http://schemas.microsoft.com/office/word/2016/wordml/cid" xmlns:w16se="http://schemas.microsoft.com/office/word/2015/wordml/symex" xmlns:wpg="http://schemas.microsoft.com/office/word/2010/wordprocessingGroup" xmlns:wpi="http://schemas.microsoft.com/office/word/2010/wordprocessingInk" xmlns:wne="http://schemas.microsoft.com/office/word/2006/wordml" xmlns:wps="http://schemas.microsoft.com/office/word/2010/wordprocessingShape" mc:Ignorable="w14 w15 w16se w16cid wp14">
   <w:p>
     <w:pPr>
       <w:pStyle w:val="Header"/>
@@ -3887,7 +5965,7 @@
 </file>
 
 <file path=word/header2.xml><?xml version="1.0" encoding="utf-8"?>
-<w:hdr xmlns:wpc="http://schemas.microsoft.com/office/word/2010/wordprocessingCanvas" xmlns:mc="http://schemas.openxmlformats.org/markup-compatibility/2006" xmlns:o="urn:schemas-microsoft-com:office:office" xmlns:r="http://schemas.openxmlformats.org/officeDocument/2006/relationships" xmlns:m="http://schemas.openxmlformats.org/officeDocument/2006/math" xmlns:v="urn:schemas-microsoft-com:vml" xmlns:wp14="http://schemas.microsoft.com/office/word/2010/wordprocessingDrawing" xmlns:wp="http://schemas.openxmlformats.org/drawingml/2006/wordprocessingDrawing" xmlns:w10="urn:schemas-microsoft-com:office:word" xmlns:w="http://schemas.openxmlformats.org/wordprocessingml/2006/main" xmlns:w14="http://schemas.microsoft.com/office/word/2010/wordml" xmlns:wpg="http://schemas.microsoft.com/office/word/2010/wordprocessingGroup" xmlns:wpi="http://schemas.microsoft.com/office/word/2010/wordprocessingInk" xmlns:wne="http://schemas.microsoft.com/office/word/2006/wordml" xmlns:wps="http://schemas.microsoft.com/office/word/2010/wordprocessingShape" mc:Ignorable="w14 wp14">
+<w:hdr xmlns:wpc="http://schemas.microsoft.com/office/word/2010/wordprocessingCanvas" xmlns:cx="http://schemas.microsoft.com/office/drawing/2014/chartex" xmlns:cx1="http://schemas.microsoft.com/office/drawing/2015/9/8/chartex" xmlns:cx2="http://schemas.microsoft.com/office/drawing/2015/10/21/chartex" xmlns:cx3="http://schemas.microsoft.com/office/drawing/2016/5/9/chartex" xmlns:cx4="http://schemas.microsoft.com/office/drawing/2016/5/10/chartex" xmlns:cx5="http://schemas.microsoft.com/office/drawing/2016/5/11/chartex" xmlns:cx6="http://schemas.microsoft.com/office/drawing/2016/5/12/chartex" xmlns:cx7="http://schemas.microsoft.com/office/drawing/2016/5/13/chartex" xmlns:cx8="http://schemas.microsoft.com/office/drawing/2016/5/14/chartex" xmlns:mc="http://schemas.openxmlformats.org/markup-compatibility/2006" xmlns:aink="http://schemas.microsoft.com/office/drawing/2016/ink" xmlns:am3d="http://schemas.microsoft.com/office/drawing/2017/model3d" xmlns:o="urn:schemas-microsoft-com:office:office" xmlns:r="http://schemas.openxmlformats.org/officeDocument/2006/relationships" xmlns:m="http://schemas.openxmlformats.org/officeDocument/2006/math" xmlns:v="urn:schemas-microsoft-com:vml" xmlns:wp14="http://schemas.microsoft.com/office/word/2010/wordprocessingDrawing" xmlns:wp="http://schemas.openxmlformats.org/drawingml/2006/wordprocessingDrawing" xmlns:w10="urn:schemas-microsoft-com:office:word" xmlns:w="http://schemas.openxmlformats.org/wordprocessingml/2006/main" xmlns:w14="http://schemas.microsoft.com/office/word/2010/wordml" xmlns:w15="http://schemas.microsoft.com/office/word/2012/wordml" xmlns:w16cid="http://schemas.microsoft.com/office/word/2016/wordml/cid" xmlns:w16se="http://schemas.microsoft.com/office/word/2015/wordml/symex" xmlns:wpg="http://schemas.microsoft.com/office/word/2010/wordprocessingGroup" xmlns:wpi="http://schemas.microsoft.com/office/word/2010/wordprocessingInk" xmlns:wne="http://schemas.microsoft.com/office/word/2006/wordml" xmlns:wps="http://schemas.microsoft.com/office/word/2010/wordprocessingShape" mc:Ignorable="w14 w15 w16se w16cid wp14">
   <w:p>
     <w:pPr>
       <w:pStyle w:val="Header"/>
@@ -3895,14 +5973,12 @@
     <w:r>
       <w:t>Michael Janke CSC 555 Project, Phase 1</w:t>
     </w:r>
-    <w:bookmarkStart w:id="0" w:name="_GoBack"/>
-    <w:bookmarkEnd w:id="0"/>
   </w:p>
 </w:hdr>
 </file>
 
 <file path=word/header3.xml><?xml version="1.0" encoding="utf-8"?>
-<w:hdr xmlns:wpc="http://schemas.microsoft.com/office/word/2010/wordprocessingCanvas" xmlns:mc="http://schemas.openxmlformats.org/markup-compatibility/2006" xmlns:o="urn:schemas-microsoft-com:office:office" xmlns:r="http://schemas.openxmlformats.org/officeDocument/2006/relationships" xmlns:m="http://schemas.openxmlformats.org/officeDocument/2006/math" xmlns:v="urn:schemas-microsoft-com:vml" xmlns:wp14="http://schemas.microsoft.com/office/word/2010/wordprocessingDrawing" xmlns:wp="http://schemas.openxmlformats.org/drawingml/2006/wordprocessingDrawing" xmlns:w10="urn:schemas-microsoft-com:office:word" xmlns:w="http://schemas.openxmlformats.org/wordprocessingml/2006/main" xmlns:w14="http://schemas.microsoft.com/office/word/2010/wordml" xmlns:wpg="http://schemas.microsoft.com/office/word/2010/wordprocessingGroup" xmlns:wpi="http://schemas.microsoft.com/office/word/2010/wordprocessingInk" xmlns:wne="http://schemas.microsoft.com/office/word/2006/wordml" xmlns:wps="http://schemas.microsoft.com/office/word/2010/wordprocessingShape" mc:Ignorable="w14 wp14">
+<w:hdr xmlns:wpc="http://schemas.microsoft.com/office/word/2010/wordprocessingCanvas" xmlns:cx="http://schemas.microsoft.com/office/drawing/2014/chartex" xmlns:cx1="http://schemas.microsoft.com/office/drawing/2015/9/8/chartex" xmlns:cx2="http://schemas.microsoft.com/office/drawing/2015/10/21/chartex" xmlns:cx3="http://schemas.microsoft.com/office/drawing/2016/5/9/chartex" xmlns:cx4="http://schemas.microsoft.com/office/drawing/2016/5/10/chartex" xmlns:cx5="http://schemas.microsoft.com/office/drawing/2016/5/11/chartex" xmlns:cx6="http://schemas.microsoft.com/office/drawing/2016/5/12/chartex" xmlns:cx7="http://schemas.microsoft.com/office/drawing/2016/5/13/chartex" xmlns:cx8="http://schemas.microsoft.com/office/drawing/2016/5/14/chartex" xmlns:mc="http://schemas.openxmlformats.org/markup-compatibility/2006" xmlns:aink="http://schemas.microsoft.com/office/drawing/2016/ink" xmlns:am3d="http://schemas.microsoft.com/office/drawing/2017/model3d" xmlns:o="urn:schemas-microsoft-com:office:office" xmlns:r="http://schemas.openxmlformats.org/officeDocument/2006/relationships" xmlns:m="http://schemas.openxmlformats.org/officeDocument/2006/math" xmlns:v="urn:schemas-microsoft-com:vml" xmlns:wp14="http://schemas.microsoft.com/office/word/2010/wordprocessingDrawing" xmlns:wp="http://schemas.openxmlformats.org/drawingml/2006/wordprocessingDrawing" xmlns:w10="urn:schemas-microsoft-com:office:word" xmlns:w="http://schemas.openxmlformats.org/wordprocessingml/2006/main" xmlns:w14="http://schemas.microsoft.com/office/word/2010/wordml" xmlns:w15="http://schemas.microsoft.com/office/word/2012/wordml" xmlns:w16cid="http://schemas.microsoft.com/office/word/2016/wordml/cid" xmlns:w16se="http://schemas.microsoft.com/office/word/2015/wordml/symex" xmlns:wpg="http://schemas.microsoft.com/office/word/2010/wordprocessingGroup" xmlns:wpi="http://schemas.microsoft.com/office/word/2010/wordprocessingInk" xmlns:wne="http://schemas.microsoft.com/office/word/2006/wordml" xmlns:wps="http://schemas.microsoft.com/office/word/2010/wordprocessingShape" mc:Ignorable="w14 w15 w16se w16cid wp14">
   <w:p>
     <w:pPr>
       <w:pStyle w:val="Header"/>
@@ -3912,8 +5988,8 @@
 </file>
 
 <file path=word/numbering.xml><?xml version="1.0" encoding="utf-8"?>
-<w:numbering xmlns:wpc="http://schemas.microsoft.com/office/word/2010/wordprocessingCanvas" xmlns:mc="http://schemas.openxmlformats.org/markup-compatibility/2006" xmlns:o="urn:schemas-microsoft-com:office:office" xmlns:r="http://schemas.openxmlformats.org/officeDocument/2006/relationships" xmlns:m="http://schemas.openxmlformats.org/officeDocument/2006/math" xmlns:v="urn:schemas-microsoft-com:vml" xmlns:wp14="http://schemas.microsoft.com/office/word/2010/wordprocessingDrawing" xmlns:wp="http://schemas.openxmlformats.org/drawingml/2006/wordprocessingDrawing" xmlns:w10="urn:schemas-microsoft-com:office:word" xmlns:w="http://schemas.openxmlformats.org/wordprocessingml/2006/main" xmlns:w14="http://schemas.microsoft.com/office/word/2010/wordml" xmlns:wpg="http://schemas.microsoft.com/office/word/2010/wordprocessingGroup" xmlns:wpi="http://schemas.microsoft.com/office/word/2010/wordprocessingInk" xmlns:wne="http://schemas.microsoft.com/office/word/2006/wordml" xmlns:wps="http://schemas.microsoft.com/office/word/2010/wordprocessingShape" mc:Ignorable="w14 wp14">
-  <w:abstractNum w:abstractNumId="0">
+<w:numbering xmlns:wpc="http://schemas.microsoft.com/office/word/2010/wordprocessingCanvas" xmlns:cx="http://schemas.microsoft.com/office/drawing/2014/chartex" xmlns:cx1="http://schemas.microsoft.com/office/drawing/2015/9/8/chartex" xmlns:cx2="http://schemas.microsoft.com/office/drawing/2015/10/21/chartex" xmlns:cx3="http://schemas.microsoft.com/office/drawing/2016/5/9/chartex" xmlns:cx4="http://schemas.microsoft.com/office/drawing/2016/5/10/chartex" xmlns:cx5="http://schemas.microsoft.com/office/drawing/2016/5/11/chartex" xmlns:cx6="http://schemas.microsoft.com/office/drawing/2016/5/12/chartex" xmlns:cx7="http://schemas.microsoft.com/office/drawing/2016/5/13/chartex" xmlns:cx8="http://schemas.microsoft.com/office/drawing/2016/5/14/chartex" xmlns:mc="http://schemas.openxmlformats.org/markup-compatibility/2006" xmlns:aink="http://schemas.microsoft.com/office/drawing/2016/ink" xmlns:am3d="http://schemas.microsoft.com/office/drawing/2017/model3d" xmlns:o="urn:schemas-microsoft-com:office:office" xmlns:r="http://schemas.openxmlformats.org/officeDocument/2006/relationships" xmlns:m="http://schemas.openxmlformats.org/officeDocument/2006/math" xmlns:v="urn:schemas-microsoft-com:vml" xmlns:wp14="http://schemas.microsoft.com/office/word/2010/wordprocessingDrawing" xmlns:wp="http://schemas.openxmlformats.org/drawingml/2006/wordprocessingDrawing" xmlns:w10="urn:schemas-microsoft-com:office:word" xmlns:w="http://schemas.openxmlformats.org/wordprocessingml/2006/main" xmlns:w14="http://schemas.microsoft.com/office/word/2010/wordml" xmlns:w15="http://schemas.microsoft.com/office/word/2012/wordml" xmlns:w16cid="http://schemas.microsoft.com/office/word/2016/wordml/cid" xmlns:w16se="http://schemas.microsoft.com/office/word/2015/wordml/symex" xmlns:wpg="http://schemas.microsoft.com/office/word/2010/wordprocessingGroup" xmlns:wpi="http://schemas.microsoft.com/office/word/2010/wordprocessingInk" xmlns:wne="http://schemas.microsoft.com/office/word/2006/wordml" xmlns:wps="http://schemas.microsoft.com/office/word/2010/wordprocessingShape" mc:Ignorable="w14 w15 w16se w16cid wp14">
+  <w:abstractNum w:abstractNumId="0" w15:restartNumberingAfterBreak="0">
     <w:nsid w:val="09DD1647"/>
     <w:multiLevelType w:val="hybridMultilevel"/>
     <w:tmpl w:val="B91CF0A4"/>
@@ -4005,7 +6081,7 @@
       </w:pPr>
     </w:lvl>
   </w:abstractNum>
-  <w:abstractNum w:abstractNumId="1">
+  <w:abstractNum w:abstractNumId="1" w15:restartNumberingAfterBreak="0">
     <w:nsid w:val="1508090B"/>
     <w:multiLevelType w:val="multilevel"/>
     <w:tmpl w:val="0409001D"/>
@@ -4091,7 +6167,7 @@
       </w:pPr>
     </w:lvl>
   </w:abstractNum>
-  <w:abstractNum w:abstractNumId="2">
+  <w:abstractNum w:abstractNumId="2" w15:restartNumberingAfterBreak="0">
     <w:nsid w:val="2B5928BB"/>
     <w:multiLevelType w:val="multilevel"/>
     <w:tmpl w:val="0409001D"/>
@@ -4180,7 +6256,7 @@
       </w:pPr>
     </w:lvl>
   </w:abstractNum>
-  <w:abstractNum w:abstractNumId="3">
+  <w:abstractNum w:abstractNumId="3" w15:restartNumberingAfterBreak="0">
     <w:nsid w:val="2DF72220"/>
     <w:multiLevelType w:val="hybridMultilevel"/>
     <w:tmpl w:val="B868ED88"/>
@@ -4269,7 +6345,7 @@
       </w:pPr>
     </w:lvl>
   </w:abstractNum>
-  <w:abstractNum w:abstractNumId="4">
+  <w:abstractNum w:abstractNumId="4" w15:restartNumberingAfterBreak="0">
     <w:nsid w:val="2EAD6BB0"/>
     <w:multiLevelType w:val="hybridMultilevel"/>
     <w:tmpl w:val="1526DA34"/>
@@ -4355,7 +6431,7 @@
       </w:pPr>
     </w:lvl>
   </w:abstractNum>
-  <w:abstractNum w:abstractNumId="5">
+  <w:abstractNum w:abstractNumId="5" w15:restartNumberingAfterBreak="0">
     <w:nsid w:val="7F635A85"/>
     <w:multiLevelType w:val="hybridMultilevel"/>
     <w:tmpl w:val="914CAA10"/>
@@ -4463,7 +6539,7 @@
 </file>
 
 <file path=word/styles.xml><?xml version="1.0" encoding="utf-8"?>
-<w:styles xmlns:mc="http://schemas.openxmlformats.org/markup-compatibility/2006" xmlns:r="http://schemas.openxmlformats.org/officeDocument/2006/relationships" xmlns:w="http://schemas.openxmlformats.org/wordprocessingml/2006/main" xmlns:w14="http://schemas.microsoft.com/office/word/2010/wordml" mc:Ignorable="w14">
+<w:styles xmlns:mc="http://schemas.openxmlformats.org/markup-compatibility/2006" xmlns:r="http://schemas.openxmlformats.org/officeDocument/2006/relationships" xmlns:w="http://schemas.openxmlformats.org/wordprocessingml/2006/main" xmlns:w14="http://schemas.microsoft.com/office/word/2010/wordml" xmlns:w15="http://schemas.microsoft.com/office/word/2012/wordml" xmlns:w16cid="http://schemas.microsoft.com/office/word/2016/wordml/cid" xmlns:w16se="http://schemas.microsoft.com/office/word/2015/wordml/symex" mc:Ignorable="w14 w15 w16se w16cid">
   <w:docDefaults>
     <w:rPrDefault>
       <w:rPr>
@@ -4473,473 +6549,382 @@
     </w:rPrDefault>
     <w:pPrDefault/>
   </w:docDefaults>
-  <w:latentStyles w:defLockedState="0" w:defUIPriority="99" w:defSemiHidden="1" w:defUnhideWhenUsed="1" w:defQFormat="0" w:count="267">
-    <w:lsdException w:name="Normal" w:semiHidden="0" w:uiPriority="0" w:unhideWhenUsed="0" w:qFormat="1"/>
-    <w:lsdException w:name="heading 1" w:semiHidden="0" w:uiPriority="9" w:unhideWhenUsed="0" w:qFormat="1"/>
-    <w:lsdException w:name="heading 2" w:uiPriority="9" w:qFormat="1"/>
-    <w:lsdException w:name="heading 3" w:uiPriority="9" w:qFormat="1"/>
-    <w:lsdException w:name="heading 4" w:uiPriority="9" w:qFormat="1"/>
-    <w:lsdException w:name="heading 5" w:uiPriority="9" w:qFormat="1"/>
-    <w:lsdException w:name="heading 6" w:uiPriority="9" w:qFormat="1"/>
-    <w:lsdException w:name="heading 7" w:uiPriority="9" w:qFormat="1"/>
-    <w:lsdException w:name="heading 8" w:uiPriority="9" w:qFormat="1"/>
-    <w:lsdException w:name="heading 9" w:uiPriority="9" w:qFormat="1"/>
-    <w:lsdException w:name="toc 1" w:uiPriority="39"/>
-    <w:lsdException w:name="toc 2" w:uiPriority="39"/>
-    <w:lsdException w:name="toc 3" w:uiPriority="39"/>
-    <w:lsdException w:name="toc 4" w:uiPriority="39"/>
-    <w:lsdException w:name="toc 5" w:uiPriority="39"/>
-    <w:lsdException w:name="toc 6" w:uiPriority="39"/>
-    <w:lsdException w:name="toc 7" w:uiPriority="39"/>
-    <w:lsdException w:name="toc 8" w:uiPriority="39"/>
-    <w:lsdException w:name="toc 9" w:uiPriority="39"/>
-    <w:lsdException w:name="caption" w:uiPriority="35" w:qFormat="1"/>
-    <w:lsdException w:name="Title" w:semiHidden="0" w:uiPriority="10" w:unhideWhenUsed="0" w:qFormat="1"/>
-    <w:lsdException w:name="Default Paragraph Font" w:uiPriority="1"/>
-    <w:lsdException w:name="Subtitle" w:semiHidden="0" w:uiPriority="11" w:unhideWhenUsed="0" w:qFormat="1"/>
-    <w:lsdException w:name="Strong" w:semiHidden="0" w:uiPriority="22" w:unhideWhenUsed="0" w:qFormat="1"/>
-    <w:lsdException w:name="Emphasis" w:semiHidden="0" w:uiPriority="20" w:unhideWhenUsed="0" w:qFormat="1"/>
-    <w:lsdException w:name="Table Grid" w:semiHidden="0" w:uiPriority="59" w:unhideWhenUsed="0"/>
-    <w:lsdException w:name="Placeholder Text" w:unhideWhenUsed="0"/>
-    <w:lsdException w:name="No Spacing" w:semiHidden="0" w:uiPriority="1" w:unhideWhenUsed="0" w:qFormat="1"/>
-    <w:lsdException w:name="Light Shading" w:semiHidden="0" w:uiPriority="60" w:unhideWhenUsed="0"/>
-    <w:lsdException w:name="Light List" w:semiHidden="0" w:uiPriority="61" w:unhideWhenUsed="0"/>
-    <w:lsdException w:name="Light Grid" w:semiHidden="0" w:uiPriority="62" w:unhideWhenUsed="0"/>
-    <w:lsdException w:name="Medium Shading 1" w:semiHidden="0" w:uiPriority="63" w:unhideWhenUsed="0"/>
-    <w:lsdException w:name="Medium Shading 2" w:semiHidden="0" w:uiPriority="64" w:unhideWhenUsed="0"/>
-    <w:lsdException w:name="Medium List 1" w:semiHidden="0" w:uiPriority="65" w:unhideWhenUsed="0"/>
-    <w:lsdException w:name="Medium List 2" w:semiHidden="0" w:uiPriority="66" w:unhideWhenUsed="0"/>
-    <w:lsdException w:name="Medium Grid 1" w:semiHidden="0" w:uiPriority="67" w:unhideWhenUsed="0"/>
-    <w:lsdException w:name="Medium Grid 2" w:semiHidden="0" w:uiPriority="68" w:unhideWhenUsed="0"/>
-    <w:lsdException w:name="Medium Grid 3" w:semiHidden="0" w:uiPriority="69" w:unhideWhenUsed="0"/>
-    <w:lsdException w:name="Dark List" w:semiHidden="0" w:uiPriority="70" w:unhideWhenUsed="0"/>
-    <w:lsdException w:name="Colorful Shading" w:semiHidden="0" w:uiPriority="71" w:unhideWhenUsed="0"/>
-    <w:lsdException w:name="Colorful List" w:semiHidden="0" w:uiPriority="72" w:unhideWhenUsed="0"/>
-    <w:lsdException w:name="Colorful Grid" w:semiHidden="0" w:uiPriority="73" w:unhideWhenUsed="0"/>
-    <w:lsdException w:name="Light Shading Accent 1" w:semiHidden="0" w:uiPriority="60" w:unhideWhenUsed="0"/>
-    <w:lsdException w:name="Light List Accent 1" w:semiHidden="0" w:uiPriority="61" w:unhideWhenUsed="0"/>
-    <w:lsdException w:name="Light Grid Accent 1" w:semiHidden="0" w:uiPriority="62" w:unhideWhenUsed="0"/>
-    <w:lsdException w:name="Medium Shading 1 Accent 1" w:semiHidden="0" w:uiPriority="63" w:unhideWhenUsed="0"/>
-    <w:lsdException w:name="Medium Shading 2 Accent 1" w:semiHidden="0" w:uiPriority="64" w:unhideWhenUsed="0"/>
-    <w:lsdException w:name="Medium List 1 Accent 1" w:semiHidden="0" w:uiPriority="65" w:unhideWhenUsed="0"/>
-    <w:lsdException w:name="Revision" w:unhideWhenUsed="0"/>
-    <w:lsdException w:name="List Paragraph" w:semiHidden="0" w:uiPriority="34" w:unhideWhenUsed="0" w:qFormat="1"/>
-    <w:lsdException w:name="Quote" w:semiHidden="0" w:uiPriority="29" w:unhideWhenUsed="0" w:qFormat="1"/>
-    <w:lsdException w:name="Intense Quote" w:semiHidden="0" w:uiPriority="30" w:unhideWhenUsed="0" w:qFormat="1"/>
-    <w:lsdException w:name="Medium List 2 Accent 1" w:semiHidden="0" w:uiPriority="66" w:unhideWhenUsed="0"/>
-    <w:lsdException w:name="Medium Grid 1 Accent 1" w:semiHidden="0" w:uiPriority="67" w:unhideWhenUsed="0"/>
-    <w:lsdException w:name="Medium Grid 2 Accent 1" w:semiHidden="0" w:uiPriority="68" w:unhideWhenUsed="0"/>
-    <w:lsdException w:name="Medium Grid 3 Accent 1" w:semiHidden="0" w:uiPriority="69" w:unhideWhenUsed="0"/>
-    <w:lsdException w:name="Dark List Accent 1" w:semiHidden="0" w:uiPriority="70" w:unhideWhenUsed="0"/>
-    <w:lsdException w:name="Colorful Shading Accent 1" w:semiHidden="0" w:uiPriority="71" w:unhideWhenUsed="0"/>
-    <w:lsdException w:name="Colorful List Accent 1" w:semiHidden="0" w:uiPriority="72" w:unhideWhenUsed="0"/>
-    <w:lsdException w:name="Colorful Grid Accent 1" w:semiHidden="0" w:uiPriority="73" w:unhideWhenUsed="0"/>
-    <w:lsdException w:name="Light Shading Accent 2" w:semiHidden="0" w:uiPriority="60" w:unhideWhenUsed="0"/>
-    <w:lsdException w:name="Light List Accent 2" w:semiHidden="0" w:uiPriority="61" w:unhideWhenUsed="0"/>
-    <w:lsdException w:name="Light Grid Accent 2" w:semiHidden="0" w:uiPriority="62" w:unhideWhenUsed="0"/>
-    <w:lsdException w:name="Medium Shading 1 Accent 2" w:semiHidden="0" w:uiPriority="63" w:unhideWhenUsed="0"/>
-    <w:lsdException w:name="Medium Shading 2 Accent 2" w:semiHidden="0" w:uiPriority="64" w:unhideWhenUsed="0"/>
-    <w:lsdException w:name="Medium List 1 Accent 2" w:semiHidden="0" w:uiPriority="65" w:unhideWhenUsed="0"/>
-    <w:lsdException w:name="Medium List 2 Accent 2" w:semiHidden="0" w:uiPriority="66" w:unhideWhenUsed="0"/>
-    <w:lsdException w:name="Medium Grid 1 Accent 2" w:semiHidden="0" w:uiPriority="67" w:unhideWhenUsed="0"/>
-    <w:lsdException w:name="Medium Grid 2 Accent 2" w:semiHidden="0" w:uiPriority="68" w:unhideWhenUsed="0"/>
-    <w:lsdException w:name="Medium Grid 3 Accent 2" w:semiHidden="0" w:uiPriority="69" w:unhideWhenUsed="0"/>
-    <w:lsdException w:name="Dark List Accent 2" w:semiHidden="0" w:uiPriority="70" w:unhideWhenUsed="0"/>
-    <w:lsdException w:name="Colorful Shading Accent 2" w:semiHidden="0" w:uiPriority="71" w:unhideWhenUsed="0"/>
-    <w:lsdException w:name="Colorful List Accent 2" w:semiHidden="0" w:uiPriority="72" w:unhideWhenUsed="0"/>
-    <w:lsdException w:name="Colorful Grid Accent 2" w:semiHidden="0" w:uiPriority="73" w:unhideWhenUsed="0"/>
-    <w:lsdException w:name="Light Shading Accent 3" w:semiHidden="0" w:uiPriority="60" w:unhideWhenUsed="0"/>
-    <w:lsdException w:name="Light List Accent 3" w:semiHidden="0" w:uiPriority="61" w:unhideWhenUsed="0"/>
-    <w:lsdException w:name="Light Grid Accent 3" w:semiHidden="0" w:uiPriority="62" w:unhideWhenUsed="0"/>
-    <w:lsdException w:name="Medium Shading 1 Accent 3" w:semiHidden="0" w:uiPriority="63" w:unhideWhenUsed="0"/>
-    <w:lsdException w:name="Medium Shading 2 Accent 3" w:semiHidden="0" w:uiPriority="64" w:unhideWhenUsed="0"/>
-    <w:lsdException w:name="Medium List 1 Accent 3" w:semiHidden="0" w:uiPriority="65" w:unhideWhenUsed="0"/>
-    <w:lsdException w:name="Medium List 2 Accent 3" w:semiHidden="0" w:uiPriority="66" w:unhideWhenUsed="0"/>
-    <w:lsdException w:name="Medium Grid 1 Accent 3" w:semiHidden="0" w:uiPriority="67" w:unhideWhenUsed="0"/>
-    <w:lsdException w:name="Medium Grid 2 Accent 3" w:semiHidden="0" w:uiPriority="68" w:unhideWhenUsed="0"/>
-    <w:lsdException w:name="Medium Grid 3 Accent 3" w:semiHidden="0" w:uiPriority="69" w:unhideWhenUsed="0"/>
-    <w:lsdException w:name="Dark List Accent 3" w:semiHidden="0" w:uiPriority="70" w:unhideWhenUsed="0"/>
-    <w:lsdException w:name="Colorful Shading Accent 3" w:semiHidden="0" w:uiPriority="71" w:unhideWhenUsed="0"/>
-    <w:lsdException w:name="Colorful List Accent 3" w:semiHidden="0" w:uiPriority="72" w:unhideWhenUsed="0"/>
-    <w:lsdException w:name="Colorful Grid Accent 3" w:semiHidden="0" w:uiPriority="73" w:unhideWhenUsed="0"/>
-    <w:lsdException w:name="Light Shading Accent 4" w:semiHidden="0" w:uiPriority="60" w:unhideWhenUsed="0"/>
-    <w:lsdException w:name="Light List Accent 4" w:semiHidden="0" w:uiPriority="61" w:unhideWhenUsed="0"/>
-    <w:lsdException w:name="Light Grid Accent 4" w:semiHidden="0" w:uiPriority="62" w:unhideWhenUsed="0"/>
-    <w:lsdException w:name="Medium Shading 1 Accent 4" w:semiHidden="0" w:uiPriority="63" w:unhideWhenUsed="0"/>
-    <w:lsdException w:name="Medium Shading 2 Accent 4" w:semiHidden="0" w:uiPriority="64" w:unhideWhenUsed="0"/>
-    <w:lsdException w:name="Medium List 1 Accent 4" w:semiHidden="0" w:uiPriority="65" w:unhideWhenUsed="0"/>
-    <w:lsdException w:name="Medium List 2 Accent 4" w:semiHidden="0" w:uiPriority="66" w:unhideWhenUsed="0"/>
-    <w:lsdException w:name="Medium Grid 1 Accent 4" w:semiHidden="0" w:uiPriority="67" w:unhideWhenUsed="0"/>
-    <w:lsdException w:name="Medium Grid 2 Accent 4" w:semiHidden="0" w:uiPriority="68" w:unhideWhenUsed="0"/>
-    <w:lsdException w:name="Medium Grid 3 Accent 4" w:semiHidden="0" w:uiPriority="69" w:unhideWhenUsed="0"/>
-    <w:lsdException w:name="Dark List Accent 4" w:semiHidden="0" w:uiPriority="70" w:unhideWhenUsed="0"/>
-    <w:lsdException w:name="Colorful Shading Accent 4" w:semiHidden="0" w:uiPriority="71" w:unhideWhenUsed="0"/>
-    <w:lsdException w:name="Colorful List Accent 4" w:semiHidden="0" w:uiPriority="72" w:unhideWhenUsed="0"/>
-    <w:lsdException w:name="Colorful Grid Accent 4" w:semiHidden="0" w:uiPriority="73" w:unhideWhenUsed="0"/>
-    <w:lsdException w:name="Light Shading Accent 5" w:semiHidden="0" w:uiPriority="60" w:unhideWhenUsed="0"/>
-    <w:lsdException w:name="Light List Accent 5" w:semiHidden="0" w:uiPriority="61" w:unhideWhenUsed="0"/>
-    <w:lsdException w:name="Light Grid Accent 5" w:semiHidden="0" w:uiPriority="62" w:unhideWhenUsed="0"/>
-    <w:lsdException w:name="Medium Shading 1 Accent 5" w:semiHidden="0" w:uiPriority="63" w:unhideWhenUsed="0"/>
-    <w:lsdException w:name="Medium Shading 2 Accent 5" w:semiHidden="0" w:uiPriority="64" w:unhideWhenUsed="0"/>
-    <w:lsdException w:name="Medium List 1 Accent 5" w:semiHidden="0" w:uiPriority="65" w:unhideWhenUsed="0"/>
-    <w:lsdException w:name="Medium List 2 Accent 5" w:semiHidden="0" w:uiPriority="66" w:unhideWhenUsed="0"/>
-    <w:lsdException w:name="Medium Grid 1 Accent 5" w:semiHidden="0" w:uiPriority="67" w:unhideWhenUsed="0"/>
-    <w:lsdException w:name="Medium Grid 2 Accent 5" w:semiHidden="0" w:uiPriority="68" w:unhideWhenUsed="0"/>
-    <w:lsdException w:name="Medium Grid 3 Accent 5" w:semiHidden="0" w:uiPriority="69" w:unhideWhenUsed="0"/>
-    <w:lsdException w:name="Dark List Accent 5" w:semiHidden="0" w:uiPriority="70" w:unhideWhenUsed="0"/>
-    <w:lsdException w:name="Colorful Shading Accent 5" w:semiHidden="0" w:uiPriority="71" w:unhideWhenUsed="0"/>
-    <w:lsdException w:name="Colorful List Accent 5" w:semiHidden="0" w:uiPriority="72" w:unhideWhenUsed="0"/>
-    <w:lsdException w:name="Colorful Grid Accent 5" w:semiHidden="0" w:uiPriority="73" w:unhideWhenUsed="0"/>
-    <w:lsdException w:name="Light Shading Accent 6" w:semiHidden="0" w:uiPriority="60" w:unhideWhenUsed="0"/>
-    <w:lsdException w:name="Light List Accent 6" w:semiHidden="0" w:uiPriority="61" w:unhideWhenUsed="0"/>
-    <w:lsdException w:name="Light Grid Accent 6" w:semiHidden="0" w:uiPriority="62" w:unhideWhenUsed="0"/>
-    <w:lsdException w:name="Medium Shading 1 Accent 6" w:semiHidden="0" w:uiPriority="63" w:unhideWhenUsed="0"/>
-    <w:lsdException w:name="Medium Shading 2 Accent 6" w:semiHidden="0" w:uiPriority="64" w:unhideWhenUsed="0"/>
-    <w:lsdException w:name="Medium List 1 Accent 6" w:semiHidden="0" w:uiPriority="65" w:unhideWhenUsed="0"/>
-    <w:lsdException w:name="Medium List 2 Accent 6" w:semiHidden="0" w:uiPriority="66" w:unhideWhenUsed="0"/>
-    <w:lsdException w:name="Medium Grid 1 Accent 6" w:semiHidden="0" w:uiPriority="67" w:unhideWhenUsed="0"/>
-    <w:lsdException w:name="Medium Grid 2 Accent 6" w:semiHidden="0" w:uiPriority="68" w:unhideWhenUsed="0"/>
-    <w:lsdException w:name="Medium Grid 3 Accent 6" w:semiHidden="0" w:uiPriority="69" w:unhideWhenUsed="0"/>
-    <w:lsdException w:name="Dark List Accent 6" w:semiHidden="0" w:uiPriority="70" w:unhideWhenUsed="0"/>
-    <w:lsdException w:name="Colorful Shading Accent 6" w:semiHidden="0" w:uiPriority="71" w:unhideWhenUsed="0"/>
-    <w:lsdException w:name="Colorful List Accent 6" w:semiHidden="0" w:uiPriority="72" w:unhideWhenUsed="0"/>
-    <w:lsdException w:name="Colorful Grid Accent 6" w:semiHidden="0" w:uiPriority="73" w:unhideWhenUsed="0"/>
-    <w:lsdException w:name="Subtle Emphasis" w:semiHidden="0" w:uiPriority="19" w:unhideWhenUsed="0" w:qFormat="1"/>
-    <w:lsdException w:name="Intense Emphasis" w:semiHidden="0" w:uiPriority="21" w:unhideWhenUsed="0" w:qFormat="1"/>
-    <w:lsdException w:name="Subtle Reference" w:semiHidden="0" w:uiPriority="31" w:unhideWhenUsed="0" w:qFormat="1"/>
-    <w:lsdException w:name="Intense Reference" w:semiHidden="0" w:uiPriority="32" w:unhideWhenUsed="0" w:qFormat="1"/>
-    <w:lsdException w:name="Book Title" w:semiHidden="0" w:uiPriority="33" w:unhideWhenUsed="0" w:qFormat="1"/>
-    <w:lsdException w:name="Bibliography" w:uiPriority="37"/>
-    <w:lsdException w:name="TOC Heading" w:uiPriority="39" w:qFormat="1"/>
-  </w:latentStyles>
-  <w:style w:type="paragraph" w:default="1" w:styleId="Normal">
-    <w:name w:val="Normal"/>
-    <w:qFormat/>
-    <w:rsid w:val="00C50EE6"/>
-    <w:pPr>
-      <w:spacing w:after="200" w:line="276" w:lineRule="auto"/>
-    </w:pPr>
-    <w:rPr>
-      <w:sz w:val="22"/>
-      <w:szCs w:val="22"/>
-    </w:rPr>
-  </w:style>
-  <w:style w:type="paragraph" w:styleId="Heading1">
-    <w:name w:val="heading 1"/>
-    <w:basedOn w:val="Normal"/>
-    <w:next w:val="Normal"/>
-    <w:link w:val="Heading1Char"/>
-    <w:uiPriority w:val="9"/>
-    <w:qFormat/>
-    <w:rsid w:val="00DB2CBC"/>
-    <w:pPr>
-      <w:keepNext/>
-      <w:spacing w:before="240" w:after="60"/>
-      <w:outlineLvl w:val="0"/>
-    </w:pPr>
-    <w:rPr>
-      <w:rFonts w:ascii="Cambria" w:eastAsia="Times New Roman" w:hAnsi="Cambria"/>
-      <w:b/>
-      <w:bCs/>
-      <w:kern w:val="32"/>
-      <w:sz w:val="32"/>
-      <w:szCs w:val="32"/>
-      <w:lang w:val="x-none" w:eastAsia="x-none"/>
-    </w:rPr>
-  </w:style>
-  <w:style w:type="character" w:default="1" w:styleId="DefaultParagraphFont">
-    <w:name w:val="Default Paragraph Font"/>
-    <w:uiPriority w:val="1"/>
-    <w:semiHidden/>
-    <w:unhideWhenUsed/>
-  </w:style>
-  <w:style w:type="table" w:default="1" w:styleId="TableNormal">
-    <w:name w:val="Normal Table"/>
-    <w:uiPriority w:val="99"/>
-    <w:semiHidden/>
-    <w:unhideWhenUsed/>
-    <w:tblPr>
-      <w:tblInd w:w="0" w:type="dxa"/>
-      <w:tblCellMar>
-        <w:top w:w="0" w:type="dxa"/>
-        <w:left w:w="108" w:type="dxa"/>
-        <w:bottom w:w="0" w:type="dxa"/>
-        <w:right w:w="108" w:type="dxa"/>
-      </w:tblCellMar>
-    </w:tblPr>
-  </w:style>
-  <w:style w:type="numbering" w:default="1" w:styleId="NoList">
-    <w:name w:val="No List"/>
-    <w:uiPriority w:val="99"/>
-    <w:semiHidden/>
-    <w:unhideWhenUsed/>
-  </w:style>
-  <w:style w:type="paragraph" w:styleId="BalloonText">
-    <w:name w:val="Balloon Text"/>
-    <w:basedOn w:val="Normal"/>
-    <w:link w:val="BalloonTextChar"/>
-    <w:uiPriority w:val="99"/>
-    <w:semiHidden/>
-    <w:unhideWhenUsed/>
-    <w:rsid w:val="001F64CD"/>
-    <w:pPr>
-      <w:spacing w:after="0" w:line="240" w:lineRule="auto"/>
-    </w:pPr>
-    <w:rPr>
-      <w:rFonts w:ascii="Tahoma" w:hAnsi="Tahoma"/>
-      <w:sz w:val="16"/>
-      <w:szCs w:val="16"/>
-      <w:lang w:val="x-none" w:eastAsia="x-none"/>
-    </w:rPr>
-  </w:style>
-  <w:style w:type="character" w:customStyle="1" w:styleId="BalloonTextChar">
-    <w:name w:val="Balloon Text Char"/>
-    <w:link w:val="BalloonText"/>
-    <w:uiPriority w:val="99"/>
-    <w:semiHidden/>
-    <w:rsid w:val="001F64CD"/>
-    <w:rPr>
-      <w:rFonts w:ascii="Tahoma" w:hAnsi="Tahoma" w:cs="Tahoma"/>
-      <w:sz w:val="16"/>
-      <w:szCs w:val="16"/>
-    </w:rPr>
-  </w:style>
-  <w:style w:type="character" w:styleId="Hyperlink">
-    <w:name w:val="Hyperlink"/>
-    <w:uiPriority w:val="99"/>
-    <w:unhideWhenUsed/>
-    <w:rsid w:val="007B4721"/>
-    <w:rPr>
-      <w:color w:val="0000FF"/>
-      <w:u w:val="single"/>
-    </w:rPr>
-  </w:style>
-  <w:style w:type="paragraph" w:styleId="NoSpacing">
-    <w:name w:val="No Spacing"/>
-    <w:uiPriority w:val="1"/>
-    <w:qFormat/>
-    <w:rsid w:val="00791CF2"/>
-    <w:rPr>
-      <w:sz w:val="22"/>
-      <w:szCs w:val="22"/>
-    </w:rPr>
-  </w:style>
-  <w:style w:type="character" w:customStyle="1" w:styleId="Heading1Char">
-    <w:name w:val="Heading 1 Char"/>
-    <w:link w:val="Heading1"/>
-    <w:uiPriority w:val="9"/>
-    <w:rsid w:val="00DB2CBC"/>
-    <w:rPr>
-      <w:rFonts w:ascii="Cambria" w:eastAsia="Times New Roman" w:hAnsi="Cambria" w:cs="Times New Roman"/>
-      <w:b/>
-      <w:bCs/>
-      <w:kern w:val="32"/>
-      <w:sz w:val="32"/>
-      <w:szCs w:val="32"/>
-    </w:rPr>
-  </w:style>
-  <w:style w:type="paragraph" w:styleId="Header">
-    <w:name w:val="header"/>
-    <w:basedOn w:val="Normal"/>
-    <w:link w:val="HeaderChar"/>
-    <w:uiPriority w:val="99"/>
-    <w:unhideWhenUsed/>
-    <w:rsid w:val="00066863"/>
-    <w:pPr>
-      <w:tabs>
-        <w:tab w:val="center" w:pos="4680"/>
-        <w:tab w:val="right" w:pos="9360"/>
-      </w:tabs>
-    </w:pPr>
-  </w:style>
-  <w:style w:type="character" w:customStyle="1" w:styleId="HeaderChar">
-    <w:name w:val="Header Char"/>
-    <w:basedOn w:val="DefaultParagraphFont"/>
-    <w:link w:val="Header"/>
-    <w:uiPriority w:val="99"/>
-    <w:rsid w:val="00066863"/>
-    <w:rPr>
-      <w:sz w:val="22"/>
-      <w:szCs w:val="22"/>
-    </w:rPr>
-  </w:style>
-  <w:style w:type="paragraph" w:styleId="Footer">
-    <w:name w:val="footer"/>
-    <w:basedOn w:val="Normal"/>
-    <w:link w:val="FooterChar"/>
-    <w:uiPriority w:val="99"/>
-    <w:unhideWhenUsed/>
-    <w:rsid w:val="00066863"/>
-    <w:pPr>
-      <w:tabs>
-        <w:tab w:val="center" w:pos="4680"/>
-        <w:tab w:val="right" w:pos="9360"/>
-      </w:tabs>
-    </w:pPr>
-  </w:style>
-  <w:style w:type="character" w:customStyle="1" w:styleId="FooterChar">
-    <w:name w:val="Footer Char"/>
-    <w:basedOn w:val="DefaultParagraphFont"/>
-    <w:link w:val="Footer"/>
-    <w:uiPriority w:val="99"/>
-    <w:rsid w:val="00066863"/>
-    <w:rPr>
-      <w:sz w:val="22"/>
-      <w:szCs w:val="22"/>
-    </w:rPr>
-  </w:style>
-</w:styles>
-</file>
-
-<file path=word/stylesWithEffects.xml><?xml version="1.0" encoding="utf-8"?>
-<w:styles xmlns:wpc="http://schemas.microsoft.com/office/word/2010/wordprocessingCanvas" xmlns:mc="http://schemas.openxmlformats.org/markup-compatibility/2006" xmlns:o="urn:schemas-microsoft-com:office:office" xmlns:r="http://schemas.openxmlformats.org/officeDocument/2006/relationships" xmlns:m="http://schemas.openxmlformats.org/officeDocument/2006/math" xmlns:v="urn:schemas-microsoft-com:vml" xmlns:wp14="http://schemas.microsoft.com/office/word/2010/wordprocessingDrawing" xmlns:wp="http://schemas.openxmlformats.org/drawingml/2006/wordprocessingDrawing" xmlns:w10="urn:schemas-microsoft-com:office:word" xmlns:w="http://schemas.openxmlformats.org/wordprocessingml/2006/main" xmlns:w14="http://schemas.microsoft.com/office/word/2010/wordml" xmlns:wpg="http://schemas.microsoft.com/office/word/2010/wordprocessingGroup" xmlns:wpi="http://schemas.microsoft.com/office/word/2010/wordprocessingInk" xmlns:wne="http://schemas.microsoft.com/office/word/2006/wordml" xmlns:wps="http://schemas.microsoft.com/office/word/2010/wordprocessingShape" mc:Ignorable="w14 wp14">
-  <w:docDefaults>
-    <w:rPrDefault>
-      <w:rPr>
-        <w:rFonts w:ascii="Calibri" w:eastAsia="Calibri" w:hAnsi="Calibri" w:cs="Times New Roman"/>
-        <w:lang w:val="en-US" w:eastAsia="en-US" w:bidi="ar-SA"/>
-      </w:rPr>
-    </w:rPrDefault>
-    <w:pPrDefault/>
-  </w:docDefaults>
-  <w:latentStyles w:defLockedState="0" w:defUIPriority="99" w:defSemiHidden="1" w:defUnhideWhenUsed="1" w:defQFormat="0" w:count="267">
-    <w:lsdException w:name="Normal" w:semiHidden="0" w:uiPriority="0" w:unhideWhenUsed="0" w:qFormat="1"/>
-    <w:lsdException w:name="heading 1" w:semiHidden="0" w:uiPriority="9" w:unhideWhenUsed="0" w:qFormat="1"/>
-    <w:lsdException w:name="heading 2" w:uiPriority="9" w:qFormat="1"/>
-    <w:lsdException w:name="heading 3" w:uiPriority="9" w:qFormat="1"/>
-    <w:lsdException w:name="heading 4" w:uiPriority="9" w:qFormat="1"/>
-    <w:lsdException w:name="heading 5" w:uiPriority="9" w:qFormat="1"/>
-    <w:lsdException w:name="heading 6" w:uiPriority="9" w:qFormat="1"/>
-    <w:lsdException w:name="heading 7" w:uiPriority="9" w:qFormat="1"/>
-    <w:lsdException w:name="heading 8" w:uiPriority="9" w:qFormat="1"/>
-    <w:lsdException w:name="heading 9" w:uiPriority="9" w:qFormat="1"/>
-    <w:lsdException w:name="toc 1" w:uiPriority="39"/>
-    <w:lsdException w:name="toc 2" w:uiPriority="39"/>
-    <w:lsdException w:name="toc 3" w:uiPriority="39"/>
-    <w:lsdException w:name="toc 4" w:uiPriority="39"/>
-    <w:lsdException w:name="toc 5" w:uiPriority="39"/>
-    <w:lsdException w:name="toc 6" w:uiPriority="39"/>
-    <w:lsdException w:name="toc 7" w:uiPriority="39"/>
-    <w:lsdException w:name="toc 8" w:uiPriority="39"/>
-    <w:lsdException w:name="toc 9" w:uiPriority="39"/>
-    <w:lsdException w:name="caption" w:uiPriority="35" w:qFormat="1"/>
-    <w:lsdException w:name="Title" w:semiHidden="0" w:uiPriority="10" w:unhideWhenUsed="0" w:qFormat="1"/>
-    <w:lsdException w:name="Default Paragraph Font" w:uiPriority="1"/>
-    <w:lsdException w:name="Subtitle" w:semiHidden="0" w:uiPriority="11" w:unhideWhenUsed="0" w:qFormat="1"/>
-    <w:lsdException w:name="Strong" w:semiHidden="0" w:uiPriority="22" w:unhideWhenUsed="0" w:qFormat="1"/>
-    <w:lsdException w:name="Emphasis" w:semiHidden="0" w:uiPriority="20" w:unhideWhenUsed="0" w:qFormat="1"/>
-    <w:lsdException w:name="Table Grid" w:semiHidden="0" w:uiPriority="59" w:unhideWhenUsed="0"/>
-    <w:lsdException w:name="Placeholder Text" w:unhideWhenUsed="0"/>
-    <w:lsdException w:name="No Spacing" w:semiHidden="0" w:uiPriority="1" w:unhideWhenUsed="0" w:qFormat="1"/>
-    <w:lsdException w:name="Light Shading" w:semiHidden="0" w:uiPriority="60" w:unhideWhenUsed="0"/>
-    <w:lsdException w:name="Light List" w:semiHidden="0" w:uiPriority="61" w:unhideWhenUsed="0"/>
-    <w:lsdException w:name="Light Grid" w:semiHidden="0" w:uiPriority="62" w:unhideWhenUsed="0"/>
-    <w:lsdException w:name="Medium Shading 1" w:semiHidden="0" w:uiPriority="63" w:unhideWhenUsed="0"/>
-    <w:lsdException w:name="Medium Shading 2" w:semiHidden="0" w:uiPriority="64" w:unhideWhenUsed="0"/>
-    <w:lsdException w:name="Medium List 1" w:semiHidden="0" w:uiPriority="65" w:unhideWhenUsed="0"/>
-    <w:lsdException w:name="Medium List 2" w:semiHidden="0" w:uiPriority="66" w:unhideWhenUsed="0"/>
-    <w:lsdException w:name="Medium Grid 1" w:semiHidden="0" w:uiPriority="67" w:unhideWhenUsed="0"/>
-    <w:lsdException w:name="Medium Grid 2" w:semiHidden="0" w:uiPriority="68" w:unhideWhenUsed="0"/>
-    <w:lsdException w:name="Medium Grid 3" w:semiHidden="0" w:uiPriority="69" w:unhideWhenUsed="0"/>
-    <w:lsdException w:name="Dark List" w:semiHidden="0" w:uiPriority="70" w:unhideWhenUsed="0"/>
-    <w:lsdException w:name="Colorful Shading" w:semiHidden="0" w:uiPriority="71" w:unhideWhenUsed="0"/>
-    <w:lsdException w:name="Colorful List" w:semiHidden="0" w:uiPriority="72" w:unhideWhenUsed="0"/>
-    <w:lsdException w:name="Colorful Grid" w:semiHidden="0" w:uiPriority="73" w:unhideWhenUsed="0"/>
-    <w:lsdException w:name="Light Shading Accent 1" w:semiHidden="0" w:uiPriority="60" w:unhideWhenUsed="0"/>
-    <w:lsdException w:name="Light List Accent 1" w:semiHidden="0" w:uiPriority="61" w:unhideWhenUsed="0"/>
-    <w:lsdException w:name="Light Grid Accent 1" w:semiHidden="0" w:uiPriority="62" w:unhideWhenUsed="0"/>
-    <w:lsdException w:name="Medium Shading 1 Accent 1" w:semiHidden="0" w:uiPriority="63" w:unhideWhenUsed="0"/>
-    <w:lsdException w:name="Medium Shading 2 Accent 1" w:semiHidden="0" w:uiPriority="64" w:unhideWhenUsed="0"/>
-    <w:lsdException w:name="Medium List 1 Accent 1" w:semiHidden="0" w:uiPriority="65" w:unhideWhenUsed="0"/>
-    <w:lsdException w:name="Revision" w:unhideWhenUsed="0"/>
-    <w:lsdException w:name="List Paragraph" w:semiHidden="0" w:uiPriority="34" w:unhideWhenUsed="0" w:qFormat="1"/>
-    <w:lsdException w:name="Quote" w:semiHidden="0" w:uiPriority="29" w:unhideWhenUsed="0" w:qFormat="1"/>
-    <w:lsdException w:name="Intense Quote" w:semiHidden="0" w:uiPriority="30" w:unhideWhenUsed="0" w:qFormat="1"/>
-    <w:lsdException w:name="Medium List 2 Accent 1" w:semiHidden="0" w:uiPriority="66" w:unhideWhenUsed="0"/>
-    <w:lsdException w:name="Medium Grid 1 Accent 1" w:semiHidden="0" w:uiPriority="67" w:unhideWhenUsed="0"/>
-    <w:lsdException w:name="Medium Grid 2 Accent 1" w:semiHidden="0" w:uiPriority="68" w:unhideWhenUsed="0"/>
-    <w:lsdException w:name="Medium Grid 3 Accent 1" w:semiHidden="0" w:uiPriority="69" w:unhideWhenUsed="0"/>
-    <w:lsdException w:name="Dark List Accent 1" w:semiHidden="0" w:uiPriority="70" w:unhideWhenUsed="0"/>
-    <w:lsdException w:name="Colorful Shading Accent 1" w:semiHidden="0" w:uiPriority="71" w:unhideWhenUsed="0"/>
-    <w:lsdException w:name="Colorful List Accent 1" w:semiHidden="0" w:uiPriority="72" w:unhideWhenUsed="0"/>
-    <w:lsdException w:name="Colorful Grid Accent 1" w:semiHidden="0" w:uiPriority="73" w:unhideWhenUsed="0"/>
-    <w:lsdException w:name="Light Shading Accent 2" w:semiHidden="0" w:uiPriority="60" w:unhideWhenUsed="0"/>
-    <w:lsdException w:name="Light List Accent 2" w:semiHidden="0" w:uiPriority="61" w:unhideWhenUsed="0"/>
-    <w:lsdException w:name="Light Grid Accent 2" w:semiHidden="0" w:uiPriority="62" w:unhideWhenUsed="0"/>
-    <w:lsdException w:name="Medium Shading 1 Accent 2" w:semiHidden="0" w:uiPriority="63" w:unhideWhenUsed="0"/>
-    <w:lsdException w:name="Medium Shading 2 Accent 2" w:semiHidden="0" w:uiPriority="64" w:unhideWhenUsed="0"/>
-    <w:lsdException w:name="Medium List 1 Accent 2" w:semiHidden="0" w:uiPriority="65" w:unhideWhenUsed="0"/>
-    <w:lsdException w:name="Medium List 2 Accent 2" w:semiHidden="0" w:uiPriority="66" w:unhideWhenUsed="0"/>
-    <w:lsdException w:name="Medium Grid 1 Accent 2" w:semiHidden="0" w:uiPriority="67" w:unhideWhenUsed="0"/>
-    <w:lsdException w:name="Medium Grid 2 Accent 2" w:semiHidden="0" w:uiPriority="68" w:unhideWhenUsed="0"/>
-    <w:lsdException w:name="Medium Grid 3 Accent 2" w:semiHidden="0" w:uiPriority="69" w:unhideWhenUsed="0"/>
-    <w:lsdException w:name="Dark List Accent 2" w:semiHidden="0" w:uiPriority="70" w:unhideWhenUsed="0"/>
-    <w:lsdException w:name="Colorful Shading Accent 2" w:semiHidden="0" w:uiPriority="71" w:unhideWhenUsed="0"/>
-    <w:lsdException w:name="Colorful List Accent 2" w:semiHidden="0" w:uiPriority="72" w:unhideWhenUsed="0"/>
-    <w:lsdException w:name="Colorful Grid Accent 2" w:semiHidden="0" w:uiPriority="73" w:unhideWhenUsed="0"/>
-    <w:lsdException w:name="Light Shading Accent 3" w:semiHidden="0" w:uiPriority="60" w:unhideWhenUsed="0"/>
-    <w:lsdException w:name="Light List Accent 3" w:semiHidden="0" w:uiPriority="61" w:unhideWhenUsed="0"/>
-    <w:lsdException w:name="Light Grid Accent 3" w:semiHidden="0" w:uiPriority="62" w:unhideWhenUsed="0"/>
-    <w:lsdException w:name="Medium Shading 1 Accent 3" w:semiHidden="0" w:uiPriority="63" w:unhideWhenUsed="0"/>
-    <w:lsdException w:name="Medium Shading 2 Accent 3" w:semiHidden="0" w:uiPriority="64" w:unhideWhenUsed="0"/>
-    <w:lsdException w:name="Medium List 1 Accent 3" w:semiHidden="0" w:uiPriority="65" w:unhideWhenUsed="0"/>
-    <w:lsdException w:name="Medium List 2 Accent 3" w:semiHidden="0" w:uiPriority="66" w:unhideWhenUsed="0"/>
-    <w:lsdException w:name="Medium Grid 1 Accent 3" w:semiHidden="0" w:uiPriority="67" w:unhideWhenUsed="0"/>
-    <w:lsdException w:name="Medium Grid 2 Accent 3" w:semiHidden="0" w:uiPriority="68" w:unhideWhenUsed="0"/>
-    <w:lsdException w:name="Medium Grid 3 Accent 3" w:semiHidden="0" w:uiPriority="69" w:unhideWhenUsed="0"/>
-    <w:lsdException w:name="Dark List Accent 3" w:semiHidden="0" w:uiPriority="70" w:unhideWhenUsed="0"/>
-    <w:lsdException w:name="Colorful Shading Accent 3" w:semiHidden="0" w:uiPriority="71" w:unhideWhenUsed="0"/>
-    <w:lsdException w:name="Colorful List Accent 3" w:semiHidden="0" w:uiPriority="72" w:unhideWhenUsed="0"/>
-    <w:lsdException w:name="Colorful Grid Accent 3" w:semiHidden="0" w:uiPriority="73" w:unhideWhenUsed="0"/>
-    <w:lsdException w:name="Light Shading Accent 4" w:semiHidden="0" w:uiPriority="60" w:unhideWhenUsed="0"/>
-    <w:lsdException w:name="Light List Accent 4" w:semiHidden="0" w:uiPriority="61" w:unhideWhenUsed="0"/>
-    <w:lsdException w:name="Light Grid Accent 4" w:semiHidden="0" w:uiPriority="62" w:unhideWhenUsed="0"/>
-    <w:lsdException w:name="Medium Shading 1 Accent 4" w:semiHidden="0" w:uiPriority="63" w:unhideWhenUsed="0"/>
-    <w:lsdException w:name="Medium Shading 2 Accent 4" w:semiHidden="0" w:uiPriority="64" w:unhideWhenUsed="0"/>
-    <w:lsdException w:name="Medium List 1 Accent 4" w:semiHidden="0" w:uiPriority="65" w:unhideWhenUsed="0"/>
-    <w:lsdException w:name="Medium List 2 Accent 4" w:semiHidden="0" w:uiPriority="66" w:unhideWhenUsed="0"/>
-    <w:lsdException w:name="Medium Grid 1 Accent 4" w:semiHidden="0" w:uiPriority="67" w:unhideWhenUsed="0"/>
-    <w:lsdException w:name="Medium Grid 2 Accent 4" w:semiHidden="0" w:uiPriority="68" w:unhideWhenUsed="0"/>
-    <w:lsdException w:name="Medium Grid 3 Accent 4" w:semiHidden="0" w:uiPriority="69" w:unhideWhenUsed="0"/>
-    <w:lsdException w:name="Dark List Accent 4" w:semiHidden="0" w:uiPriority="70" w:unhideWhenUsed="0"/>
-    <w:lsdException w:name="Colorful Shading Accent 4" w:semiHidden="0" w:uiPriority="71" w:unhideWhenUsed="0"/>
-    <w:lsdException w:name="Colorful List Accent 4" w:semiHidden="0" w:uiPriority="72" w:unhideWhenUsed="0"/>
-    <w:lsdException w:name="Colorful Grid Accent 4" w:semiHidden="0" w:uiPriority="73" w:unhideWhenUsed="0"/>
-    <w:lsdException w:name="Light Shading Accent 5" w:semiHidden="0" w:uiPriority="60" w:unhideWhenUsed="0"/>
-    <w:lsdException w:name="Light List Accent 5" w:semiHidden="0" w:uiPriority="61" w:unhideWhenUsed="0"/>
-    <w:lsdException w:name="Light Grid Accent 5" w:semiHidden="0" w:uiPriority="62" w:unhideWhenUsed="0"/>
-    <w:lsdException w:name="Medium Shading 1 Accent 5" w:semiHidden="0" w:uiPriority="63" w:unhideWhenUsed="0"/>
-    <w:lsdException w:name="Medium Shading 2 Accent 5" w:semiHidden="0" w:uiPriority="64" w:unhideWhenUsed="0"/>
-    <w:lsdException w:name="Medium List 1 Accent 5" w:semiHidden="0" w:uiPriority="65" w:unhideWhenUsed="0"/>
-    <w:lsdException w:name="Medium List 2 Accent 5" w:semiHidden="0" w:uiPriority="66" w:unhideWhenUsed="0"/>
-    <w:lsdException w:name="Medium Grid 1 Accent 5" w:semiHidden="0" w:uiPriority="67" w:unhideWhenUsed="0"/>
-    <w:lsdException w:name="Medium Grid 2 Accent 5" w:semiHidden="0" w:uiPriority="68" w:unhideWhenUsed="0"/>
-    <w:lsdException w:name="Medium Grid 3 Accent 5" w:semiHidden="0" w:uiPriority="69" w:unhideWhenUsed="0"/>
-    <w:lsdException w:name="Dark List Accent 5" w:semiHidden="0" w:uiPriority="70" w:unhideWhenUsed="0"/>
-    <w:lsdException w:name="Colorful Shading Accent 5" w:semiHidden="0" w:uiPriority="71" w:unhideWhenUsed="0"/>
-    <w:lsdException w:name="Colorful List Accent 5" w:semiHidden="0" w:uiPriority="72" w:unhideWhenUsed="0"/>
-    <w:lsdException w:name="Colorful Grid Accent 5" w:semiHidden="0" w:uiPriority="73" w:unhideWhenUsed="0"/>
-    <w:lsdException w:name="Light Shading Accent 6" w:semiHidden="0" w:uiPriority="60" w:unhideWhenUsed="0"/>
-    <w:lsdException w:name="Light List Accent 6" w:semiHidden="0" w:uiPriority="61" w:unhideWhenUsed="0"/>
-    <w:lsdException w:name="Light Grid Accent 6" w:semiHidden="0" w:uiPriority="62" w:unhideWhenUsed="0"/>
-    <w:lsdException w:name="Medium Shading 1 Accent 6" w:semiHidden="0" w:uiPriority="63" w:unhideWhenUsed="0"/>
-    <w:lsdException w:name="Medium Shading 2 Accent 6" w:semiHidden="0" w:uiPriority="64" w:unhideWhenUsed="0"/>
-    <w:lsdException w:name="Medium List 1 Accent 6" w:semiHidden="0" w:uiPriority="65" w:unhideWhenUsed="0"/>
-    <w:lsdException w:name="Medium List 2 Accent 6" w:semiHidden="0" w:uiPriority="66" w:unhideWhenUsed="0"/>
-    <w:lsdException w:name="Medium Grid 1 Accent 6" w:semiHidden="0" w:uiPriority="67" w:unhideWhenUsed="0"/>
-    <w:lsdException w:name="Medium Grid 2 Accent 6" w:semiHidden="0" w:uiPriority="68" w:unhideWhenUsed="0"/>
-    <w:lsdException w:name="Medium Grid 3 Accent 6" w:semiHidden="0" w:uiPriority="69" w:unhideWhenUsed="0"/>
-    <w:lsdException w:name="Dark List Accent 6" w:semiHidden="0" w:uiPriority="70" w:unhideWhenUsed="0"/>
-    <w:lsdException w:name="Colorful Shading Accent 6" w:semiHidden="0" w:uiPriority="71" w:unhideWhenUsed="0"/>
-    <w:lsdException w:name="Colorful List Accent 6" w:semiHidden="0" w:uiPriority="72" w:unhideWhenUsed="0"/>
-    <w:lsdException w:name="Colorful Grid Accent 6" w:semiHidden="0" w:uiPriority="73" w:unhideWhenUsed="0"/>
-    <w:lsdException w:name="Subtle Emphasis" w:semiHidden="0" w:uiPriority="19" w:unhideWhenUsed="0" w:qFormat="1"/>
-    <w:lsdException w:name="Intense Emphasis" w:semiHidden="0" w:uiPriority="21" w:unhideWhenUsed="0" w:qFormat="1"/>
-    <w:lsdException w:name="Subtle Reference" w:semiHidden="0" w:uiPriority="31" w:unhideWhenUsed="0" w:qFormat="1"/>
-    <w:lsdException w:name="Intense Reference" w:semiHidden="0" w:uiPriority="32" w:unhideWhenUsed="0" w:qFormat="1"/>
-    <w:lsdException w:name="Book Title" w:semiHidden="0" w:uiPriority="33" w:unhideWhenUsed="0" w:qFormat="1"/>
-    <w:lsdException w:name="Bibliography" w:uiPriority="37"/>
-    <w:lsdException w:name="TOC Heading" w:uiPriority="39" w:qFormat="1"/>
+  <w:latentStyles w:defLockedState="0" w:defUIPriority="99" w:defSemiHidden="0" w:defUnhideWhenUsed="0" w:defQFormat="0" w:count="375">
+    <w:lsdException w:name="Normal" w:uiPriority="0" w:qFormat="1"/>
+    <w:lsdException w:name="heading 1" w:uiPriority="9" w:qFormat="1"/>
+    <w:lsdException w:name="heading 2" w:semiHidden="1" w:uiPriority="9" w:unhideWhenUsed="1" w:qFormat="1"/>
+    <w:lsdException w:name="heading 3" w:semiHidden="1" w:uiPriority="9" w:unhideWhenUsed="1" w:qFormat="1"/>
+    <w:lsdException w:name="heading 4" w:semiHidden="1" w:uiPriority="9" w:unhideWhenUsed="1" w:qFormat="1"/>
+    <w:lsdException w:name="heading 5" w:semiHidden="1" w:uiPriority="9" w:unhideWhenUsed="1" w:qFormat="1"/>
+    <w:lsdException w:name="heading 6" w:semiHidden="1" w:uiPriority="9" w:unhideWhenUsed="1" w:qFormat="1"/>
+    <w:lsdException w:name="heading 7" w:semiHidden="1" w:uiPriority="9" w:unhideWhenUsed="1" w:qFormat="1"/>
+    <w:lsdException w:name="heading 8" w:semiHidden="1" w:uiPriority="9" w:unhideWhenUsed="1" w:qFormat="1"/>
+    <w:lsdException w:name="heading 9" w:semiHidden="1" w:uiPriority="9" w:unhideWhenUsed="1" w:qFormat="1"/>
+    <w:lsdException w:name="index 1" w:semiHidden="1" w:unhideWhenUsed="1"/>
+    <w:lsdException w:name="index 2" w:semiHidden="1" w:unhideWhenUsed="1"/>
+    <w:lsdException w:name="index 3" w:semiHidden="1" w:unhideWhenUsed="1"/>
+    <w:lsdException w:name="index 4" w:semiHidden="1" w:unhideWhenUsed="1"/>
+    <w:lsdException w:name="index 5" w:semiHidden="1" w:unhideWhenUsed="1"/>
+    <w:lsdException w:name="index 6" w:semiHidden="1" w:unhideWhenUsed="1"/>
+    <w:lsdException w:name="index 7" w:semiHidden="1" w:unhideWhenUsed="1"/>
+    <w:lsdException w:name="index 8" w:semiHidden="1" w:unhideWhenUsed="1"/>
+    <w:lsdException w:name="index 9" w:semiHidden="1" w:unhideWhenUsed="1"/>
+    <w:lsdException w:name="toc 1" w:semiHidden="1" w:uiPriority="39" w:unhideWhenUsed="1"/>
+    <w:lsdException w:name="toc 2" w:semiHidden="1" w:uiPriority="39" w:unhideWhenUsed="1"/>
+    <w:lsdException w:name="toc 3" w:semiHidden="1" w:uiPriority="39" w:unhideWhenUsed="1"/>
+    <w:lsdException w:name="toc 4" w:semiHidden="1" w:uiPriority="39" w:unhideWhenUsed="1"/>
+    <w:lsdException w:name="toc 5" w:semiHidden="1" w:uiPriority="39" w:unhideWhenUsed="1"/>
+    <w:lsdException w:name="toc 6" w:semiHidden="1" w:uiPriority="39" w:unhideWhenUsed="1"/>
+    <w:lsdException w:name="toc 7" w:semiHidden="1" w:uiPriority="39" w:unhideWhenUsed="1"/>
+    <w:lsdException w:name="toc 8" w:semiHidden="1" w:uiPriority="39" w:unhideWhenUsed="1"/>
+    <w:lsdException w:name="toc 9" w:semiHidden="1" w:uiPriority="39" w:unhideWhenUsed="1"/>
+    <w:lsdException w:name="Normal Indent" w:semiHidden="1" w:unhideWhenUsed="1"/>
+    <w:lsdException w:name="footnote text" w:semiHidden="1" w:unhideWhenUsed="1"/>
+    <w:lsdException w:name="annotation text" w:semiHidden="1" w:unhideWhenUsed="1"/>
+    <w:lsdException w:name="header" w:semiHidden="1" w:unhideWhenUsed="1"/>
+    <w:lsdException w:name="footer" w:semiHidden="1" w:unhideWhenUsed="1"/>
+    <w:lsdException w:name="index heading" w:semiHidden="1" w:unhideWhenUsed="1"/>
+    <w:lsdException w:name="caption" w:semiHidden="1" w:uiPriority="35" w:unhideWhenUsed="1" w:qFormat="1"/>
+    <w:lsdException w:name="table of figures" w:semiHidden="1" w:unhideWhenUsed="1"/>
+    <w:lsdException w:name="envelope address" w:semiHidden="1" w:unhideWhenUsed="1"/>
+    <w:lsdException w:name="envelope return" w:semiHidden="1" w:unhideWhenUsed="1"/>
+    <w:lsdException w:name="footnote reference" w:semiHidden="1" w:unhideWhenUsed="1"/>
+    <w:lsdException w:name="annotation reference" w:semiHidden="1" w:unhideWhenUsed="1"/>
+    <w:lsdException w:name="line number" w:semiHidden="1" w:unhideWhenUsed="1"/>
+    <w:lsdException w:name="page number" w:semiHidden="1" w:unhideWhenUsed="1"/>
+    <w:lsdException w:name="endnote reference" w:semiHidden="1" w:unhideWhenUsed="1"/>
+    <w:lsdException w:name="endnote text" w:semiHidden="1" w:unhideWhenUsed="1"/>
+    <w:lsdException w:name="table of authorities" w:semiHidden="1" w:unhideWhenUsed="1"/>
+    <w:lsdException w:name="macro" w:semiHidden="1" w:unhideWhenUsed="1"/>
+    <w:lsdException w:name="toa heading" w:semiHidden="1" w:unhideWhenUsed="1"/>
+    <w:lsdException w:name="List" w:semiHidden="1" w:unhideWhenUsed="1"/>
+    <w:lsdException w:name="List Bullet" w:semiHidden="1" w:unhideWhenUsed="1"/>
+    <w:lsdException w:name="List Number" w:semiHidden="1" w:unhideWhenUsed="1"/>
+    <w:lsdException w:name="List 2" w:semiHidden="1" w:unhideWhenUsed="1"/>
+    <w:lsdException w:name="List 3" w:semiHidden="1" w:unhideWhenUsed="1"/>
+    <w:lsdException w:name="List 4" w:semiHidden="1" w:unhideWhenUsed="1"/>
+    <w:lsdException w:name="List 5" w:semiHidden="1" w:unhideWhenUsed="1"/>
+    <w:lsdException w:name="List Bullet 2" w:semiHidden="1" w:unhideWhenUsed="1"/>
+    <w:lsdException w:name="List Bullet 3" w:semiHidden="1" w:unhideWhenUsed="1"/>
+    <w:lsdException w:name="List Bullet 4" w:semiHidden="1" w:unhideWhenUsed="1"/>
+    <w:lsdException w:name="List Bullet 5" w:semiHidden="1" w:unhideWhenUsed="1"/>
+    <w:lsdException w:name="List Number 2" w:semiHidden="1" w:unhideWhenUsed="1"/>
+    <w:lsdException w:name="List Number 3" w:semiHidden="1" w:unhideWhenUsed="1"/>
+    <w:lsdException w:name="List Number 4" w:semiHidden="1" w:unhideWhenUsed="1"/>
+    <w:lsdException w:name="List Number 5" w:semiHidden="1" w:unhideWhenUsed="1"/>
+    <w:lsdException w:name="Title" w:uiPriority="10" w:qFormat="1"/>
+    <w:lsdException w:name="Closing" w:semiHidden="1" w:unhideWhenUsed="1"/>
+    <w:lsdException w:name="Signature" w:semiHidden="1" w:unhideWhenUsed="1"/>
+    <w:lsdException w:name="Default Paragraph Font" w:semiHidden="1" w:uiPriority="1" w:unhideWhenUsed="1"/>
+    <w:lsdException w:name="Body Text" w:semiHidden="1" w:unhideWhenUsed="1"/>
+    <w:lsdException w:name="Body Text Indent" w:semiHidden="1" w:unhideWhenUsed="1"/>
+    <w:lsdException w:name="List Continue" w:semiHidden="1" w:unhideWhenUsed="1"/>
+    <w:lsdException w:name="List Continue 2" w:semiHidden="1" w:unhideWhenUsed="1"/>
+    <w:lsdException w:name="List Continue 3" w:semiHidden="1" w:unhideWhenUsed="1"/>
+    <w:lsdException w:name="List Continue 4" w:semiHidden="1" w:unhideWhenUsed="1"/>
+    <w:lsdException w:name="List Continue 5" w:semiHidden="1" w:unhideWhenUsed="1"/>
+    <w:lsdException w:name="Message Header" w:semiHidden="1" w:unhideWhenUsed="1"/>
+    <w:lsdException w:name="Subtitle" w:uiPriority="11" w:qFormat="1"/>
+    <w:lsdException w:name="Salutation" w:semiHidden="1" w:unhideWhenUsed="1"/>
+    <w:lsdException w:name="Date" w:semiHidden="1" w:unhideWhenUsed="1"/>
+    <w:lsdException w:name="Body Text First Indent" w:semiHidden="1" w:unhideWhenUsed="1"/>
+    <w:lsdException w:name="Body Text First Indent 2" w:semiHidden="1" w:unhideWhenUsed="1"/>
+    <w:lsdException w:name="Note Heading" w:semiHidden="1" w:unhideWhenUsed="1"/>
+    <w:lsdException w:name="Body Text 2" w:semiHidden="1" w:unhideWhenUsed="1"/>
+    <w:lsdException w:name="Body Text 3" w:semiHidden="1" w:unhideWhenUsed="1"/>
+    <w:lsdException w:name="Body Text Indent 2" w:semiHidden="1" w:unhideWhenUsed="1"/>
+    <w:lsdException w:name="Body Text Indent 3" w:semiHidden="1" w:unhideWhenUsed="1"/>
+    <w:lsdException w:name="Block Text" w:semiHidden="1" w:unhideWhenUsed="1"/>
+    <w:lsdException w:name="Hyperlink" w:semiHidden="1" w:unhideWhenUsed="1"/>
+    <w:lsdException w:name="FollowedHyperlink" w:semiHidden="1" w:unhideWhenUsed="1"/>
+    <w:lsdException w:name="Strong" w:uiPriority="22" w:qFormat="1"/>
+    <w:lsdException w:name="Emphasis" w:uiPriority="20" w:qFormat="1"/>
+    <w:lsdException w:name="Document Map" w:semiHidden="1" w:unhideWhenUsed="1"/>
+    <w:lsdException w:name="Plain Text" w:semiHidden="1" w:unhideWhenUsed="1"/>
+    <w:lsdException w:name="E-mail Signature" w:semiHidden="1" w:unhideWhenUsed="1"/>
+    <w:lsdException w:name="HTML Top of Form" w:semiHidden="1" w:unhideWhenUsed="1"/>
+    <w:lsdException w:name="HTML Bottom of Form" w:semiHidden="1" w:unhideWhenUsed="1"/>
+    <w:lsdException w:name="Normal (Web)" w:semiHidden="1" w:unhideWhenUsed="1"/>
+    <w:lsdException w:name="HTML Acronym" w:semiHidden="1" w:unhideWhenUsed="1"/>
+    <w:lsdException w:name="HTML Address" w:semiHidden="1" w:unhideWhenUsed="1"/>
+    <w:lsdException w:name="HTML Cite" w:semiHidden="1" w:unhideWhenUsed="1"/>
+    <w:lsdException w:name="HTML Code" w:semiHidden="1" w:unhideWhenUsed="1"/>
+    <w:lsdException w:name="HTML Definition" w:semiHidden="1" w:unhideWhenUsed="1"/>
+    <w:lsdException w:name="HTML Keyboard" w:semiHidden="1" w:unhideWhenUsed="1"/>
+    <w:lsdException w:name="HTML Preformatted" w:semiHidden="1" w:unhideWhenUsed="1"/>
+    <w:lsdException w:name="HTML Sample" w:semiHidden="1" w:unhideWhenUsed="1"/>
+    <w:lsdException w:name="HTML Typewriter" w:semiHidden="1" w:unhideWhenUsed="1"/>
+    <w:lsdException w:name="HTML Variable" w:semiHidden="1" w:unhideWhenUsed="1"/>
+    <w:lsdException w:name="Normal Table" w:semiHidden="1" w:unhideWhenUsed="1"/>
+    <w:lsdException w:name="annotation subject" w:semiHidden="1" w:unhideWhenUsed="1"/>
+    <w:lsdException w:name="No List" w:semiHidden="1" w:unhideWhenUsed="1"/>
+    <w:lsdException w:name="Outline List 1" w:semiHidden="1" w:unhideWhenUsed="1"/>
+    <w:lsdException w:name="Outline List 2" w:semiHidden="1" w:unhideWhenUsed="1"/>
+    <w:lsdException w:name="Outline List 3" w:semiHidden="1" w:unhideWhenUsed="1"/>
+    <w:lsdException w:name="Table Simple 1" w:semiHidden="1" w:unhideWhenUsed="1"/>
+    <w:lsdException w:name="Table Simple 2" w:semiHidden="1" w:unhideWhenUsed="1"/>
+    <w:lsdException w:name="Table Simple 3" w:semiHidden="1" w:unhideWhenUsed="1"/>
+    <w:lsdException w:name="Table Classic 1" w:semiHidden="1" w:unhideWhenUsed="1"/>
+    <w:lsdException w:name="Table Classic 2" w:semiHidden="1" w:unhideWhenUsed="1"/>
+    <w:lsdException w:name="Table Classic 3" w:semiHidden="1" w:unhideWhenUsed="1"/>
+    <w:lsdException w:name="Table Classic 4" w:semiHidden="1" w:unhideWhenUsed="1"/>
+    <w:lsdException w:name="Table Colorful 1" w:semiHidden="1" w:unhideWhenUsed="1"/>
+    <w:lsdException w:name="Table Colorful 2" w:semiHidden="1" w:unhideWhenUsed="1"/>
+    <w:lsdException w:name="Table Colorful 3" w:semiHidden="1" w:unhideWhenUsed="1"/>
+    <w:lsdException w:name="Table Columns 1" w:semiHidden="1" w:unhideWhenUsed="1"/>
+    <w:lsdException w:name="Table Columns 2" w:semiHidden="1" w:unhideWhenUsed="1"/>
+    <w:lsdException w:name="Table Columns 3" w:semiHidden="1" w:unhideWhenUsed="1"/>
+    <w:lsdException w:name="Table Columns 4" w:semiHidden="1" w:unhideWhenUsed="1"/>
+    <w:lsdException w:name="Table Columns 5" w:semiHidden="1" w:unhideWhenUsed="1"/>
+    <w:lsdException w:name="Table Grid 1" w:semiHidden="1" w:unhideWhenUsed="1"/>
+    <w:lsdException w:name="Table Grid 2" w:semiHidden="1" w:unhideWhenUsed="1"/>
+    <w:lsdException w:name="Table Grid 3" w:semiHidden="1" w:unhideWhenUsed="1"/>
+    <w:lsdException w:name="Table Grid 4" w:semiHidden="1" w:unhideWhenUsed="1"/>
+    <w:lsdException w:name="Table Grid 5" w:semiHidden="1" w:unhideWhenUsed="1"/>
+    <w:lsdException w:name="Table Grid 6" w:semiHidden="1" w:unhideWhenUsed="1"/>
+    <w:lsdException w:name="Table Grid 7" w:semiHidden="1" w:unhideWhenUsed="1"/>
+    <w:lsdException w:name="Table Grid 8" w:semiHidden="1" w:unhideWhenUsed="1"/>
+    <w:lsdException w:name="Table List 1" w:semiHidden="1" w:unhideWhenUsed="1"/>
+    <w:lsdException w:name="Table List 2" w:semiHidden="1" w:unhideWhenUsed="1"/>
+    <w:lsdException w:name="Table List 3" w:semiHidden="1" w:unhideWhenUsed="1"/>
+    <w:lsdException w:name="Table List 4" w:semiHidden="1" w:unhideWhenUsed="1"/>
+    <w:lsdException w:name="Table List 5" w:semiHidden="1" w:unhideWhenUsed="1"/>
+    <w:lsdException w:name="Table List 6" w:semiHidden="1" w:unhideWhenUsed="1"/>
+    <w:lsdException w:name="Table List 7" w:semiHidden="1" w:unhideWhenUsed="1"/>
+    <w:lsdException w:name="Table List 8" w:semiHidden="1" w:unhideWhenUsed="1"/>
+    <w:lsdException w:name="Table 3D effects 1" w:semiHidden="1" w:unhideWhenUsed="1"/>
+    <w:lsdException w:name="Table 3D effects 2" w:semiHidden="1" w:unhideWhenUsed="1"/>
+    <w:lsdException w:name="Table 3D effects 3" w:semiHidden="1" w:unhideWhenUsed="1"/>
+    <w:lsdException w:name="Table Contemporary" w:semiHidden="1" w:unhideWhenUsed="1"/>
+    <w:lsdException w:name="Table Elegant" w:semiHidden="1" w:unhideWhenUsed="1"/>
+    <w:lsdException w:name="Table Professional" w:semiHidden="1" w:unhideWhenUsed="1"/>
+    <w:lsdException w:name="Table Subtle 1" w:semiHidden="1" w:unhideWhenUsed="1"/>
+    <w:lsdException w:name="Table Subtle 2" w:semiHidden="1" w:unhideWhenUsed="1"/>
+    <w:lsdException w:name="Table Web 1" w:semiHidden="1" w:unhideWhenUsed="1"/>
+    <w:lsdException w:name="Table Web 2" w:semiHidden="1" w:unhideWhenUsed="1"/>
+    <w:lsdException w:name="Table Web 3" w:semiHidden="1" w:unhideWhenUsed="1"/>
+    <w:lsdException w:name="Balloon Text" w:semiHidden="1" w:unhideWhenUsed="1"/>
+    <w:lsdException w:name="Table Grid" w:semiHidden="1" w:uiPriority="59" w:unhideWhenUsed="1"/>
+    <w:lsdException w:name="Table Theme" w:semiHidden="1" w:unhideWhenUsed="1"/>
+    <w:lsdException w:name="Placeholder Text" w:semiHidden="1"/>
+    <w:lsdException w:name="No Spacing" w:uiPriority="1" w:qFormat="1"/>
+    <w:lsdException w:name="Light Shading" w:uiPriority="60"/>
+    <w:lsdException w:name="Light List" w:uiPriority="61"/>
+    <w:lsdException w:name="Light Grid" w:uiPriority="62"/>
+    <w:lsdException w:name="Medium Shading 1" w:uiPriority="63"/>
+    <w:lsdException w:name="Medium Shading 2" w:uiPriority="64"/>
+    <w:lsdException w:name="Medium List 1" w:uiPriority="65"/>
+    <w:lsdException w:name="Medium List 2" w:uiPriority="66"/>
+    <w:lsdException w:name="Medium Grid 1" w:uiPriority="67"/>
+    <w:lsdException w:name="Medium Grid 2" w:uiPriority="68"/>
+    <w:lsdException w:name="Medium Grid 3" w:uiPriority="69"/>
+    <w:lsdException w:name="Dark List" w:uiPriority="70"/>
+    <w:lsdException w:name="Colorful Shading" w:uiPriority="71"/>
+    <w:lsdException w:name="Colorful List" w:uiPriority="72"/>
+    <w:lsdException w:name="Colorful Grid" w:uiPriority="73"/>
+    <w:lsdException w:name="Light Shading Accent 1" w:uiPriority="60"/>
+    <w:lsdException w:name="Light List Accent 1" w:uiPriority="61"/>
+    <w:lsdException w:name="Light Grid Accent 1" w:uiPriority="62"/>
+    <w:lsdException w:name="Medium Shading 1 Accent 1" w:uiPriority="63"/>
+    <w:lsdException w:name="Medium Shading 2 Accent 1" w:uiPriority="64"/>
+    <w:lsdException w:name="Medium List 1 Accent 1" w:uiPriority="65"/>
+    <w:lsdException w:name="Revision" w:semiHidden="1"/>
+    <w:lsdException w:name="List Paragraph" w:uiPriority="34" w:qFormat="1"/>
+    <w:lsdException w:name="Quote" w:uiPriority="29" w:qFormat="1"/>
+    <w:lsdException w:name="Intense Quote" w:uiPriority="30" w:qFormat="1"/>
+    <w:lsdException w:name="Medium List 2 Accent 1" w:uiPriority="66"/>
+    <w:lsdException w:name="Medium Grid 1 Accent 1" w:uiPriority="67"/>
+    <w:lsdException w:name="Medium Grid 2 Accent 1" w:uiPriority="68"/>
+    <w:lsdException w:name="Medium Grid 3 Accent 1" w:uiPriority="69"/>
+    <w:lsdException w:name="Dark List Accent 1" w:uiPriority="70"/>
+    <w:lsdException w:name="Colorful Shading Accent 1" w:uiPriority="71"/>
+    <w:lsdException w:name="Colorful List Accent 1" w:uiPriority="72"/>
+    <w:lsdException w:name="Colorful Grid Accent 1" w:uiPriority="73"/>
+    <w:lsdException w:name="Light Shading Accent 2" w:uiPriority="60"/>
+    <w:lsdException w:name="Light List Accent 2" w:uiPriority="61"/>
+    <w:lsdException w:name="Light Grid Accent 2" w:uiPriority="62"/>
+    <w:lsdException w:name="Medium Shading 1 Accent 2" w:uiPriority="63"/>
+    <w:lsdException w:name="Medium Shading 2 Accent 2" w:uiPriority="64"/>
+    <w:lsdException w:name="Medium List 1 Accent 2" w:uiPriority="65"/>
+    <w:lsdException w:name="Medium List 2 Accent 2" w:uiPriority="66"/>
+    <w:lsdException w:name="Medium Grid 1 Accent 2" w:uiPriority="67"/>
+    <w:lsdException w:name="Medium Grid 2 Accent 2" w:uiPriority="68"/>
+    <w:lsdException w:name="Medium Grid 3 Accent 2" w:uiPriority="69"/>
+    <w:lsdException w:name="Dark List Accent 2" w:uiPriority="70"/>
+    <w:lsdException w:name="Colorful Shading Accent 2" w:uiPriority="71"/>
+    <w:lsdException w:name="Colorful List Accent 2" w:uiPriority="72"/>
+    <w:lsdException w:name="Colorful Grid Accent 2" w:uiPriority="73"/>
+    <w:lsdException w:name="Light Shading Accent 3" w:uiPriority="60"/>
+    <w:lsdException w:name="Light List Accent 3" w:uiPriority="61"/>
+    <w:lsdException w:name="Light Grid Accent 3" w:uiPriority="62"/>
+    <w:lsdException w:name="Medium Shading 1 Accent 3" w:uiPriority="63"/>
+    <w:lsdException w:name="Medium Shading 2 Accent 3" w:uiPriority="64"/>
+    <w:lsdException w:name="Medium List 1 Accent 3" w:uiPriority="65"/>
+    <w:lsdException w:name="Medium List 2 Accent 3" w:uiPriority="66"/>
+    <w:lsdException w:name="Medium Grid 1 Accent 3" w:uiPriority="67"/>
+    <w:lsdException w:name="Medium Grid 2 Accent 3" w:uiPriority="68"/>
+    <w:lsdException w:name="Medium Grid 3 Accent 3" w:uiPriority="69"/>
+    <w:lsdException w:name="Dark List Accent 3" w:uiPriority="70"/>
+    <w:lsdException w:name="Colorful Shading Accent 3" w:uiPriority="71"/>
+    <w:lsdException w:name="Colorful List Accent 3" w:uiPriority="72"/>
+    <w:lsdException w:name="Colorful Grid Accent 3" w:uiPriority="73"/>
+    <w:lsdException w:name="Light Shading Accent 4" w:uiPriority="60"/>
+    <w:lsdException w:name="Light List Accent 4" w:uiPriority="61"/>
+    <w:lsdException w:name="Light Grid Accent 4" w:uiPriority="62"/>
+    <w:lsdException w:name="Medium Shading 1 Accent 4" w:uiPriority="63"/>
+    <w:lsdException w:name="Medium Shading 2 Accent 4" w:uiPriority="64"/>
+    <w:lsdException w:name="Medium List 1 Accent 4" w:uiPriority="65"/>
+    <w:lsdException w:name="Medium List 2 Accent 4" w:uiPriority="66"/>
+    <w:lsdException w:name="Medium Grid 1 Accent 4" w:uiPriority="67"/>
+    <w:lsdException w:name="Medium Grid 2 Accent 4" w:uiPriority="68"/>
+    <w:lsdException w:name="Medium Grid 3 Accent 4" w:uiPriority="69"/>
+    <w:lsdException w:name="Dark List Accent 4" w:uiPriority="70"/>
+    <w:lsdException w:name="Colorful Shading Accent 4" w:uiPriority="71"/>
+    <w:lsdException w:name="Colorful List Accent 4" w:uiPriority="72"/>
+    <w:lsdException w:name="Colorful Grid Accent 4" w:uiPriority="73"/>
+    <w:lsdException w:name="Light Shading Accent 5" w:uiPriority="60"/>
+    <w:lsdException w:name="Light List Accent 5" w:uiPriority="61"/>
+    <w:lsdException w:name="Light Grid Accent 5" w:uiPriority="62"/>
+    <w:lsdException w:name="Medium Shading 1 Accent 5" w:uiPriority="63"/>
+    <w:lsdException w:name="Medium Shading 2 Accent 5" w:uiPriority="64"/>
+    <w:lsdException w:name="Medium List 1 Accent 5" w:uiPriority="65"/>
+    <w:lsdException w:name="Medium List 2 Accent 5" w:uiPriority="66"/>
+    <w:lsdException w:name="Medium Grid 1 Accent 5" w:uiPriority="67"/>
+    <w:lsdException w:name="Medium Grid 2 Accent 5" w:uiPriority="68"/>
+    <w:lsdException w:name="Medium Grid 3 Accent 5" w:uiPriority="69"/>
+    <w:lsdException w:name="Dark List Accent 5" w:uiPriority="70"/>
+    <w:lsdException w:name="Colorful Shading Accent 5" w:uiPriority="71"/>
+    <w:lsdException w:name="Colorful List Accent 5" w:uiPriority="72"/>
+    <w:lsdException w:name="Colorful Grid Accent 5" w:uiPriority="73"/>
+    <w:lsdException w:name="Light Shading Accent 6" w:uiPriority="60"/>
+    <w:lsdException w:name="Light List Accent 6" w:uiPriority="61"/>
+    <w:lsdException w:name="Light Grid Accent 6" w:uiPriority="62"/>
+    <w:lsdException w:name="Medium Shading 1 Accent 6" w:uiPriority="63"/>
+    <w:lsdException w:name="Medium Shading 2 Accent 6" w:uiPriority="64"/>
+    <w:lsdException w:name="Medium List 1 Accent 6" w:uiPriority="65"/>
+    <w:lsdException w:name="Medium List 2 Accent 6" w:uiPriority="66"/>
+    <w:lsdException w:name="Medium Grid 1 Accent 6" w:uiPriority="67"/>
+    <w:lsdException w:name="Medium Grid 2 Accent 6" w:uiPriority="68"/>
+    <w:lsdException w:name="Medium Grid 3 Accent 6" w:uiPriority="69"/>
+    <w:lsdException w:name="Dark List Accent 6" w:uiPriority="70"/>
+    <w:lsdException w:name="Colorful Shading Accent 6" w:uiPriority="71"/>
+    <w:lsdException w:name="Colorful List Accent 6" w:uiPriority="72"/>
+    <w:lsdException w:name="Colorful Grid Accent 6" w:uiPriority="73"/>
+    <w:lsdException w:name="Subtle Emphasis" w:uiPriority="19" w:qFormat="1"/>
+    <w:lsdException w:name="Intense Emphasis" w:uiPriority="21" w:qFormat="1"/>
+    <w:lsdException w:name="Subtle Reference" w:uiPriority="31" w:qFormat="1"/>
+    <w:lsdException w:name="Intense Reference" w:uiPriority="32" w:qFormat="1"/>
+    <w:lsdException w:name="Book Title" w:uiPriority="33" w:qFormat="1"/>
+    <w:lsdException w:name="Bibliography" w:semiHidden="1" w:uiPriority="37" w:unhideWhenUsed="1"/>
+    <w:lsdException w:name="TOC Heading" w:semiHidden="1" w:uiPriority="39" w:unhideWhenUsed="1" w:qFormat="1"/>
+    <w:lsdException w:name="Plain Table 1" w:uiPriority="41"/>
+    <w:lsdException w:name="Plain Table 2" w:uiPriority="42"/>
+    <w:lsdException w:name="Plain Table 3" w:uiPriority="43"/>
+    <w:lsdException w:name="Plain Table 4" w:uiPriority="44"/>
+    <w:lsdException w:name="Plain Table 5" w:uiPriority="45"/>
+    <w:lsdException w:name="Grid Table Light" w:uiPriority="40"/>
+    <w:lsdException w:name="Grid Table 1 Light" w:uiPriority="46"/>
+    <w:lsdException w:name="Grid Table 2" w:uiPriority="47"/>
+    <w:lsdException w:name="Grid Table 3" w:uiPriority="48"/>
+    <w:lsdException w:name="Grid Table 4" w:uiPriority="49"/>
+    <w:lsdException w:name="Grid Table 5 Dark" w:uiPriority="50"/>
+    <w:lsdException w:name="Grid Table 6 Colorful" w:uiPriority="51"/>
+    <w:lsdException w:name="Grid Table 7 Colorful" w:uiPriority="52"/>
+    <w:lsdException w:name="Grid Table 1 Light Accent 1" w:uiPriority="46"/>
+    <w:lsdException w:name="Grid Table 2 Accent 1" w:uiPriority="47"/>
+    <w:lsdException w:name="Grid Table 3 Accent 1" w:uiPriority="48"/>
+    <w:lsdException w:name="Grid Table 4 Accent 1" w:uiPriority="49"/>
+    <w:lsdException w:name="Grid Table 5 Dark Accent 1" w:uiPriority="50"/>
+    <w:lsdException w:name="Grid Table 6 Colorful Accent 1" w:uiPriority="51"/>
+    <w:lsdException w:name="Grid Table 7 Colorful Accent 1" w:uiPriority="52"/>
+    <w:lsdException w:name="Grid Table 1 Light Accent 2" w:uiPriority="46"/>
+    <w:lsdException w:name="Grid Table 2 Accent 2" w:uiPriority="47"/>
+    <w:lsdException w:name="Grid Table 3 Accent 2" w:uiPriority="48"/>
+    <w:lsdException w:name="Grid Table 4 Accent 2" w:uiPriority="49"/>
+    <w:lsdException w:name="Grid Table 5 Dark Accent 2" w:uiPriority="50"/>
+    <w:lsdException w:name="Grid Table 6 Colorful Accent 2" w:uiPriority="51"/>
+    <w:lsdException w:name="Grid Table 7 Colorful Accent 2" w:uiPriority="52"/>
+    <w:lsdException w:name="Grid Table 1 Light Accent 3" w:uiPriority="46"/>
+    <w:lsdException w:name="Grid Table 2 Accent 3" w:uiPriority="47"/>
+    <w:lsdException w:name="Grid Table 3 Accent 3" w:uiPriority="48"/>
+    <w:lsdException w:name="Grid Table 4 Accent 3" w:uiPriority="49"/>
+    <w:lsdException w:name="Grid Table 5 Dark Accent 3" w:uiPriority="50"/>
+    <w:lsdException w:name="Grid Table 6 Colorful Accent 3" w:uiPriority="51"/>
+    <w:lsdException w:name="Grid Table 7 Colorful Accent 3" w:uiPriority="52"/>
+    <w:lsdException w:name="Grid Table 1 Light Accent 4" w:uiPriority="46"/>
+    <w:lsdException w:name="Grid Table 2 Accent 4" w:uiPriority="47"/>
+    <w:lsdException w:name="Grid Table 3 Accent 4" w:uiPriority="48"/>
+    <w:lsdException w:name="Grid Table 4 Accent 4" w:uiPriority="49"/>
+    <w:lsdException w:name="Grid Table 5 Dark Accent 4" w:uiPriority="50"/>
+    <w:lsdException w:name="Grid Table 6 Colorful Accent 4" w:uiPriority="51"/>
+    <w:lsdException w:name="Grid Table 7 Colorful Accent 4" w:uiPriority="52"/>
+    <w:lsdException w:name="Grid Table 1 Light Accent 5" w:uiPriority="46"/>
+    <w:lsdException w:name="Grid Table 2 Accent 5" w:uiPriority="47"/>
+    <w:lsdException w:name="Grid Table 3 Accent 5" w:uiPriority="48"/>
+    <w:lsdException w:name="Grid Table 4 Accent 5" w:uiPriority="49"/>
+    <w:lsdException w:name="Grid Table 5 Dark Accent 5" w:uiPriority="50"/>
+    <w:lsdException w:name="Grid Table 6 Colorful Accent 5" w:uiPriority="51"/>
+    <w:lsdException w:name="Grid Table 7 Colorful Accent 5" w:uiPriority="52"/>
+    <w:lsdException w:name="Grid Table 1 Light Accent 6" w:uiPriority="46"/>
+    <w:lsdException w:name="Grid Table 2 Accent 6" w:uiPriority="47"/>
+    <w:lsdException w:name="Grid Table 3 Accent 6" w:uiPriority="48"/>
+    <w:lsdException w:name="Grid Table 4 Accent 6" w:uiPriority="49"/>
+    <w:lsdException w:name="Grid Table 5 Dark Accent 6" w:uiPriority="50"/>
+    <w:lsdException w:name="Grid Table 6 Colorful Accent 6" w:uiPriority="51"/>
+    <w:lsdException w:name="Grid Table 7 Colorful Accent 6" w:uiPriority="52"/>
+    <w:lsdException w:name="List Table 1 Light" w:uiPriority="46"/>
+    <w:lsdException w:name="List Table 2" w:uiPriority="47"/>
+    <w:lsdException w:name="List Table 3" w:uiPriority="48"/>
+    <w:lsdException w:name="List Table 4" w:uiPriority="49"/>
+    <w:lsdException w:name="List Table 5 Dark" w:uiPriority="50"/>
+    <w:lsdException w:name="List Table 6 Colorful" w:uiPriority="51"/>
+    <w:lsdException w:name="List Table 7 Colorful" w:uiPriority="52"/>
+    <w:lsdException w:name="List Table 1 Light Accent 1" w:uiPriority="46"/>
+    <w:lsdException w:name="List Table 2 Accent 1" w:uiPriority="47"/>
+    <w:lsdException w:name="List Table 3 Accent 1" w:uiPriority="48"/>
+    <w:lsdException w:name="List Table 4 Accent 1" w:uiPriority="49"/>
+    <w:lsdException w:name="List Table 5 Dark Accent 1" w:uiPriority="50"/>
+    <w:lsdException w:name="List Table 6 Colorful Accent 1" w:uiPriority="51"/>
+    <w:lsdException w:name="List Table 7 Colorful Accent 1" w:uiPriority="52"/>
+    <w:lsdException w:name="List Table 1 Light Accent 2" w:uiPriority="46"/>
+    <w:lsdException w:name="List Table 2 Accent 2" w:uiPriority="47"/>
+    <w:lsdException w:name="List Table 3 Accent 2" w:uiPriority="48"/>
+    <w:lsdException w:name="List Table 4 Accent 2" w:uiPriority="49"/>
+    <w:lsdException w:name="List Table 5 Dark Accent 2" w:uiPriority="50"/>
+    <w:lsdException w:name="List Table 6 Colorful Accent 2" w:uiPriority="51"/>
+    <w:lsdException w:name="List Table 7 Colorful Accent 2" w:uiPriority="52"/>
+    <w:lsdException w:name="List Table 1 Light Accent 3" w:uiPriority="46"/>
+    <w:lsdException w:name="List Table 2 Accent 3" w:uiPriority="47"/>
+    <w:lsdException w:name="List Table 3 Accent 3" w:uiPriority="48"/>
+    <w:lsdException w:name="List Table 4 Accent 3" w:uiPriority="49"/>
+    <w:lsdException w:name="List Table 5 Dark Accent 3" w:uiPriority="50"/>
+    <w:lsdException w:name="List Table 6 Colorful Accent 3" w:uiPriority="51"/>
+    <w:lsdException w:name="List Table 7 Colorful Accent 3" w:uiPriority="52"/>
+    <w:lsdException w:name="List Table 1 Light Accent 4" w:uiPriority="46"/>
+    <w:lsdException w:name="List Table 2 Accent 4" w:uiPriority="47"/>
+    <w:lsdException w:name="List Table 3 Accent 4" w:uiPriority="48"/>
+    <w:lsdException w:name="List Table 4 Accent 4" w:uiPriority="49"/>
+    <w:lsdException w:name="List Table 5 Dark Accent 4" w:uiPriority="50"/>
+    <w:lsdException w:name="List Table 6 Colorful Accent 4" w:uiPriority="51"/>
+    <w:lsdException w:name="List Table 7 Colorful Accent 4" w:uiPriority="52"/>
+    <w:lsdException w:name="List Table 1 Light Accent 5" w:uiPriority="46"/>
+    <w:lsdException w:name="List Table 2 Accent 5" w:uiPriority="47"/>
+    <w:lsdException w:name="List Table 3 Accent 5" w:uiPriority="48"/>
+    <w:lsdException w:name="List Table 4 Accent 5" w:uiPriority="49"/>
+    <w:lsdException w:name="List Table 5 Dark Accent 5" w:uiPriority="50"/>
+    <w:lsdException w:name="List Table 6 Colorful Accent 5" w:uiPriority="51"/>
+    <w:lsdException w:name="List Table 7 Colorful Accent 5" w:uiPriority="52"/>
+    <w:lsdException w:name="List Table 1 Light Accent 6" w:uiPriority="46"/>
+    <w:lsdException w:name="List Table 2 Accent 6" w:uiPriority="47"/>
+    <w:lsdException w:name="List Table 3 Accent 6" w:uiPriority="48"/>
+    <w:lsdException w:name="List Table 4 Accent 6" w:uiPriority="49"/>
+    <w:lsdException w:name="List Table 5 Dark Accent 6" w:uiPriority="50"/>
+    <w:lsdException w:name="List Table 6 Colorful Accent 6" w:uiPriority="51"/>
+    <w:lsdException w:name="List Table 7 Colorful Accent 6" w:uiPriority="52"/>
+    <w:lsdException w:name="Mention" w:semiHidden="1" w:unhideWhenUsed="1"/>
+    <w:lsdException w:name="Smart Hyperlink" w:semiHidden="1" w:unhideWhenUsed="1"/>
+    <w:lsdException w:name="Hashtag" w:semiHidden="1" w:unhideWhenUsed="1"/>
+    <w:lsdException w:name="Unresolved Mention" w:semiHidden="1" w:unhideWhenUsed="1"/>
   </w:latentStyles>
   <w:style w:type="paragraph" w:default="1" w:styleId="Normal">
     <w:name w:val="Normal"/>

</xml_diff>